<commit_message>
14.12. Added new SQL querries, extended homework
</commit_message>
<xml_diff>
--- a/Рамазанов П.А., КР УД, вар. 3.docx
+++ b/Рамазанов П.А., КР УД, вар. 3.docx
@@ -4857,7 +4857,6 @@
           <w:color w:val="000000" w:themeColor="text1"/>
           <w:sz w:val="28"/>
           <w:szCs w:val="28"/>
-          <w:lang w:val="en-US"/>
         </w:rPr>
       </w:pPr>
       <w:r>
@@ -15871,7 +15870,6 @@
           <w:color w:val="000000" w:themeColor="text1"/>
           <w:sz w:val="28"/>
           <w:szCs w:val="28"/>
-          <w:lang w:val="en-US"/>
         </w:rPr>
       </w:pPr>
       <w:r>
@@ -15904,17 +15902,44 @@
           <w:color w:val="000000" w:themeColor="text1"/>
           <w:sz w:val="28"/>
           <w:szCs w:val="28"/>
+        </w:rPr>
+      </w:pPr>
+      <w:r>
+        <w:rPr>
+          <w:rFonts w:ascii="Times New Roman" w:hAnsi="Times New Roman"/>
+          <w:color w:val="000000" w:themeColor="text1"/>
+          <w:sz w:val="28"/>
+          <w:szCs w:val="28"/>
+        </w:rPr>
+        <w:t xml:space="preserve">Запрос № 2. Из таблицы </w:t>
+      </w:r>
+      <w:r>
+        <w:rPr>
+          <w:rFonts w:ascii="Times New Roman" w:hAnsi="Times New Roman"/>
+          <w:color w:val="000000" w:themeColor="text1"/>
+          <w:sz w:val="28"/>
+          <w:szCs w:val="28"/>
           <w:lang w:val="en-US"/>
         </w:rPr>
-      </w:pPr>
-      <w:r>
-        <w:rPr>
-          <w:rFonts w:ascii="Times New Roman" w:hAnsi="Times New Roman"/>
-          <w:color w:val="000000" w:themeColor="text1"/>
-          <w:sz w:val="28"/>
-          <w:szCs w:val="28"/>
-        </w:rPr>
-        <w:t xml:space="preserve">Запрос № 2. Из таблицы </w:t>
+        <w:t>Appeal</w:t>
+      </w:r>
+      <w:r>
+        <w:rPr>
+          <w:rFonts w:ascii="Times New Roman" w:hAnsi="Times New Roman"/>
+          <w:color w:val="000000" w:themeColor="text1"/>
+          <w:sz w:val="28"/>
+          <w:szCs w:val="28"/>
+        </w:rPr>
+        <w:t xml:space="preserve"> выберем данные, чтобы посмотреть возможность доставки отремонтированной техники </w:t>
+      </w:r>
+      <w:r>
+        <w:rPr>
+          <w:rFonts w:ascii="Times New Roman" w:hAnsi="Times New Roman"/>
+          <w:color w:val="000000" w:themeColor="text1"/>
+          <w:sz w:val="28"/>
+          <w:szCs w:val="28"/>
+        </w:rPr>
+        <w:t xml:space="preserve">клиентам по указанным адресам. Сортировка производится по </w:t>
       </w:r>
       <w:r>
         <w:rPr>
@@ -15924,35 +15949,16 @@
           <w:szCs w:val="28"/>
           <w:lang w:val="en-US"/>
         </w:rPr>
-        <w:t>Appeal</w:t>
-      </w:r>
-      <w:r>
-        <w:rPr>
-          <w:rFonts w:ascii="Times New Roman" w:hAnsi="Times New Roman"/>
-          <w:color w:val="000000" w:themeColor="text1"/>
-          <w:sz w:val="28"/>
-          <w:szCs w:val="28"/>
-        </w:rPr>
-        <w:t xml:space="preserve"> выберем данные, чтобы посмотреть возможность доставки отремонтированной техники </w:t>
-      </w:r>
-      <w:r>
-        <w:rPr>
-          <w:rFonts w:ascii="Times New Roman" w:hAnsi="Times New Roman"/>
-          <w:color w:val="000000" w:themeColor="text1"/>
-          <w:sz w:val="28"/>
-          <w:szCs w:val="28"/>
-        </w:rPr>
-        <w:t xml:space="preserve">клиентам по указанным адресам. Сортировка производится по </w:t>
-      </w:r>
-      <w:r>
-        <w:rPr>
-          <w:rFonts w:ascii="Times New Roman" w:hAnsi="Times New Roman"/>
-          <w:color w:val="000000" w:themeColor="text1"/>
-          <w:sz w:val="28"/>
-          <w:szCs w:val="28"/>
-          <w:lang w:val="en-US"/>
-        </w:rPr>
-        <w:t xml:space="preserve">id </w:t>
+        <w:t>id</w:t>
+      </w:r>
+      <w:r>
+        <w:rPr>
+          <w:rFonts w:ascii="Times New Roman" w:hAnsi="Times New Roman"/>
+          <w:color w:val="000000" w:themeColor="text1"/>
+          <w:sz w:val="28"/>
+          <w:szCs w:val="28"/>
+        </w:rPr>
+        <w:t xml:space="preserve"> </w:t>
       </w:r>
       <w:r>
         <w:rPr>
@@ -15969,7 +15975,6 @@
           <w:color w:val="000000" w:themeColor="text1"/>
           <w:sz w:val="28"/>
           <w:szCs w:val="28"/>
-          <w:lang w:val="en-US"/>
         </w:rPr>
         <w:t>:</w:t>
       </w:r>
@@ -16570,31 +16575,19 @@
           <w:color w:val="0070C0"/>
           <w:sz w:val="19"/>
           <w:szCs w:val="19"/>
-          <w:lang w:eastAsia="en-US"/>
-        </w:rPr>
-      </w:pPr>
-      <w:r>
-        <w:rPr>
-          <w:rFonts w:ascii="Consolas" w:eastAsiaTheme="minorHAnsi" w:hAnsi="Consolas" w:cs="Consolas"/>
-          <w:color w:val="0070C0"/>
-          <w:sz w:val="19"/>
-          <w:szCs w:val="19"/>
-          <w:lang w:eastAsia="en-US"/>
-        </w:rPr>
-        <w:t xml:space="preserve">SELECT * FROM </w:t>
-      </w:r>
-      <w:proofErr w:type="spellStart"/>
-      <w:r>
-        <w:rPr>
-          <w:rFonts w:ascii="Consolas" w:eastAsiaTheme="minorHAnsi" w:hAnsi="Consolas" w:cs="Consolas"/>
-          <w:color w:val="0070C0"/>
-          <w:sz w:val="19"/>
-          <w:szCs w:val="19"/>
-          <w:lang w:eastAsia="en-US"/>
-        </w:rPr>
-        <w:t>Delivery</w:t>
-      </w:r>
-      <w:proofErr w:type="spellEnd"/>
+          <w:lang w:val="en-US" w:eastAsia="en-US"/>
+        </w:rPr>
+      </w:pPr>
+      <w:r>
+        <w:rPr>
+          <w:rFonts w:ascii="Consolas" w:eastAsiaTheme="minorHAnsi" w:hAnsi="Consolas" w:cs="Consolas"/>
+          <w:color w:val="0070C0"/>
+          <w:sz w:val="19"/>
+          <w:szCs w:val="19"/>
+          <w:lang w:val="en-US" w:eastAsia="en-US"/>
+        </w:rPr>
+        <w:t>SELECT * FROM Delivery</w:t>
+      </w:r>
     </w:p>
     <w:p>
       <w:pPr>
@@ -16605,38 +16598,56 @@
           <w:color w:val="0070C0"/>
           <w:sz w:val="19"/>
           <w:szCs w:val="19"/>
-          <w:lang w:eastAsia="en-US"/>
-        </w:rPr>
-      </w:pPr>
-      <w:r>
-        <w:rPr>
-          <w:rFonts w:ascii="Consolas" w:eastAsiaTheme="minorHAnsi" w:hAnsi="Consolas" w:cs="Consolas"/>
-          <w:color w:val="0070C0"/>
-          <w:sz w:val="19"/>
-          <w:szCs w:val="19"/>
-          <w:lang w:eastAsia="en-US"/>
+          <w:lang w:val="en-US" w:eastAsia="en-US"/>
+        </w:rPr>
+      </w:pPr>
+      <w:r>
+        <w:rPr>
+          <w:rFonts w:ascii="Consolas" w:eastAsiaTheme="minorHAnsi" w:hAnsi="Consolas" w:cs="Consolas"/>
+          <w:color w:val="0070C0"/>
+          <w:sz w:val="19"/>
+          <w:szCs w:val="19"/>
+          <w:lang w:val="en-US" w:eastAsia="en-US"/>
         </w:rPr>
         <w:t xml:space="preserve">ORDER BY </w:t>
       </w:r>
-      <w:proofErr w:type="spellStart"/>
-      <w:r>
-        <w:rPr>
-          <w:rFonts w:ascii="Consolas" w:eastAsiaTheme="minorHAnsi" w:hAnsi="Consolas" w:cs="Consolas"/>
-          <w:color w:val="0070C0"/>
-          <w:sz w:val="19"/>
-          <w:szCs w:val="19"/>
-          <w:lang w:eastAsia="en-US"/>
-        </w:rPr>
-        <w:t>Дата_поставки</w:t>
-      </w:r>
-      <w:proofErr w:type="spellEnd"/>
-      <w:r>
-        <w:rPr>
-          <w:rFonts w:ascii="Consolas" w:eastAsiaTheme="minorHAnsi" w:hAnsi="Consolas" w:cs="Consolas"/>
-          <w:color w:val="0070C0"/>
-          <w:sz w:val="19"/>
-          <w:szCs w:val="19"/>
-          <w:lang w:eastAsia="en-US"/>
+      <w:r>
+        <w:rPr>
+          <w:rFonts w:ascii="Consolas" w:eastAsiaTheme="minorHAnsi" w:hAnsi="Consolas" w:cs="Consolas"/>
+          <w:color w:val="0070C0"/>
+          <w:sz w:val="19"/>
+          <w:szCs w:val="19"/>
+          <w:lang w:eastAsia="en-US"/>
+        </w:rPr>
+        <w:t>Дата</w:t>
+      </w:r>
+      <w:r>
+        <w:rPr>
+          <w:rFonts w:ascii="Consolas" w:eastAsiaTheme="minorHAnsi" w:hAnsi="Consolas" w:cs="Consolas"/>
+          <w:color w:val="0070C0"/>
+          <w:sz w:val="19"/>
+          <w:szCs w:val="19"/>
+          <w:lang w:val="en-US" w:eastAsia="en-US"/>
+        </w:rPr>
+        <w:t>_</w:t>
+      </w:r>
+      <w:r>
+        <w:rPr>
+          <w:rFonts w:ascii="Consolas" w:eastAsiaTheme="minorHAnsi" w:hAnsi="Consolas" w:cs="Consolas"/>
+          <w:color w:val="0070C0"/>
+          <w:sz w:val="19"/>
+          <w:szCs w:val="19"/>
+          <w:lang w:eastAsia="en-US"/>
+        </w:rPr>
+        <w:t>поставки</w:t>
+      </w:r>
+      <w:r>
+        <w:rPr>
+          <w:rFonts w:ascii="Consolas" w:eastAsiaTheme="minorHAnsi" w:hAnsi="Consolas" w:cs="Consolas"/>
+          <w:color w:val="0070C0"/>
+          <w:sz w:val="19"/>
+          <w:szCs w:val="19"/>
+          <w:lang w:val="en-US" w:eastAsia="en-US"/>
         </w:rPr>
         <w:t>;</w:t>
       </w:r>
@@ -17097,7 +17108,6 @@
           <w:color w:val="0070C0"/>
           <w:sz w:val="28"/>
           <w:szCs w:val="28"/>
-          <w:lang w:val="en-US"/>
         </w:rPr>
       </w:pPr>
       <w:r>
@@ -18113,7 +18123,6 @@
           <w:color w:val="000000" w:themeColor="text1"/>
           <w:sz w:val="28"/>
           <w:szCs w:val="28"/>
-          <w:lang w:val="en-US"/>
         </w:rPr>
       </w:pPr>
       <w:r>
@@ -18172,7 +18181,6 @@
           <w:color w:val="000000" w:themeColor="text1"/>
           <w:sz w:val="28"/>
           <w:szCs w:val="28"/>
-          <w:lang w:val="en-US"/>
         </w:rPr>
         <w:t xml:space="preserve"> № 6</w:t>
       </w:r>
@@ -18182,7 +18190,6 @@
           <w:color w:val="000000" w:themeColor="text1"/>
           <w:sz w:val="28"/>
           <w:szCs w:val="28"/>
-          <w:lang w:val="en-US"/>
         </w:rPr>
         <w:t>.</w:t>
       </w:r>
@@ -18192,7 +18199,6 @@
           <w:color w:val="000000" w:themeColor="text1"/>
           <w:sz w:val="28"/>
           <w:szCs w:val="28"/>
-          <w:lang w:val="en-US"/>
         </w:rPr>
         <w:t xml:space="preserve"> </w:t>
       </w:r>
@@ -18572,17 +18578,152 @@
           <w:color w:val="000000" w:themeColor="text1"/>
           <w:sz w:val="28"/>
           <w:szCs w:val="28"/>
+        </w:rPr>
+      </w:pPr>
+      <w:r>
+        <w:rPr>
+          <w:rFonts w:ascii="Times New Roman" w:hAnsi="Times New Roman"/>
+          <w:color w:val="000000" w:themeColor="text1"/>
+          <w:sz w:val="28"/>
+          <w:szCs w:val="28"/>
+        </w:rPr>
+        <w:t>На</w:t>
+      </w:r>
+      <w:r>
+        <w:rPr>
+          <w:rFonts w:ascii="Times New Roman" w:hAnsi="Times New Roman"/>
+          <w:color w:val="000000" w:themeColor="text1"/>
+          <w:sz w:val="28"/>
+          <w:szCs w:val="28"/>
+        </w:rPr>
+        <w:t xml:space="preserve"> </w:t>
+      </w:r>
+      <w:r>
+        <w:rPr>
+          <w:rFonts w:ascii="Times New Roman" w:hAnsi="Times New Roman"/>
+          <w:color w:val="000000" w:themeColor="text1"/>
+          <w:sz w:val="28"/>
+          <w:szCs w:val="28"/>
+        </w:rPr>
+        <w:t>рисунке</w:t>
+      </w:r>
+      <w:r>
+        <w:rPr>
+          <w:rFonts w:ascii="Times New Roman" w:hAnsi="Times New Roman"/>
+          <w:color w:val="000000" w:themeColor="text1"/>
+          <w:sz w:val="28"/>
+          <w:szCs w:val="28"/>
+        </w:rPr>
+        <w:t xml:space="preserve"> 3 </w:t>
+      </w:r>
+      <w:r>
+        <w:rPr>
+          <w:rFonts w:ascii="Times New Roman" w:hAnsi="Times New Roman"/>
+          <w:color w:val="000000" w:themeColor="text1"/>
+          <w:sz w:val="28"/>
+          <w:szCs w:val="28"/>
+        </w:rPr>
+        <w:t>изображен</w:t>
+      </w:r>
+      <w:r>
+        <w:rPr>
+          <w:rFonts w:ascii="Times New Roman" w:hAnsi="Times New Roman"/>
+          <w:color w:val="000000" w:themeColor="text1"/>
+          <w:sz w:val="28"/>
+          <w:szCs w:val="28"/>
+        </w:rPr>
+        <w:t xml:space="preserve"> </w:t>
+      </w:r>
+      <w:r>
+        <w:rPr>
+          <w:rFonts w:ascii="Times New Roman" w:hAnsi="Times New Roman"/>
+          <w:color w:val="000000" w:themeColor="text1"/>
+          <w:sz w:val="28"/>
+          <w:szCs w:val="28"/>
+        </w:rPr>
+        <w:t>результат</w:t>
+      </w:r>
+      <w:r>
+        <w:rPr>
+          <w:rFonts w:ascii="Times New Roman" w:hAnsi="Times New Roman"/>
+          <w:color w:val="000000" w:themeColor="text1"/>
+          <w:sz w:val="28"/>
+          <w:szCs w:val="28"/>
+        </w:rPr>
+        <w:t xml:space="preserve"> </w:t>
+      </w:r>
+      <w:r>
+        <w:rPr>
+          <w:rFonts w:ascii="Times New Roman" w:hAnsi="Times New Roman"/>
+          <w:color w:val="000000" w:themeColor="text1"/>
+          <w:sz w:val="28"/>
+          <w:szCs w:val="28"/>
+        </w:rPr>
+        <w:t>запроса</w:t>
+      </w:r>
+      <w:r>
+        <w:rPr>
+          <w:rFonts w:ascii="Times New Roman" w:hAnsi="Times New Roman"/>
+          <w:color w:val="000000" w:themeColor="text1"/>
+          <w:sz w:val="28"/>
+          <w:szCs w:val="28"/>
+        </w:rPr>
+        <w:t xml:space="preserve"> </w:t>
+      </w:r>
+      <w:r>
+        <w:rPr>
+          <w:rFonts w:ascii="Times New Roman" w:hAnsi="Times New Roman"/>
+          <w:color w:val="000000" w:themeColor="text1"/>
+          <w:sz w:val="28"/>
+          <w:szCs w:val="28"/>
+        </w:rPr>
+        <w:t>на</w:t>
+      </w:r>
+      <w:r>
+        <w:rPr>
+          <w:rFonts w:ascii="Times New Roman" w:hAnsi="Times New Roman"/>
+          <w:color w:val="000000" w:themeColor="text1"/>
+          <w:sz w:val="28"/>
+          <w:szCs w:val="28"/>
+        </w:rPr>
+        <w:t xml:space="preserve"> </w:t>
+      </w:r>
+      <w:r>
+        <w:rPr>
+          <w:rFonts w:ascii="Times New Roman" w:hAnsi="Times New Roman"/>
+          <w:color w:val="000000" w:themeColor="text1"/>
+          <w:sz w:val="28"/>
+          <w:szCs w:val="28"/>
+        </w:rPr>
+        <w:t>языке</w:t>
+      </w:r>
+      <w:r>
+        <w:rPr>
+          <w:rFonts w:ascii="Times New Roman" w:hAnsi="Times New Roman"/>
+          <w:color w:val="000000" w:themeColor="text1"/>
+          <w:sz w:val="28"/>
+          <w:szCs w:val="28"/>
+        </w:rPr>
+        <w:t xml:space="preserve"> </w:t>
+      </w:r>
+      <w:r>
+        <w:rPr>
+          <w:rFonts w:ascii="Times New Roman" w:hAnsi="Times New Roman"/>
+          <w:color w:val="000000" w:themeColor="text1"/>
+          <w:sz w:val="28"/>
+          <w:szCs w:val="28"/>
           <w:lang w:val="en-US"/>
         </w:rPr>
-      </w:pPr>
-      <w:r>
-        <w:rPr>
-          <w:rFonts w:ascii="Times New Roman" w:hAnsi="Times New Roman"/>
-          <w:color w:val="000000" w:themeColor="text1"/>
-          <w:sz w:val="28"/>
-          <w:szCs w:val="28"/>
-        </w:rPr>
-        <w:t>На</w:t>
+        <w:t>T</w:t>
+      </w:r>
+      <w:r>
+        <w:rPr>
+          <w:rFonts w:ascii="Times New Roman" w:hAnsi="Times New Roman"/>
+          <w:color w:val="000000" w:themeColor="text1"/>
+          <w:sz w:val="28"/>
+          <w:szCs w:val="28"/>
+        </w:rPr>
+        <w:t>-</w:t>
       </w:r>
       <w:r>
         <w:rPr>
@@ -18592,150 +18733,6 @@
           <w:szCs w:val="28"/>
           <w:lang w:val="en-US"/>
         </w:rPr>
-        <w:t xml:space="preserve"> </w:t>
-      </w:r>
-      <w:r>
-        <w:rPr>
-          <w:rFonts w:ascii="Times New Roman" w:hAnsi="Times New Roman"/>
-          <w:color w:val="000000" w:themeColor="text1"/>
-          <w:sz w:val="28"/>
-          <w:szCs w:val="28"/>
-        </w:rPr>
-        <w:t>рисунке</w:t>
-      </w:r>
-      <w:r>
-        <w:rPr>
-          <w:rFonts w:ascii="Times New Roman" w:hAnsi="Times New Roman"/>
-          <w:color w:val="000000" w:themeColor="text1"/>
-          <w:sz w:val="28"/>
-          <w:szCs w:val="28"/>
-          <w:lang w:val="en-US"/>
-        </w:rPr>
-        <w:t xml:space="preserve"> 3 </w:t>
-      </w:r>
-      <w:r>
-        <w:rPr>
-          <w:rFonts w:ascii="Times New Roman" w:hAnsi="Times New Roman"/>
-          <w:color w:val="000000" w:themeColor="text1"/>
-          <w:sz w:val="28"/>
-          <w:szCs w:val="28"/>
-        </w:rPr>
-        <w:t>изображен</w:t>
-      </w:r>
-      <w:r>
-        <w:rPr>
-          <w:rFonts w:ascii="Times New Roman" w:hAnsi="Times New Roman"/>
-          <w:color w:val="000000" w:themeColor="text1"/>
-          <w:sz w:val="28"/>
-          <w:szCs w:val="28"/>
-          <w:lang w:val="en-US"/>
-        </w:rPr>
-        <w:t xml:space="preserve"> </w:t>
-      </w:r>
-      <w:r>
-        <w:rPr>
-          <w:rFonts w:ascii="Times New Roman" w:hAnsi="Times New Roman"/>
-          <w:color w:val="000000" w:themeColor="text1"/>
-          <w:sz w:val="28"/>
-          <w:szCs w:val="28"/>
-        </w:rPr>
-        <w:t>результат</w:t>
-      </w:r>
-      <w:r>
-        <w:rPr>
-          <w:rFonts w:ascii="Times New Roman" w:hAnsi="Times New Roman"/>
-          <w:color w:val="000000" w:themeColor="text1"/>
-          <w:sz w:val="28"/>
-          <w:szCs w:val="28"/>
-          <w:lang w:val="en-US"/>
-        </w:rPr>
-        <w:t xml:space="preserve"> </w:t>
-      </w:r>
-      <w:r>
-        <w:rPr>
-          <w:rFonts w:ascii="Times New Roman" w:hAnsi="Times New Roman"/>
-          <w:color w:val="000000" w:themeColor="text1"/>
-          <w:sz w:val="28"/>
-          <w:szCs w:val="28"/>
-        </w:rPr>
-        <w:t>запроса</w:t>
-      </w:r>
-      <w:r>
-        <w:rPr>
-          <w:rFonts w:ascii="Times New Roman" w:hAnsi="Times New Roman"/>
-          <w:color w:val="000000" w:themeColor="text1"/>
-          <w:sz w:val="28"/>
-          <w:szCs w:val="28"/>
-          <w:lang w:val="en-US"/>
-        </w:rPr>
-        <w:t xml:space="preserve"> </w:t>
-      </w:r>
-      <w:r>
-        <w:rPr>
-          <w:rFonts w:ascii="Times New Roman" w:hAnsi="Times New Roman"/>
-          <w:color w:val="000000" w:themeColor="text1"/>
-          <w:sz w:val="28"/>
-          <w:szCs w:val="28"/>
-        </w:rPr>
-        <w:t>на</w:t>
-      </w:r>
-      <w:r>
-        <w:rPr>
-          <w:rFonts w:ascii="Times New Roman" w:hAnsi="Times New Roman"/>
-          <w:color w:val="000000" w:themeColor="text1"/>
-          <w:sz w:val="28"/>
-          <w:szCs w:val="28"/>
-          <w:lang w:val="en-US"/>
-        </w:rPr>
-        <w:t xml:space="preserve"> </w:t>
-      </w:r>
-      <w:r>
-        <w:rPr>
-          <w:rFonts w:ascii="Times New Roman" w:hAnsi="Times New Roman"/>
-          <w:color w:val="000000" w:themeColor="text1"/>
-          <w:sz w:val="28"/>
-          <w:szCs w:val="28"/>
-        </w:rPr>
-        <w:t>языке</w:t>
-      </w:r>
-      <w:r>
-        <w:rPr>
-          <w:rFonts w:ascii="Times New Roman" w:hAnsi="Times New Roman"/>
-          <w:color w:val="000000" w:themeColor="text1"/>
-          <w:sz w:val="28"/>
-          <w:szCs w:val="28"/>
-          <w:lang w:val="en-US"/>
-        </w:rPr>
-        <w:t xml:space="preserve"> </w:t>
-      </w:r>
-      <w:r>
-        <w:rPr>
-          <w:rFonts w:ascii="Times New Roman" w:hAnsi="Times New Roman"/>
-          <w:color w:val="000000" w:themeColor="text1"/>
-          <w:sz w:val="28"/>
-          <w:szCs w:val="28"/>
-          <w:lang w:val="en-US"/>
-        </w:rPr>
-        <w:t>T</w:t>
-      </w:r>
-      <w:r>
-        <w:rPr>
-          <w:rFonts w:ascii="Times New Roman" w:hAnsi="Times New Roman"/>
-          <w:color w:val="000000" w:themeColor="text1"/>
-          <w:sz w:val="28"/>
-          <w:szCs w:val="28"/>
-          <w:lang w:val="en-US"/>
-        </w:rPr>
-        <w:t>-</w:t>
-      </w:r>
-      <w:r>
-        <w:rPr>
-          <w:rFonts w:ascii="Times New Roman" w:hAnsi="Times New Roman"/>
-          <w:color w:val="000000" w:themeColor="text1"/>
-          <w:sz w:val="28"/>
-          <w:szCs w:val="28"/>
-          <w:lang w:val="en-US"/>
-        </w:rPr>
         <w:t>SQL</w:t>
       </w:r>
       <w:r>
@@ -18744,7 +18741,6 @@
           <w:color w:val="000000" w:themeColor="text1"/>
           <w:sz w:val="28"/>
           <w:szCs w:val="28"/>
-          <w:lang w:val="en-US"/>
         </w:rPr>
         <w:t>.</w:t>
       </w:r>
@@ -18997,27 +18993,7 @@
           <w:sz w:val="28"/>
           <w:szCs w:val="28"/>
         </w:rPr>
-        <w:t>. В связи с недавним изменением процесса предоставления гарантии на купленную технику магазинами электроники меняется политика сервисного центра в сфере ремонта по гарантии – если поломка не критична для техники, то ремонт по гарантии больше не предоставляется</w:t>
-      </w:r>
-      <w:proofErr w:type="gramStart"/>
-      <w:r>
-        <w:rPr>
-          <w:rFonts w:ascii="Times New Roman" w:hAnsi="Times New Roman"/>
-          <w:color w:val="000000" w:themeColor="text1"/>
-          <w:sz w:val="28"/>
-          <w:szCs w:val="28"/>
-        </w:rPr>
-        <w:t xml:space="preserve">. </w:t>
-      </w:r>
-      <w:proofErr w:type="gramEnd"/>
-      <w:r>
-        <w:rPr>
-          <w:rFonts w:ascii="Times New Roman" w:hAnsi="Times New Roman"/>
-          <w:color w:val="000000" w:themeColor="text1"/>
-          <w:sz w:val="28"/>
-          <w:szCs w:val="28"/>
-        </w:rPr>
-        <w:t>Для актуализации информации в БД создадим следующий запрос</w:t>
+        <w:t>. В связи с недавним изменением процесса предоставления гарантии на купленную технику магазинами электроники меняется политика сервисного центра в сфере ремонта по гарантии – если поломка не критична для техники, то ремонт по гарантии больше не предоставляется. Для актуализации информации в БД создадим следующий запрос</w:t>
       </w:r>
       <w:r>
         <w:rPr>
@@ -19794,7 +19770,7 @@
           <w:color w:val="0070C0"/>
           <w:sz w:val="19"/>
           <w:szCs w:val="19"/>
-          <w:lang w:eastAsia="en-US"/>
+          <w:lang w:val="en-US" w:eastAsia="en-US"/>
         </w:rPr>
       </w:pPr>
       <w:r>
@@ -19813,10 +19789,130 @@
           <w:color w:val="0070C0"/>
           <w:sz w:val="19"/>
           <w:szCs w:val="19"/>
-          <w:lang w:eastAsia="en-US"/>
+          <w:lang w:val="en-US" w:eastAsia="en-US"/>
         </w:rPr>
         <w:t xml:space="preserve"> </w:t>
       </w:r>
+      <w:r>
+        <w:rPr>
+          <w:rFonts w:ascii="Consolas" w:eastAsiaTheme="minorHAnsi" w:hAnsi="Consolas" w:cs="Consolas"/>
+          <w:color w:val="0070C0"/>
+          <w:sz w:val="19"/>
+          <w:szCs w:val="19"/>
+          <w:lang w:eastAsia="en-US"/>
+        </w:rPr>
+        <w:t>Стоимость</w:t>
+      </w:r>
+      <w:r>
+        <w:rPr>
+          <w:rFonts w:ascii="Consolas" w:eastAsiaTheme="minorHAnsi" w:hAnsi="Consolas" w:cs="Consolas"/>
+          <w:color w:val="0070C0"/>
+          <w:sz w:val="19"/>
+          <w:szCs w:val="19"/>
+          <w:lang w:val="en-US" w:eastAsia="en-US"/>
+        </w:rPr>
+        <w:t>_</w:t>
+      </w:r>
+      <w:r>
+        <w:rPr>
+          <w:rFonts w:ascii="Consolas" w:eastAsiaTheme="minorHAnsi" w:hAnsi="Consolas" w:cs="Consolas"/>
+          <w:color w:val="0070C0"/>
+          <w:sz w:val="19"/>
+          <w:szCs w:val="19"/>
+          <w:lang w:eastAsia="en-US"/>
+        </w:rPr>
+        <w:t>поставки</w:t>
+      </w:r>
+      <w:r>
+        <w:rPr>
+          <w:rFonts w:ascii="Consolas" w:eastAsiaTheme="minorHAnsi" w:hAnsi="Consolas" w:cs="Consolas"/>
+          <w:color w:val="0070C0"/>
+          <w:sz w:val="19"/>
+          <w:szCs w:val="19"/>
+          <w:lang w:val="en-US" w:eastAsia="en-US"/>
+        </w:rPr>
+        <w:t>_</w:t>
+      </w:r>
+      <w:r>
+        <w:rPr>
+          <w:rFonts w:ascii="Consolas" w:eastAsiaTheme="minorHAnsi" w:hAnsi="Consolas" w:cs="Consolas"/>
+          <w:color w:val="0070C0"/>
+          <w:sz w:val="19"/>
+          <w:szCs w:val="19"/>
+          <w:lang w:eastAsia="en-US"/>
+        </w:rPr>
+        <w:t>без</w:t>
+      </w:r>
+      <w:r>
+        <w:rPr>
+          <w:rFonts w:ascii="Consolas" w:eastAsiaTheme="minorHAnsi" w:hAnsi="Consolas" w:cs="Consolas"/>
+          <w:color w:val="0070C0"/>
+          <w:sz w:val="19"/>
+          <w:szCs w:val="19"/>
+          <w:lang w:val="en-US" w:eastAsia="en-US"/>
+        </w:rPr>
+        <w:t>_</w:t>
+      </w:r>
+      <w:r>
+        <w:rPr>
+          <w:rFonts w:ascii="Consolas" w:eastAsiaTheme="minorHAnsi" w:hAnsi="Consolas" w:cs="Consolas"/>
+          <w:color w:val="0070C0"/>
+          <w:sz w:val="19"/>
+          <w:szCs w:val="19"/>
+          <w:lang w:eastAsia="en-US"/>
+        </w:rPr>
+        <w:t>НДС</w:t>
+      </w:r>
+      <w:r>
+        <w:rPr>
+          <w:rFonts w:ascii="Consolas" w:eastAsiaTheme="minorHAnsi" w:hAnsi="Consolas" w:cs="Consolas"/>
+          <w:color w:val="0070C0"/>
+          <w:sz w:val="19"/>
+          <w:szCs w:val="19"/>
+          <w:lang w:val="en-US" w:eastAsia="en-US"/>
+        </w:rPr>
+        <w:t xml:space="preserve"> += 1500 </w:t>
+      </w:r>
+      <w:r>
+        <w:rPr>
+          <w:rFonts w:ascii="Consolas" w:eastAsiaTheme="minorHAnsi" w:hAnsi="Consolas" w:cs="Consolas"/>
+          <w:color w:val="0070C0"/>
+          <w:sz w:val="19"/>
+          <w:szCs w:val="19"/>
+          <w:lang w:val="en-US" w:eastAsia="en-US"/>
+        </w:rPr>
+        <w:t>WHERE</w:t>
+      </w:r>
+      <w:r>
+        <w:rPr>
+          <w:rFonts w:ascii="Consolas" w:eastAsiaTheme="minorHAnsi" w:hAnsi="Consolas" w:cs="Consolas"/>
+          <w:color w:val="0070C0"/>
+          <w:sz w:val="19"/>
+          <w:szCs w:val="19"/>
+          <w:lang w:val="en-US" w:eastAsia="en-US"/>
+        </w:rPr>
+        <w:t xml:space="preserve"> </w:t>
+      </w:r>
+      <w:r>
+        <w:rPr>
+          <w:rFonts w:ascii="Consolas" w:eastAsiaTheme="minorHAnsi" w:hAnsi="Consolas" w:cs="Consolas"/>
+          <w:color w:val="0070C0"/>
+          <w:sz w:val="19"/>
+          <w:szCs w:val="19"/>
+          <w:lang w:eastAsia="en-US"/>
+        </w:rPr>
+        <w:t>Поставщик</w:t>
+      </w:r>
+      <w:r>
+        <w:rPr>
+          <w:rFonts w:ascii="Consolas" w:eastAsiaTheme="minorHAnsi" w:hAnsi="Consolas" w:cs="Consolas"/>
+          <w:color w:val="0070C0"/>
+          <w:sz w:val="19"/>
+          <w:szCs w:val="19"/>
+          <w:lang w:val="en-US" w:eastAsia="en-US"/>
+        </w:rPr>
+        <w:t xml:space="preserve"> = '</w:t>
+      </w:r>
       <w:proofErr w:type="spellStart"/>
       <w:r>
         <w:rPr>
@@ -19824,9 +19920,29 @@
           <w:color w:val="0070C0"/>
           <w:sz w:val="19"/>
           <w:szCs w:val="19"/>
-          <w:lang w:eastAsia="en-US"/>
-        </w:rPr>
-        <w:t>Стоимость_поставки_без_НДС</w:t>
+          <w:lang w:val="en-US" w:eastAsia="en-US"/>
+        </w:rPr>
+        <w:t>Pavlov</w:t>
+      </w:r>
+      <w:r>
+        <w:rPr>
+          <w:rFonts w:ascii="Consolas" w:eastAsiaTheme="minorHAnsi" w:hAnsi="Consolas" w:cs="Consolas"/>
+          <w:color w:val="0070C0"/>
+          <w:sz w:val="19"/>
+          <w:szCs w:val="19"/>
+          <w:lang w:val="en-US" w:eastAsia="en-US"/>
+        </w:rPr>
+        <w:t>_</w:t>
+      </w:r>
+      <w:r>
+        <w:rPr>
+          <w:rFonts w:ascii="Consolas" w:eastAsiaTheme="minorHAnsi" w:hAnsi="Consolas" w:cs="Consolas"/>
+          <w:color w:val="0070C0"/>
+          <w:sz w:val="19"/>
+          <w:szCs w:val="19"/>
+          <w:lang w:val="en-US" w:eastAsia="en-US"/>
+        </w:rPr>
+        <w:t>Details</w:t>
       </w:r>
       <w:proofErr w:type="spellEnd"/>
       <w:r>
@@ -19835,67 +19951,7 @@
           <w:color w:val="0070C0"/>
           <w:sz w:val="19"/>
           <w:szCs w:val="19"/>
-          <w:lang w:eastAsia="en-US"/>
-        </w:rPr>
-        <w:t xml:space="preserve"> += 1500 </w:t>
-      </w:r>
-      <w:r>
-        <w:rPr>
-          <w:rFonts w:ascii="Consolas" w:eastAsiaTheme="minorHAnsi" w:hAnsi="Consolas" w:cs="Consolas"/>
-          <w:color w:val="0070C0"/>
-          <w:sz w:val="19"/>
-          <w:szCs w:val="19"/>
-          <w:lang w:val="en-US" w:eastAsia="en-US"/>
-        </w:rPr>
-        <w:t>WHERE</w:t>
-      </w:r>
-      <w:r>
-        <w:rPr>
-          <w:rFonts w:ascii="Consolas" w:eastAsiaTheme="minorHAnsi" w:hAnsi="Consolas" w:cs="Consolas"/>
-          <w:color w:val="0070C0"/>
-          <w:sz w:val="19"/>
-          <w:szCs w:val="19"/>
-          <w:lang w:eastAsia="en-US"/>
-        </w:rPr>
-        <w:t xml:space="preserve"> Поставщик = '</w:t>
-      </w:r>
-      <w:r>
-        <w:rPr>
-          <w:rFonts w:ascii="Consolas" w:eastAsiaTheme="minorHAnsi" w:hAnsi="Consolas" w:cs="Consolas"/>
-          <w:color w:val="0070C0"/>
-          <w:sz w:val="19"/>
-          <w:szCs w:val="19"/>
-          <w:lang w:val="en-US" w:eastAsia="en-US"/>
-        </w:rPr>
-        <w:t>Pavlov</w:t>
-      </w:r>
-      <w:r>
-        <w:rPr>
-          <w:rFonts w:ascii="Consolas" w:eastAsiaTheme="minorHAnsi" w:hAnsi="Consolas" w:cs="Consolas"/>
-          <w:color w:val="0070C0"/>
-          <w:sz w:val="19"/>
-          <w:szCs w:val="19"/>
-          <w:lang w:eastAsia="en-US"/>
-        </w:rPr>
-        <w:t>_</w:t>
-      </w:r>
-      <w:r>
-        <w:rPr>
-          <w:rFonts w:ascii="Consolas" w:eastAsiaTheme="minorHAnsi" w:hAnsi="Consolas" w:cs="Consolas"/>
-          <w:color w:val="0070C0"/>
-          <w:sz w:val="19"/>
-          <w:szCs w:val="19"/>
-          <w:lang w:val="en-US" w:eastAsia="en-US"/>
-        </w:rPr>
-        <w:t>Details</w:t>
-      </w:r>
-      <w:r>
-        <w:rPr>
-          <w:rFonts w:ascii="Consolas" w:eastAsiaTheme="minorHAnsi" w:hAnsi="Consolas" w:cs="Consolas"/>
-          <w:color w:val="0070C0"/>
-          <w:sz w:val="19"/>
-          <w:szCs w:val="19"/>
-          <w:lang w:eastAsia="en-US"/>
+          <w:lang w:val="en-US" w:eastAsia="en-US"/>
         </w:rPr>
         <w:t>';</w:t>
       </w:r>
@@ -20091,8 +20147,6 @@
         </w:rPr>
         <w:t>Запрос № 6</w:t>
       </w:r>
-      <w:bookmarkStart w:id="0" w:name="_GoBack"/>
-      <w:bookmarkEnd w:id="0"/>
       <w:r>
         <w:rPr>
           <w:rFonts w:ascii="Times New Roman" w:hAnsi="Times New Roman"/>
@@ -20391,11 +20445,3484 @@
         <w:jc w:val="both"/>
         <w:rPr>
           <w:rFonts w:ascii="Times New Roman" w:hAnsi="Times New Roman"/>
-          <w:color w:val="000000" w:themeColor="text1"/>
-          <w:sz w:val="28"/>
-          <w:szCs w:val="28"/>
-        </w:rPr>
-      </w:pPr>
+          <w:b/>
+          <w:color w:val="000000" w:themeColor="text1"/>
+          <w:sz w:val="28"/>
+          <w:szCs w:val="28"/>
+        </w:rPr>
+      </w:pPr>
+      <w:r>
+        <w:rPr>
+          <w:rFonts w:ascii="Times New Roman" w:hAnsi="Times New Roman"/>
+          <w:b/>
+          <w:color w:val="000000" w:themeColor="text1"/>
+          <w:sz w:val="28"/>
+          <w:szCs w:val="28"/>
+        </w:rPr>
+        <w:t>4.3</w:t>
+      </w:r>
+      <w:r>
+        <w:rPr>
+          <w:rFonts w:ascii="Times New Roman" w:hAnsi="Times New Roman"/>
+          <w:b/>
+          <w:color w:val="000000" w:themeColor="text1"/>
+          <w:sz w:val="28"/>
+          <w:szCs w:val="28"/>
+        </w:rPr>
+        <w:t xml:space="preserve">. Запросы </w:t>
+      </w:r>
+      <w:r>
+        <w:rPr>
+          <w:rFonts w:ascii="Times New Roman" w:hAnsi="Times New Roman"/>
+          <w:b/>
+          <w:color w:val="000000" w:themeColor="text1"/>
+          <w:sz w:val="28"/>
+          <w:szCs w:val="28"/>
+        </w:rPr>
+        <w:t>с использованием группировки (</w:t>
+      </w:r>
+      <w:r>
+        <w:rPr>
+          <w:rFonts w:ascii="Times New Roman" w:hAnsi="Times New Roman"/>
+          <w:b/>
+          <w:color w:val="000000" w:themeColor="text1"/>
+          <w:sz w:val="28"/>
+          <w:szCs w:val="28"/>
+          <w:lang w:val="en-US"/>
+        </w:rPr>
+        <w:t>GROUP</w:t>
+      </w:r>
+      <w:r>
+        <w:rPr>
+          <w:rFonts w:ascii="Times New Roman" w:hAnsi="Times New Roman"/>
+          <w:b/>
+          <w:color w:val="000000" w:themeColor="text1"/>
+          <w:sz w:val="28"/>
+          <w:szCs w:val="28"/>
+        </w:rPr>
+        <w:t xml:space="preserve"> </w:t>
+      </w:r>
+      <w:r>
+        <w:rPr>
+          <w:rFonts w:ascii="Times New Roman" w:hAnsi="Times New Roman"/>
+          <w:b/>
+          <w:color w:val="000000" w:themeColor="text1"/>
+          <w:sz w:val="28"/>
+          <w:szCs w:val="28"/>
+          <w:lang w:val="en-US"/>
+        </w:rPr>
+        <w:t>BY</w:t>
+      </w:r>
+      <w:r>
+        <w:rPr>
+          <w:rFonts w:ascii="Times New Roman" w:hAnsi="Times New Roman"/>
+          <w:b/>
+          <w:color w:val="000000" w:themeColor="text1"/>
+          <w:sz w:val="28"/>
+          <w:szCs w:val="28"/>
+        </w:rPr>
+        <w:t xml:space="preserve">, </w:t>
+      </w:r>
+      <w:r>
+        <w:rPr>
+          <w:rFonts w:ascii="Times New Roman" w:hAnsi="Times New Roman"/>
+          <w:b/>
+          <w:color w:val="000000" w:themeColor="text1"/>
+          <w:sz w:val="28"/>
+          <w:szCs w:val="28"/>
+          <w:lang w:val="en-US"/>
+        </w:rPr>
+        <w:t>HAVING</w:t>
+      </w:r>
+      <w:r>
+        <w:rPr>
+          <w:rFonts w:ascii="Times New Roman" w:hAnsi="Times New Roman"/>
+          <w:b/>
+          <w:color w:val="000000" w:themeColor="text1"/>
+          <w:sz w:val="28"/>
+          <w:szCs w:val="28"/>
+        </w:rPr>
+        <w:t>)</w:t>
+      </w:r>
+    </w:p>
+    <w:p>
+      <w:pPr>
+        <w:spacing w:line="360" w:lineRule="auto"/>
+        <w:ind w:firstLine="709"/>
+        <w:jc w:val="both"/>
+        <w:rPr>
+          <w:rFonts w:ascii="Times New Roman" w:hAnsi="Times New Roman"/>
+          <w:color w:val="000000" w:themeColor="text1"/>
+          <w:sz w:val="28"/>
+          <w:szCs w:val="28"/>
+        </w:rPr>
+      </w:pPr>
+      <w:r>
+        <w:rPr>
+          <w:rFonts w:ascii="Times New Roman" w:hAnsi="Times New Roman"/>
+          <w:color w:val="000000" w:themeColor="text1"/>
+          <w:sz w:val="28"/>
+          <w:szCs w:val="28"/>
+        </w:rPr>
+        <w:t>4.3.1. Запросы для типового пользователя «Работник сервисного центра»</w:t>
+      </w:r>
+    </w:p>
+    <w:p>
+      <w:pPr>
+        <w:spacing w:line="360" w:lineRule="auto"/>
+        <w:ind w:firstLine="709"/>
+        <w:jc w:val="both"/>
+        <w:rPr>
+          <w:rFonts w:ascii="Times New Roman" w:hAnsi="Times New Roman"/>
+          <w:color w:val="000000" w:themeColor="text1"/>
+          <w:sz w:val="28"/>
+          <w:szCs w:val="28"/>
+        </w:rPr>
+      </w:pPr>
+      <w:r>
+        <w:rPr>
+          <w:rFonts w:ascii="Times New Roman" w:hAnsi="Times New Roman"/>
+          <w:color w:val="000000" w:themeColor="text1"/>
+          <w:sz w:val="28"/>
+          <w:szCs w:val="28"/>
+        </w:rPr>
+        <w:t>Запрос № 7. Требуется рассчитать минимальную, общую и среднюю прибыль с отремонтированной техники, при этом нужно учесть параметр возможности доставки техники клиенту после ремонта. Сделать такую выборку можно следующим запросом:</w:t>
+      </w:r>
+    </w:p>
+    <w:p>
+      <w:pPr>
+        <w:autoSpaceDE w:val="0"/>
+        <w:autoSpaceDN w:val="0"/>
+        <w:adjustRightInd w:val="0"/>
+        <w:rPr>
+          <w:rFonts w:ascii="Consolas" w:eastAsiaTheme="minorHAnsi" w:hAnsi="Consolas" w:cs="Consolas"/>
+          <w:color w:val="2E74B5" w:themeColor="accent1" w:themeShade="BF"/>
+          <w:sz w:val="19"/>
+          <w:szCs w:val="19"/>
+          <w:lang w:eastAsia="en-US"/>
+        </w:rPr>
+      </w:pPr>
+      <w:r>
+        <w:rPr>
+          <w:rFonts w:ascii="Consolas" w:eastAsiaTheme="minorHAnsi" w:hAnsi="Consolas" w:cs="Consolas"/>
+          <w:color w:val="2E74B5" w:themeColor="accent1" w:themeShade="BF"/>
+          <w:sz w:val="19"/>
+          <w:szCs w:val="19"/>
+          <w:lang w:eastAsia="en-US"/>
+        </w:rPr>
+        <w:t xml:space="preserve">SELECT </w:t>
+      </w:r>
+      <w:proofErr w:type="spellStart"/>
+      <w:r>
+        <w:rPr>
+          <w:rFonts w:ascii="Consolas" w:eastAsiaTheme="minorHAnsi" w:hAnsi="Consolas" w:cs="Consolas"/>
+          <w:color w:val="2E74B5" w:themeColor="accent1" w:themeShade="BF"/>
+          <w:sz w:val="19"/>
+          <w:szCs w:val="19"/>
+          <w:lang w:eastAsia="en-US"/>
+        </w:rPr>
+        <w:t>Возможность_доставки</w:t>
+      </w:r>
+      <w:proofErr w:type="spellEnd"/>
+      <w:r>
+        <w:rPr>
+          <w:rFonts w:ascii="Consolas" w:eastAsiaTheme="minorHAnsi" w:hAnsi="Consolas" w:cs="Consolas"/>
+          <w:color w:val="2E74B5" w:themeColor="accent1" w:themeShade="BF"/>
+          <w:sz w:val="19"/>
+          <w:szCs w:val="19"/>
+          <w:lang w:eastAsia="en-US"/>
+        </w:rPr>
+        <w:t>, MIN(</w:t>
+      </w:r>
+      <w:proofErr w:type="spellStart"/>
+      <w:r>
+        <w:rPr>
+          <w:rFonts w:ascii="Consolas" w:eastAsiaTheme="minorHAnsi" w:hAnsi="Consolas" w:cs="Consolas"/>
+          <w:color w:val="2E74B5" w:themeColor="accent1" w:themeShade="BF"/>
+          <w:sz w:val="19"/>
+          <w:szCs w:val="19"/>
+          <w:lang w:eastAsia="en-US"/>
+        </w:rPr>
+        <w:t>Стоимость_работ</w:t>
+      </w:r>
+      <w:proofErr w:type="spellEnd"/>
+      <w:r>
+        <w:rPr>
+          <w:rFonts w:ascii="Consolas" w:eastAsiaTheme="minorHAnsi" w:hAnsi="Consolas" w:cs="Consolas"/>
+          <w:color w:val="2E74B5" w:themeColor="accent1" w:themeShade="BF"/>
+          <w:sz w:val="19"/>
+          <w:szCs w:val="19"/>
+          <w:lang w:eastAsia="en-US"/>
+        </w:rPr>
+        <w:t xml:space="preserve">) </w:t>
+      </w:r>
+      <w:proofErr w:type="spellStart"/>
+      <w:r>
+        <w:rPr>
+          <w:rFonts w:ascii="Consolas" w:eastAsiaTheme="minorHAnsi" w:hAnsi="Consolas" w:cs="Consolas"/>
+          <w:color w:val="2E74B5" w:themeColor="accent1" w:themeShade="BF"/>
+          <w:sz w:val="19"/>
+          <w:szCs w:val="19"/>
+          <w:lang w:eastAsia="en-US"/>
+        </w:rPr>
+        <w:t>As</w:t>
+      </w:r>
+      <w:proofErr w:type="spellEnd"/>
+      <w:r>
+        <w:rPr>
+          <w:rFonts w:ascii="Consolas" w:eastAsiaTheme="minorHAnsi" w:hAnsi="Consolas" w:cs="Consolas"/>
+          <w:color w:val="2E74B5" w:themeColor="accent1" w:themeShade="BF"/>
+          <w:sz w:val="19"/>
+          <w:szCs w:val="19"/>
+          <w:lang w:eastAsia="en-US"/>
+        </w:rPr>
+        <w:t xml:space="preserve"> </w:t>
+      </w:r>
+      <w:proofErr w:type="spellStart"/>
+      <w:r>
+        <w:rPr>
+          <w:rFonts w:ascii="Consolas" w:eastAsiaTheme="minorHAnsi" w:hAnsi="Consolas" w:cs="Consolas"/>
+          <w:color w:val="2E74B5" w:themeColor="accent1" w:themeShade="BF"/>
+          <w:sz w:val="19"/>
+          <w:szCs w:val="19"/>
+          <w:lang w:eastAsia="en-US"/>
+        </w:rPr>
+        <w:t>Минимальная_прибыль</w:t>
+      </w:r>
+      <w:proofErr w:type="spellEnd"/>
+      <w:r>
+        <w:rPr>
+          <w:rFonts w:ascii="Consolas" w:eastAsiaTheme="minorHAnsi" w:hAnsi="Consolas" w:cs="Consolas"/>
+          <w:color w:val="2E74B5" w:themeColor="accent1" w:themeShade="BF"/>
+          <w:sz w:val="19"/>
+          <w:szCs w:val="19"/>
+          <w:lang w:eastAsia="en-US"/>
+        </w:rPr>
+        <w:t>, SUM(</w:t>
+      </w:r>
+      <w:proofErr w:type="spellStart"/>
+      <w:r>
+        <w:rPr>
+          <w:rFonts w:ascii="Consolas" w:eastAsiaTheme="minorHAnsi" w:hAnsi="Consolas" w:cs="Consolas"/>
+          <w:color w:val="2E74B5" w:themeColor="accent1" w:themeShade="BF"/>
+          <w:sz w:val="19"/>
+          <w:szCs w:val="19"/>
+          <w:lang w:eastAsia="en-US"/>
+        </w:rPr>
+        <w:t>Стоимость_работ</w:t>
+      </w:r>
+      <w:proofErr w:type="spellEnd"/>
+      <w:r>
+        <w:rPr>
+          <w:rFonts w:ascii="Consolas" w:eastAsiaTheme="minorHAnsi" w:hAnsi="Consolas" w:cs="Consolas"/>
+          <w:color w:val="2E74B5" w:themeColor="accent1" w:themeShade="BF"/>
+          <w:sz w:val="19"/>
+          <w:szCs w:val="19"/>
+          <w:lang w:eastAsia="en-US"/>
+        </w:rPr>
+        <w:t xml:space="preserve">) </w:t>
+      </w:r>
+      <w:proofErr w:type="spellStart"/>
+      <w:r>
+        <w:rPr>
+          <w:rFonts w:ascii="Consolas" w:eastAsiaTheme="minorHAnsi" w:hAnsi="Consolas" w:cs="Consolas"/>
+          <w:color w:val="2E74B5" w:themeColor="accent1" w:themeShade="BF"/>
+          <w:sz w:val="19"/>
+          <w:szCs w:val="19"/>
+          <w:lang w:eastAsia="en-US"/>
+        </w:rPr>
+        <w:t>As</w:t>
+      </w:r>
+      <w:proofErr w:type="spellEnd"/>
+      <w:r>
+        <w:rPr>
+          <w:rFonts w:ascii="Consolas" w:eastAsiaTheme="minorHAnsi" w:hAnsi="Consolas" w:cs="Consolas"/>
+          <w:color w:val="2E74B5" w:themeColor="accent1" w:themeShade="BF"/>
+          <w:sz w:val="19"/>
+          <w:szCs w:val="19"/>
+          <w:lang w:eastAsia="en-US"/>
+        </w:rPr>
+        <w:t xml:space="preserve"> </w:t>
+      </w:r>
+      <w:proofErr w:type="spellStart"/>
+      <w:r>
+        <w:rPr>
+          <w:rFonts w:ascii="Consolas" w:eastAsiaTheme="minorHAnsi" w:hAnsi="Consolas" w:cs="Consolas"/>
+          <w:color w:val="2E74B5" w:themeColor="accent1" w:themeShade="BF"/>
+          <w:sz w:val="19"/>
+          <w:szCs w:val="19"/>
+          <w:lang w:eastAsia="en-US"/>
+        </w:rPr>
+        <w:t>Общая_прибыль</w:t>
+      </w:r>
+      <w:proofErr w:type="spellEnd"/>
+      <w:r>
+        <w:rPr>
+          <w:rFonts w:ascii="Consolas" w:eastAsiaTheme="minorHAnsi" w:hAnsi="Consolas" w:cs="Consolas"/>
+          <w:color w:val="2E74B5" w:themeColor="accent1" w:themeShade="BF"/>
+          <w:sz w:val="19"/>
+          <w:szCs w:val="19"/>
+          <w:lang w:eastAsia="en-US"/>
+        </w:rPr>
+        <w:t>, AVG(</w:t>
+      </w:r>
+      <w:proofErr w:type="spellStart"/>
+      <w:r>
+        <w:rPr>
+          <w:rFonts w:ascii="Consolas" w:eastAsiaTheme="minorHAnsi" w:hAnsi="Consolas" w:cs="Consolas"/>
+          <w:color w:val="2E74B5" w:themeColor="accent1" w:themeShade="BF"/>
+          <w:sz w:val="19"/>
+          <w:szCs w:val="19"/>
+          <w:lang w:eastAsia="en-US"/>
+        </w:rPr>
+        <w:t>Стоимость_работ</w:t>
+      </w:r>
+      <w:proofErr w:type="spellEnd"/>
+      <w:r>
+        <w:rPr>
+          <w:rFonts w:ascii="Consolas" w:eastAsiaTheme="minorHAnsi" w:hAnsi="Consolas" w:cs="Consolas"/>
+          <w:color w:val="2E74B5" w:themeColor="accent1" w:themeShade="BF"/>
+          <w:sz w:val="19"/>
+          <w:szCs w:val="19"/>
+          <w:lang w:eastAsia="en-US"/>
+        </w:rPr>
+        <w:t xml:space="preserve">) </w:t>
+      </w:r>
+      <w:proofErr w:type="spellStart"/>
+      <w:r>
+        <w:rPr>
+          <w:rFonts w:ascii="Consolas" w:eastAsiaTheme="minorHAnsi" w:hAnsi="Consolas" w:cs="Consolas"/>
+          <w:color w:val="2E74B5" w:themeColor="accent1" w:themeShade="BF"/>
+          <w:sz w:val="19"/>
+          <w:szCs w:val="19"/>
+          <w:lang w:eastAsia="en-US"/>
+        </w:rPr>
+        <w:t>As</w:t>
+      </w:r>
+      <w:proofErr w:type="spellEnd"/>
+      <w:r>
+        <w:rPr>
+          <w:rFonts w:ascii="Consolas" w:eastAsiaTheme="minorHAnsi" w:hAnsi="Consolas" w:cs="Consolas"/>
+          <w:color w:val="2E74B5" w:themeColor="accent1" w:themeShade="BF"/>
+          <w:sz w:val="19"/>
+          <w:szCs w:val="19"/>
+          <w:lang w:eastAsia="en-US"/>
+        </w:rPr>
+        <w:t xml:space="preserve"> </w:t>
+      </w:r>
+      <w:proofErr w:type="spellStart"/>
+      <w:r>
+        <w:rPr>
+          <w:rFonts w:ascii="Consolas" w:eastAsiaTheme="minorHAnsi" w:hAnsi="Consolas" w:cs="Consolas"/>
+          <w:color w:val="2E74B5" w:themeColor="accent1" w:themeShade="BF"/>
+          <w:sz w:val="19"/>
+          <w:szCs w:val="19"/>
+          <w:lang w:eastAsia="en-US"/>
+        </w:rPr>
+        <w:t>Средняя_прибыль</w:t>
+      </w:r>
+      <w:proofErr w:type="spellEnd"/>
+    </w:p>
+    <w:p>
+      <w:pPr>
+        <w:autoSpaceDE w:val="0"/>
+        <w:autoSpaceDN w:val="0"/>
+        <w:adjustRightInd w:val="0"/>
+        <w:rPr>
+          <w:rFonts w:ascii="Consolas" w:eastAsiaTheme="minorHAnsi" w:hAnsi="Consolas" w:cs="Consolas"/>
+          <w:color w:val="2E74B5" w:themeColor="accent1" w:themeShade="BF"/>
+          <w:sz w:val="19"/>
+          <w:szCs w:val="19"/>
+          <w:lang w:eastAsia="en-US"/>
+        </w:rPr>
+      </w:pPr>
+      <w:r>
+        <w:rPr>
+          <w:rFonts w:ascii="Consolas" w:eastAsiaTheme="minorHAnsi" w:hAnsi="Consolas" w:cs="Consolas"/>
+          <w:color w:val="2E74B5" w:themeColor="accent1" w:themeShade="BF"/>
+          <w:sz w:val="19"/>
+          <w:szCs w:val="19"/>
+          <w:lang w:eastAsia="en-US"/>
+        </w:rPr>
+        <w:t xml:space="preserve">FROM </w:t>
+      </w:r>
+      <w:proofErr w:type="spellStart"/>
+      <w:r>
+        <w:rPr>
+          <w:rFonts w:ascii="Consolas" w:eastAsiaTheme="minorHAnsi" w:hAnsi="Consolas" w:cs="Consolas"/>
+          <w:color w:val="2E74B5" w:themeColor="accent1" w:themeShade="BF"/>
+          <w:sz w:val="19"/>
+          <w:szCs w:val="19"/>
+          <w:lang w:eastAsia="en-US"/>
+        </w:rPr>
+        <w:t>Appeal</w:t>
+      </w:r>
+      <w:proofErr w:type="spellEnd"/>
+    </w:p>
+    <w:p>
+      <w:pPr>
+        <w:spacing w:line="360" w:lineRule="auto"/>
+        <w:jc w:val="both"/>
+        <w:rPr>
+          <w:rFonts w:ascii="Times New Roman" w:hAnsi="Times New Roman"/>
+          <w:color w:val="2E74B5" w:themeColor="accent1" w:themeShade="BF"/>
+          <w:sz w:val="28"/>
+          <w:szCs w:val="28"/>
+        </w:rPr>
+      </w:pPr>
+      <w:r>
+        <w:rPr>
+          <w:rFonts w:ascii="Consolas" w:eastAsiaTheme="minorHAnsi" w:hAnsi="Consolas" w:cs="Consolas"/>
+          <w:color w:val="2E74B5" w:themeColor="accent1" w:themeShade="BF"/>
+          <w:sz w:val="19"/>
+          <w:szCs w:val="19"/>
+          <w:lang w:eastAsia="en-US"/>
+        </w:rPr>
+        <w:t xml:space="preserve">GROUP BY </w:t>
+      </w:r>
+      <w:proofErr w:type="spellStart"/>
+      <w:r>
+        <w:rPr>
+          <w:rFonts w:ascii="Consolas" w:eastAsiaTheme="minorHAnsi" w:hAnsi="Consolas" w:cs="Consolas"/>
+          <w:color w:val="2E74B5" w:themeColor="accent1" w:themeShade="BF"/>
+          <w:sz w:val="19"/>
+          <w:szCs w:val="19"/>
+          <w:lang w:eastAsia="en-US"/>
+        </w:rPr>
+        <w:t>Возможность_доставки</w:t>
+      </w:r>
+      <w:proofErr w:type="spellEnd"/>
+      <w:r>
+        <w:rPr>
+          <w:rFonts w:ascii="Consolas" w:eastAsiaTheme="minorHAnsi" w:hAnsi="Consolas" w:cs="Consolas"/>
+          <w:color w:val="2E74B5" w:themeColor="accent1" w:themeShade="BF"/>
+          <w:sz w:val="19"/>
+          <w:szCs w:val="19"/>
+          <w:lang w:eastAsia="en-US"/>
+        </w:rPr>
+        <w:t>;</w:t>
+      </w:r>
+    </w:p>
+    <w:p>
+      <w:pPr>
+        <w:spacing w:line="360" w:lineRule="auto"/>
+        <w:ind w:firstLine="709"/>
+        <w:jc w:val="both"/>
+        <w:rPr>
+          <w:rFonts w:ascii="Times New Roman" w:hAnsi="Times New Roman"/>
+          <w:color w:val="000000" w:themeColor="text1"/>
+          <w:sz w:val="28"/>
+          <w:szCs w:val="28"/>
+        </w:rPr>
+      </w:pPr>
+      <w:r>
+        <w:rPr>
+          <w:rFonts w:ascii="Times New Roman" w:hAnsi="Times New Roman"/>
+          <w:color w:val="000000" w:themeColor="text1"/>
+          <w:sz w:val="28"/>
+          <w:szCs w:val="28"/>
+        </w:rPr>
+        <w:t>На рисунке 1 представлена выборка по результату запроса.</w:t>
+      </w:r>
+    </w:p>
+    <w:p>
+      <w:pPr>
+        <w:spacing w:line="360" w:lineRule="auto"/>
+        <w:jc w:val="center"/>
+        <w:rPr>
+          <w:rFonts w:ascii="Times New Roman" w:hAnsi="Times New Roman"/>
+          <w:color w:val="000000" w:themeColor="text1"/>
+          <w:sz w:val="28"/>
+          <w:szCs w:val="28"/>
+        </w:rPr>
+      </w:pPr>
+      <w:r>
+        <w:rPr>
+          <w:noProof/>
+        </w:rPr>
+        <w:drawing>
+          <wp:inline distT="0" distB="0" distL="0" distR="0" wp14:anchorId="2D604C72" wp14:editId="525077FC">
+            <wp:extent cx="4921885" cy="746278"/>
+            <wp:effectExtent l="0" t="0" r="0" b="0"/>
+            <wp:docPr id="5" name="Рисунок 5"/>
+            <wp:cNvGraphicFramePr>
+              <a:graphicFrameLocks xmlns:a="http://schemas.openxmlformats.org/drawingml/2006/main" noChangeAspect="1"/>
+            </wp:cNvGraphicFramePr>
+            <a:graphic xmlns:a="http://schemas.openxmlformats.org/drawingml/2006/main">
+              <a:graphicData uri="http://schemas.openxmlformats.org/drawingml/2006/picture">
+                <pic:pic xmlns:pic="http://schemas.openxmlformats.org/drawingml/2006/picture">
+                  <pic:nvPicPr>
+                    <pic:cNvPr id="1" name=""/>
+                    <pic:cNvPicPr/>
+                  </pic:nvPicPr>
+                  <pic:blipFill>
+                    <a:blip r:embed="rId25"/>
+                    <a:stretch>
+                      <a:fillRect/>
+                    </a:stretch>
+                  </pic:blipFill>
+                  <pic:spPr>
+                    <a:xfrm>
+                      <a:off x="0" y="0"/>
+                      <a:ext cx="5018736" cy="760963"/>
+                    </a:xfrm>
+                    <a:prstGeom prst="rect">
+                      <a:avLst/>
+                    </a:prstGeom>
+                  </pic:spPr>
+                </pic:pic>
+              </a:graphicData>
+            </a:graphic>
+          </wp:inline>
+        </w:drawing>
+      </w:r>
+    </w:p>
+    <w:p>
+      <w:pPr>
+        <w:spacing w:line="360" w:lineRule="auto"/>
+        <w:jc w:val="center"/>
+        <w:rPr>
+          <w:rFonts w:ascii="Times New Roman" w:hAnsi="Times New Roman"/>
+          <w:color w:val="000000" w:themeColor="text1"/>
+          <w:sz w:val="28"/>
+          <w:szCs w:val="28"/>
+        </w:rPr>
+      </w:pPr>
+      <w:r>
+        <w:rPr>
+          <w:rFonts w:ascii="Times New Roman" w:hAnsi="Times New Roman"/>
+          <w:color w:val="000000" w:themeColor="text1"/>
+          <w:sz w:val="28"/>
+          <w:szCs w:val="28"/>
+        </w:rPr>
+        <w:t>Рисунок 1 – расчет минимальной, общей и средней прибыли с выполненных заказов</w:t>
+      </w:r>
+    </w:p>
+    <w:p>
+      <w:pPr>
+        <w:spacing w:line="360" w:lineRule="auto"/>
+        <w:ind w:firstLine="709"/>
+        <w:jc w:val="both"/>
+        <w:rPr>
+          <w:rFonts w:ascii="Times New Roman" w:hAnsi="Times New Roman"/>
+          <w:color w:val="000000" w:themeColor="text1"/>
+          <w:sz w:val="28"/>
+          <w:szCs w:val="28"/>
+        </w:rPr>
+      </w:pPr>
+      <w:r>
+        <w:rPr>
+          <w:rFonts w:ascii="Times New Roman" w:hAnsi="Times New Roman"/>
+          <w:color w:val="000000" w:themeColor="text1"/>
+          <w:sz w:val="28"/>
+          <w:szCs w:val="28"/>
+        </w:rPr>
+        <w:t xml:space="preserve">Запрос № 8. </w:t>
+      </w:r>
+      <w:r>
+        <w:rPr>
+          <w:rFonts w:ascii="Times New Roman" w:hAnsi="Times New Roman"/>
+          <w:color w:val="000000" w:themeColor="text1"/>
+          <w:sz w:val="28"/>
+          <w:szCs w:val="28"/>
+        </w:rPr>
+        <w:t xml:space="preserve">Продемонстрируем использование оператора </w:t>
+      </w:r>
+      <w:r>
+        <w:rPr>
+          <w:rFonts w:ascii="Times New Roman" w:hAnsi="Times New Roman"/>
+          <w:color w:val="000000" w:themeColor="text1"/>
+          <w:sz w:val="28"/>
+          <w:szCs w:val="28"/>
+          <w:lang w:val="en-US"/>
+        </w:rPr>
+        <w:t>HAVING</w:t>
+      </w:r>
+      <w:r>
+        <w:rPr>
+          <w:rFonts w:ascii="Times New Roman" w:hAnsi="Times New Roman"/>
+          <w:color w:val="000000" w:themeColor="text1"/>
+          <w:sz w:val="28"/>
+          <w:szCs w:val="28"/>
+        </w:rPr>
+        <w:t>. Создадим запрос для типов устройств, которые находятся в ремонте и количество которых больше одного, отсортировав по количеству в порядке убывания:</w:t>
+      </w:r>
+    </w:p>
+    <w:p>
+      <w:pPr>
+        <w:autoSpaceDE w:val="0"/>
+        <w:autoSpaceDN w:val="0"/>
+        <w:adjustRightInd w:val="0"/>
+        <w:rPr>
+          <w:rFonts w:ascii="Consolas" w:eastAsiaTheme="minorHAnsi" w:hAnsi="Consolas" w:cs="Consolas"/>
+          <w:color w:val="2E74B5" w:themeColor="accent1" w:themeShade="BF"/>
+          <w:sz w:val="19"/>
+          <w:szCs w:val="19"/>
+          <w:lang w:eastAsia="en-US"/>
+        </w:rPr>
+      </w:pPr>
+      <w:r>
+        <w:rPr>
+          <w:rFonts w:ascii="Consolas" w:eastAsiaTheme="minorHAnsi" w:hAnsi="Consolas" w:cs="Consolas"/>
+          <w:color w:val="2E74B5" w:themeColor="accent1" w:themeShade="BF"/>
+          <w:sz w:val="19"/>
+          <w:szCs w:val="19"/>
+          <w:lang w:eastAsia="en-US"/>
+        </w:rPr>
+        <w:t xml:space="preserve">SELECT </w:t>
+      </w:r>
+      <w:proofErr w:type="spellStart"/>
+      <w:r>
+        <w:rPr>
+          <w:rFonts w:ascii="Consolas" w:eastAsiaTheme="minorHAnsi" w:hAnsi="Consolas" w:cs="Consolas"/>
+          <w:color w:val="2E74B5" w:themeColor="accent1" w:themeShade="BF"/>
+          <w:sz w:val="19"/>
+          <w:szCs w:val="19"/>
+          <w:lang w:eastAsia="en-US"/>
+        </w:rPr>
+        <w:t>Тип_устройства</w:t>
+      </w:r>
+      <w:proofErr w:type="spellEnd"/>
+      <w:r>
+        <w:rPr>
+          <w:rFonts w:ascii="Consolas" w:eastAsiaTheme="minorHAnsi" w:hAnsi="Consolas" w:cs="Consolas"/>
+          <w:color w:val="2E74B5" w:themeColor="accent1" w:themeShade="BF"/>
+          <w:sz w:val="19"/>
+          <w:szCs w:val="19"/>
+          <w:lang w:eastAsia="en-US"/>
+        </w:rPr>
+        <w:t xml:space="preserve">, </w:t>
+      </w:r>
+      <w:proofErr w:type="gramStart"/>
+      <w:r>
+        <w:rPr>
+          <w:rFonts w:ascii="Consolas" w:eastAsiaTheme="minorHAnsi" w:hAnsi="Consolas" w:cs="Consolas"/>
+          <w:color w:val="2E74B5" w:themeColor="accent1" w:themeShade="BF"/>
+          <w:sz w:val="19"/>
+          <w:szCs w:val="19"/>
+          <w:lang w:eastAsia="en-US"/>
+        </w:rPr>
+        <w:t>COUNT(</w:t>
+      </w:r>
+      <w:proofErr w:type="gramEnd"/>
+      <w:r>
+        <w:rPr>
+          <w:rFonts w:ascii="Consolas" w:eastAsiaTheme="minorHAnsi" w:hAnsi="Consolas" w:cs="Consolas"/>
+          <w:color w:val="2E74B5" w:themeColor="accent1" w:themeShade="BF"/>
+          <w:sz w:val="19"/>
+          <w:szCs w:val="19"/>
+          <w:lang w:eastAsia="en-US"/>
+        </w:rPr>
+        <w:t xml:space="preserve">*) </w:t>
+      </w:r>
+      <w:proofErr w:type="spellStart"/>
+      <w:r>
+        <w:rPr>
+          <w:rFonts w:ascii="Consolas" w:eastAsiaTheme="minorHAnsi" w:hAnsi="Consolas" w:cs="Consolas"/>
+          <w:color w:val="2E74B5" w:themeColor="accent1" w:themeShade="BF"/>
+          <w:sz w:val="19"/>
+          <w:szCs w:val="19"/>
+          <w:lang w:eastAsia="en-US"/>
+        </w:rPr>
+        <w:t>As</w:t>
+      </w:r>
+      <w:proofErr w:type="spellEnd"/>
+      <w:r>
+        <w:rPr>
+          <w:rFonts w:ascii="Consolas" w:eastAsiaTheme="minorHAnsi" w:hAnsi="Consolas" w:cs="Consolas"/>
+          <w:color w:val="2E74B5" w:themeColor="accent1" w:themeShade="BF"/>
+          <w:sz w:val="19"/>
+          <w:szCs w:val="19"/>
+          <w:lang w:eastAsia="en-US"/>
+        </w:rPr>
+        <w:t xml:space="preserve"> Количество</w:t>
+      </w:r>
+    </w:p>
+    <w:p>
+      <w:pPr>
+        <w:autoSpaceDE w:val="0"/>
+        <w:autoSpaceDN w:val="0"/>
+        <w:adjustRightInd w:val="0"/>
+        <w:rPr>
+          <w:rFonts w:ascii="Consolas" w:eastAsiaTheme="minorHAnsi" w:hAnsi="Consolas" w:cs="Consolas"/>
+          <w:color w:val="2E74B5" w:themeColor="accent1" w:themeShade="BF"/>
+          <w:sz w:val="19"/>
+          <w:szCs w:val="19"/>
+          <w:lang w:val="en-US" w:eastAsia="en-US"/>
+        </w:rPr>
+      </w:pPr>
+      <w:r>
+        <w:rPr>
+          <w:rFonts w:ascii="Consolas" w:eastAsiaTheme="minorHAnsi" w:hAnsi="Consolas" w:cs="Consolas"/>
+          <w:color w:val="2E74B5" w:themeColor="accent1" w:themeShade="BF"/>
+          <w:sz w:val="19"/>
+          <w:szCs w:val="19"/>
+          <w:lang w:val="en-US" w:eastAsia="en-US"/>
+        </w:rPr>
+        <w:t>FROM Device</w:t>
+      </w:r>
+    </w:p>
+    <w:p>
+      <w:pPr>
+        <w:autoSpaceDE w:val="0"/>
+        <w:autoSpaceDN w:val="0"/>
+        <w:adjustRightInd w:val="0"/>
+        <w:rPr>
+          <w:rFonts w:ascii="Consolas" w:eastAsiaTheme="minorHAnsi" w:hAnsi="Consolas" w:cs="Consolas"/>
+          <w:color w:val="2E74B5" w:themeColor="accent1" w:themeShade="BF"/>
+          <w:sz w:val="19"/>
+          <w:szCs w:val="19"/>
+          <w:lang w:val="en-US" w:eastAsia="en-US"/>
+        </w:rPr>
+      </w:pPr>
+      <w:r>
+        <w:rPr>
+          <w:rFonts w:ascii="Consolas" w:eastAsiaTheme="minorHAnsi" w:hAnsi="Consolas" w:cs="Consolas"/>
+          <w:color w:val="2E74B5" w:themeColor="accent1" w:themeShade="BF"/>
+          <w:sz w:val="19"/>
+          <w:szCs w:val="19"/>
+          <w:lang w:val="en-US" w:eastAsia="en-US"/>
+        </w:rPr>
+        <w:t xml:space="preserve">GROUP BY </w:t>
+      </w:r>
+      <w:r>
+        <w:rPr>
+          <w:rFonts w:ascii="Consolas" w:eastAsiaTheme="minorHAnsi" w:hAnsi="Consolas" w:cs="Consolas"/>
+          <w:color w:val="2E74B5" w:themeColor="accent1" w:themeShade="BF"/>
+          <w:sz w:val="19"/>
+          <w:szCs w:val="19"/>
+          <w:lang w:eastAsia="en-US"/>
+        </w:rPr>
+        <w:t>Тип</w:t>
+      </w:r>
+      <w:r>
+        <w:rPr>
+          <w:rFonts w:ascii="Consolas" w:eastAsiaTheme="minorHAnsi" w:hAnsi="Consolas" w:cs="Consolas"/>
+          <w:color w:val="2E74B5" w:themeColor="accent1" w:themeShade="BF"/>
+          <w:sz w:val="19"/>
+          <w:szCs w:val="19"/>
+          <w:lang w:val="en-US" w:eastAsia="en-US"/>
+        </w:rPr>
+        <w:t>_</w:t>
+      </w:r>
+      <w:r>
+        <w:rPr>
+          <w:rFonts w:ascii="Consolas" w:eastAsiaTheme="minorHAnsi" w:hAnsi="Consolas" w:cs="Consolas"/>
+          <w:color w:val="2E74B5" w:themeColor="accent1" w:themeShade="BF"/>
+          <w:sz w:val="19"/>
+          <w:szCs w:val="19"/>
+          <w:lang w:eastAsia="en-US"/>
+        </w:rPr>
+        <w:t>устройства</w:t>
+      </w:r>
+    </w:p>
+    <w:p>
+      <w:pPr>
+        <w:autoSpaceDE w:val="0"/>
+        <w:autoSpaceDN w:val="0"/>
+        <w:adjustRightInd w:val="0"/>
+        <w:rPr>
+          <w:rFonts w:ascii="Consolas" w:eastAsiaTheme="minorHAnsi" w:hAnsi="Consolas" w:cs="Consolas"/>
+          <w:color w:val="2E74B5" w:themeColor="accent1" w:themeShade="BF"/>
+          <w:sz w:val="19"/>
+          <w:szCs w:val="19"/>
+          <w:lang w:val="en-US" w:eastAsia="en-US"/>
+        </w:rPr>
+      </w:pPr>
+      <w:r>
+        <w:rPr>
+          <w:rFonts w:ascii="Consolas" w:eastAsiaTheme="minorHAnsi" w:hAnsi="Consolas" w:cs="Consolas"/>
+          <w:color w:val="2E74B5" w:themeColor="accent1" w:themeShade="BF"/>
+          <w:sz w:val="19"/>
+          <w:szCs w:val="19"/>
+          <w:lang w:val="en-US" w:eastAsia="en-US"/>
+        </w:rPr>
+        <w:t xml:space="preserve">HAVING </w:t>
+      </w:r>
+      <w:proofErr w:type="gramStart"/>
+      <w:r>
+        <w:rPr>
+          <w:rFonts w:ascii="Consolas" w:eastAsiaTheme="minorHAnsi" w:hAnsi="Consolas" w:cs="Consolas"/>
+          <w:color w:val="2E74B5" w:themeColor="accent1" w:themeShade="BF"/>
+          <w:sz w:val="19"/>
+          <w:szCs w:val="19"/>
+          <w:lang w:val="en-US" w:eastAsia="en-US"/>
+        </w:rPr>
+        <w:t>COUNT(</w:t>
+      </w:r>
+      <w:proofErr w:type="gramEnd"/>
+      <w:r>
+        <w:rPr>
+          <w:rFonts w:ascii="Consolas" w:eastAsiaTheme="minorHAnsi" w:hAnsi="Consolas" w:cs="Consolas"/>
+          <w:color w:val="2E74B5" w:themeColor="accent1" w:themeShade="BF"/>
+          <w:sz w:val="19"/>
+          <w:szCs w:val="19"/>
+          <w:lang w:val="en-US" w:eastAsia="en-US"/>
+        </w:rPr>
+        <w:t>*) &gt; 1</w:t>
+      </w:r>
+    </w:p>
+    <w:p>
+      <w:pPr>
+        <w:spacing w:line="360" w:lineRule="auto"/>
+        <w:jc w:val="both"/>
+        <w:rPr>
+          <w:rFonts w:ascii="Consolas" w:eastAsiaTheme="minorHAnsi" w:hAnsi="Consolas" w:cs="Consolas"/>
+          <w:color w:val="2E74B5" w:themeColor="accent1" w:themeShade="BF"/>
+          <w:sz w:val="19"/>
+          <w:szCs w:val="19"/>
+          <w:lang w:val="en-US" w:eastAsia="en-US"/>
+        </w:rPr>
+      </w:pPr>
+      <w:r>
+        <w:rPr>
+          <w:rFonts w:ascii="Consolas" w:eastAsiaTheme="minorHAnsi" w:hAnsi="Consolas" w:cs="Consolas"/>
+          <w:color w:val="2E74B5" w:themeColor="accent1" w:themeShade="BF"/>
+          <w:sz w:val="19"/>
+          <w:szCs w:val="19"/>
+          <w:lang w:val="en-US" w:eastAsia="en-US"/>
+        </w:rPr>
+        <w:t xml:space="preserve">ORDER BY </w:t>
+      </w:r>
+      <w:r>
+        <w:rPr>
+          <w:rFonts w:ascii="Consolas" w:eastAsiaTheme="minorHAnsi" w:hAnsi="Consolas" w:cs="Consolas"/>
+          <w:color w:val="2E74B5" w:themeColor="accent1" w:themeShade="BF"/>
+          <w:sz w:val="19"/>
+          <w:szCs w:val="19"/>
+          <w:lang w:eastAsia="en-US"/>
+        </w:rPr>
+        <w:t>Количество</w:t>
+      </w:r>
+      <w:r>
+        <w:rPr>
+          <w:rFonts w:ascii="Consolas" w:eastAsiaTheme="minorHAnsi" w:hAnsi="Consolas" w:cs="Consolas"/>
+          <w:color w:val="2E74B5" w:themeColor="accent1" w:themeShade="BF"/>
+          <w:sz w:val="19"/>
+          <w:szCs w:val="19"/>
+          <w:lang w:val="en-US" w:eastAsia="en-US"/>
+        </w:rPr>
+        <w:t xml:space="preserve"> DESC;</w:t>
+      </w:r>
+    </w:p>
+    <w:p>
+      <w:pPr>
+        <w:spacing w:line="360" w:lineRule="auto"/>
+        <w:ind w:firstLine="709"/>
+        <w:jc w:val="both"/>
+        <w:rPr>
+          <w:rFonts w:ascii="Times New Roman" w:eastAsiaTheme="minorHAnsi" w:hAnsi="Times New Roman"/>
+          <w:sz w:val="28"/>
+          <w:szCs w:val="28"/>
+          <w:lang w:eastAsia="en-US"/>
+        </w:rPr>
+      </w:pPr>
+      <w:r>
+        <w:rPr>
+          <w:rFonts w:ascii="Times New Roman" w:eastAsiaTheme="minorHAnsi" w:hAnsi="Times New Roman"/>
+          <w:sz w:val="28"/>
+          <w:szCs w:val="28"/>
+          <w:lang w:eastAsia="en-US"/>
+        </w:rPr>
+        <w:t>На рисунке 2 изображен результат описанного запроса.</w:t>
+      </w:r>
+    </w:p>
+    <w:p>
+      <w:pPr>
+        <w:spacing w:line="360" w:lineRule="auto"/>
+        <w:jc w:val="center"/>
+        <w:rPr>
+          <w:rFonts w:ascii="Times New Roman" w:eastAsiaTheme="minorHAnsi" w:hAnsi="Times New Roman"/>
+          <w:sz w:val="28"/>
+          <w:szCs w:val="28"/>
+          <w:lang w:eastAsia="en-US"/>
+        </w:rPr>
+      </w:pPr>
+      <w:r>
+        <w:rPr>
+          <w:noProof/>
+        </w:rPr>
+        <w:drawing>
+          <wp:inline distT="0" distB="0" distL="0" distR="0" wp14:anchorId="6ED2C802" wp14:editId="34E9272C">
+            <wp:extent cx="2075296" cy="743119"/>
+            <wp:effectExtent l="0" t="0" r="1270" b="0"/>
+            <wp:docPr id="6" name="Рисунок 6"/>
+            <wp:cNvGraphicFramePr>
+              <a:graphicFrameLocks xmlns:a="http://schemas.openxmlformats.org/drawingml/2006/main" noChangeAspect="1"/>
+            </wp:cNvGraphicFramePr>
+            <a:graphic xmlns:a="http://schemas.openxmlformats.org/drawingml/2006/main">
+              <a:graphicData uri="http://schemas.openxmlformats.org/drawingml/2006/picture">
+                <pic:pic xmlns:pic="http://schemas.openxmlformats.org/drawingml/2006/picture">
+                  <pic:nvPicPr>
+                    <pic:cNvPr id="1" name=""/>
+                    <pic:cNvPicPr/>
+                  </pic:nvPicPr>
+                  <pic:blipFill>
+                    <a:blip r:embed="rId26"/>
+                    <a:stretch>
+                      <a:fillRect/>
+                    </a:stretch>
+                  </pic:blipFill>
+                  <pic:spPr>
+                    <a:xfrm>
+                      <a:off x="0" y="0"/>
+                      <a:ext cx="2157400" cy="772519"/>
+                    </a:xfrm>
+                    <a:prstGeom prst="rect">
+                      <a:avLst/>
+                    </a:prstGeom>
+                  </pic:spPr>
+                </pic:pic>
+              </a:graphicData>
+            </a:graphic>
+          </wp:inline>
+        </w:drawing>
+      </w:r>
+    </w:p>
+    <w:p>
+      <w:pPr>
+        <w:spacing w:line="360" w:lineRule="auto"/>
+        <w:jc w:val="center"/>
+        <w:rPr>
+          <w:rFonts w:ascii="Times New Roman" w:eastAsiaTheme="minorHAnsi" w:hAnsi="Times New Roman"/>
+          <w:sz w:val="28"/>
+          <w:szCs w:val="28"/>
+          <w:lang w:val="en-US" w:eastAsia="en-US"/>
+        </w:rPr>
+      </w:pPr>
+      <w:r>
+        <w:rPr>
+          <w:rFonts w:ascii="Times New Roman" w:eastAsiaTheme="minorHAnsi" w:hAnsi="Times New Roman"/>
+          <w:sz w:val="28"/>
+          <w:szCs w:val="28"/>
+          <w:lang w:eastAsia="en-US"/>
+        </w:rPr>
+        <w:t xml:space="preserve">Рисунок 2 – запрос с использованием </w:t>
+      </w:r>
+      <w:r>
+        <w:rPr>
+          <w:rFonts w:ascii="Times New Roman" w:eastAsiaTheme="minorHAnsi" w:hAnsi="Times New Roman"/>
+          <w:sz w:val="28"/>
+          <w:szCs w:val="28"/>
+          <w:lang w:eastAsia="en-US"/>
+        </w:rPr>
+        <w:t xml:space="preserve">оператора </w:t>
+      </w:r>
+      <w:r>
+        <w:rPr>
+          <w:rFonts w:ascii="Times New Roman" w:eastAsiaTheme="minorHAnsi" w:hAnsi="Times New Roman"/>
+          <w:sz w:val="28"/>
+          <w:szCs w:val="28"/>
+          <w:lang w:val="en-US" w:eastAsia="en-US"/>
+        </w:rPr>
+        <w:t>HAVING</w:t>
+      </w:r>
+    </w:p>
+    <w:p>
+      <w:pPr>
+        <w:spacing w:line="360" w:lineRule="auto"/>
+        <w:ind w:firstLine="709"/>
+        <w:jc w:val="both"/>
+        <w:rPr>
+          <w:rFonts w:ascii="Times New Roman" w:hAnsi="Times New Roman"/>
+          <w:color w:val="000000" w:themeColor="text1"/>
+          <w:sz w:val="28"/>
+          <w:szCs w:val="28"/>
+        </w:rPr>
+      </w:pPr>
+      <w:r>
+        <w:rPr>
+          <w:rFonts w:ascii="Times New Roman" w:hAnsi="Times New Roman"/>
+          <w:color w:val="000000" w:themeColor="text1"/>
+          <w:sz w:val="28"/>
+          <w:szCs w:val="28"/>
+        </w:rPr>
+        <w:lastRenderedPageBreak/>
+        <w:t>4.3.2. Запросы для типового пользователя «</w:t>
+      </w:r>
+      <w:r>
+        <w:rPr>
+          <w:rFonts w:ascii="Times New Roman" w:hAnsi="Times New Roman"/>
+          <w:color w:val="000000" w:themeColor="text1"/>
+          <w:sz w:val="28"/>
+          <w:szCs w:val="28"/>
+        </w:rPr>
+        <w:t>Руководитель сервисного центра»</w:t>
+      </w:r>
+    </w:p>
+    <w:p>
+      <w:pPr>
+        <w:spacing w:line="360" w:lineRule="auto"/>
+        <w:ind w:firstLine="709"/>
+        <w:jc w:val="both"/>
+        <w:rPr>
+          <w:rFonts w:ascii="Times New Roman" w:eastAsiaTheme="minorHAnsi" w:hAnsi="Times New Roman"/>
+          <w:sz w:val="28"/>
+          <w:szCs w:val="28"/>
+          <w:lang w:eastAsia="en-US"/>
+        </w:rPr>
+      </w:pPr>
+      <w:r>
+        <w:rPr>
+          <w:rFonts w:ascii="Times New Roman" w:eastAsiaTheme="minorHAnsi" w:hAnsi="Times New Roman"/>
+          <w:sz w:val="28"/>
+          <w:szCs w:val="28"/>
+          <w:lang w:eastAsia="en-US"/>
+        </w:rPr>
+        <w:t>Запрос № 7. Рассчитаем минимальную, максимальную и среднюю цену по каждой поставке деталей в сервисный центр, учитывая, что средняя цена поставки будет без копеек (0 коп.), и отсортировав по средней цене в порядке убывания, следующим запросом:</w:t>
+      </w:r>
+    </w:p>
+    <w:p>
+      <w:pPr>
+        <w:autoSpaceDE w:val="0"/>
+        <w:autoSpaceDN w:val="0"/>
+        <w:adjustRightInd w:val="0"/>
+        <w:rPr>
+          <w:rFonts w:ascii="Consolas" w:eastAsiaTheme="minorHAnsi" w:hAnsi="Consolas" w:cs="Consolas"/>
+          <w:color w:val="2E74B5" w:themeColor="accent1" w:themeShade="BF"/>
+          <w:sz w:val="19"/>
+          <w:szCs w:val="19"/>
+          <w:lang w:eastAsia="en-US"/>
+        </w:rPr>
+      </w:pPr>
+      <w:r>
+        <w:rPr>
+          <w:rFonts w:ascii="Consolas" w:eastAsiaTheme="minorHAnsi" w:hAnsi="Consolas" w:cs="Consolas"/>
+          <w:color w:val="2E74B5" w:themeColor="accent1" w:themeShade="BF"/>
+          <w:sz w:val="19"/>
+          <w:szCs w:val="19"/>
+          <w:lang w:eastAsia="en-US"/>
+        </w:rPr>
+        <w:t xml:space="preserve">SELECT </w:t>
+      </w:r>
+      <w:proofErr w:type="spellStart"/>
+      <w:proofErr w:type="gramStart"/>
+      <w:r>
+        <w:rPr>
+          <w:rFonts w:ascii="Consolas" w:eastAsiaTheme="minorHAnsi" w:hAnsi="Consolas" w:cs="Consolas"/>
+          <w:color w:val="2E74B5" w:themeColor="accent1" w:themeShade="BF"/>
+          <w:sz w:val="19"/>
+          <w:szCs w:val="19"/>
+          <w:lang w:eastAsia="en-US"/>
+        </w:rPr>
+        <w:t>Для</w:t>
+      </w:r>
+      <w:proofErr w:type="gramEnd"/>
+      <w:r>
+        <w:rPr>
+          <w:rFonts w:ascii="Consolas" w:eastAsiaTheme="minorHAnsi" w:hAnsi="Consolas" w:cs="Consolas"/>
+          <w:color w:val="2E74B5" w:themeColor="accent1" w:themeShade="BF"/>
+          <w:sz w:val="19"/>
+          <w:szCs w:val="19"/>
+          <w:lang w:eastAsia="en-US"/>
+        </w:rPr>
+        <w:t>_какой_техники_детали</w:t>
+      </w:r>
+      <w:proofErr w:type="spellEnd"/>
+      <w:r>
+        <w:rPr>
+          <w:rFonts w:ascii="Consolas" w:eastAsiaTheme="minorHAnsi" w:hAnsi="Consolas" w:cs="Consolas"/>
+          <w:color w:val="2E74B5" w:themeColor="accent1" w:themeShade="BF"/>
+          <w:sz w:val="19"/>
+          <w:szCs w:val="19"/>
+          <w:lang w:eastAsia="en-US"/>
+        </w:rPr>
+        <w:t>, MIN(</w:t>
+      </w:r>
+      <w:proofErr w:type="spellStart"/>
+      <w:r>
+        <w:rPr>
+          <w:rFonts w:ascii="Consolas" w:eastAsiaTheme="minorHAnsi" w:hAnsi="Consolas" w:cs="Consolas"/>
+          <w:color w:val="2E74B5" w:themeColor="accent1" w:themeShade="BF"/>
+          <w:sz w:val="19"/>
+          <w:szCs w:val="19"/>
+          <w:lang w:eastAsia="en-US"/>
+        </w:rPr>
+        <w:t>Стоимость_поставки</w:t>
+      </w:r>
+      <w:proofErr w:type="spellEnd"/>
+      <w:r>
+        <w:rPr>
+          <w:rFonts w:ascii="Consolas" w:eastAsiaTheme="minorHAnsi" w:hAnsi="Consolas" w:cs="Consolas"/>
+          <w:color w:val="2E74B5" w:themeColor="accent1" w:themeShade="BF"/>
+          <w:sz w:val="19"/>
+          <w:szCs w:val="19"/>
+          <w:lang w:eastAsia="en-US"/>
+        </w:rPr>
+        <w:t xml:space="preserve">) </w:t>
+      </w:r>
+      <w:proofErr w:type="spellStart"/>
+      <w:r>
+        <w:rPr>
+          <w:rFonts w:ascii="Consolas" w:eastAsiaTheme="minorHAnsi" w:hAnsi="Consolas" w:cs="Consolas"/>
+          <w:color w:val="2E74B5" w:themeColor="accent1" w:themeShade="BF"/>
+          <w:sz w:val="19"/>
+          <w:szCs w:val="19"/>
+          <w:lang w:eastAsia="en-US"/>
+        </w:rPr>
+        <w:t>As</w:t>
+      </w:r>
+      <w:proofErr w:type="spellEnd"/>
+      <w:r>
+        <w:rPr>
+          <w:rFonts w:ascii="Consolas" w:eastAsiaTheme="minorHAnsi" w:hAnsi="Consolas" w:cs="Consolas"/>
+          <w:color w:val="2E74B5" w:themeColor="accent1" w:themeShade="BF"/>
+          <w:sz w:val="19"/>
+          <w:szCs w:val="19"/>
+          <w:lang w:eastAsia="en-US"/>
+        </w:rPr>
+        <w:t xml:space="preserve"> </w:t>
+      </w:r>
+      <w:proofErr w:type="spellStart"/>
+      <w:r>
+        <w:rPr>
+          <w:rFonts w:ascii="Consolas" w:eastAsiaTheme="minorHAnsi" w:hAnsi="Consolas" w:cs="Consolas"/>
+          <w:color w:val="2E74B5" w:themeColor="accent1" w:themeShade="BF"/>
+          <w:sz w:val="19"/>
+          <w:szCs w:val="19"/>
+          <w:lang w:eastAsia="en-US"/>
+        </w:rPr>
+        <w:t>Минимальная_цена</w:t>
+      </w:r>
+      <w:proofErr w:type="spellEnd"/>
+      <w:r>
+        <w:rPr>
+          <w:rFonts w:ascii="Consolas" w:eastAsiaTheme="minorHAnsi" w:hAnsi="Consolas" w:cs="Consolas"/>
+          <w:color w:val="2E74B5" w:themeColor="accent1" w:themeShade="BF"/>
+          <w:sz w:val="19"/>
+          <w:szCs w:val="19"/>
+          <w:lang w:eastAsia="en-US"/>
+        </w:rPr>
+        <w:t>, MAX(</w:t>
+      </w:r>
+      <w:proofErr w:type="spellStart"/>
+      <w:r>
+        <w:rPr>
+          <w:rFonts w:ascii="Consolas" w:eastAsiaTheme="minorHAnsi" w:hAnsi="Consolas" w:cs="Consolas"/>
+          <w:color w:val="2E74B5" w:themeColor="accent1" w:themeShade="BF"/>
+          <w:sz w:val="19"/>
+          <w:szCs w:val="19"/>
+          <w:lang w:eastAsia="en-US"/>
+        </w:rPr>
+        <w:t>Стоимость_поставки</w:t>
+      </w:r>
+      <w:proofErr w:type="spellEnd"/>
+      <w:r>
+        <w:rPr>
+          <w:rFonts w:ascii="Consolas" w:eastAsiaTheme="minorHAnsi" w:hAnsi="Consolas" w:cs="Consolas"/>
+          <w:color w:val="2E74B5" w:themeColor="accent1" w:themeShade="BF"/>
+          <w:sz w:val="19"/>
+          <w:szCs w:val="19"/>
+          <w:lang w:eastAsia="en-US"/>
+        </w:rPr>
+        <w:t xml:space="preserve">) </w:t>
+      </w:r>
+      <w:proofErr w:type="spellStart"/>
+      <w:r>
+        <w:rPr>
+          <w:rFonts w:ascii="Consolas" w:eastAsiaTheme="minorHAnsi" w:hAnsi="Consolas" w:cs="Consolas"/>
+          <w:color w:val="2E74B5" w:themeColor="accent1" w:themeShade="BF"/>
+          <w:sz w:val="19"/>
+          <w:szCs w:val="19"/>
+          <w:lang w:eastAsia="en-US"/>
+        </w:rPr>
+        <w:t>As</w:t>
+      </w:r>
+      <w:proofErr w:type="spellEnd"/>
+      <w:r>
+        <w:rPr>
+          <w:rFonts w:ascii="Consolas" w:eastAsiaTheme="minorHAnsi" w:hAnsi="Consolas" w:cs="Consolas"/>
+          <w:color w:val="2E74B5" w:themeColor="accent1" w:themeShade="BF"/>
+          <w:sz w:val="19"/>
+          <w:szCs w:val="19"/>
+          <w:lang w:eastAsia="en-US"/>
+        </w:rPr>
+        <w:t xml:space="preserve"> </w:t>
+      </w:r>
+      <w:proofErr w:type="spellStart"/>
+      <w:r>
+        <w:rPr>
+          <w:rFonts w:ascii="Consolas" w:eastAsiaTheme="minorHAnsi" w:hAnsi="Consolas" w:cs="Consolas"/>
+          <w:color w:val="2E74B5" w:themeColor="accent1" w:themeShade="BF"/>
+          <w:sz w:val="19"/>
+          <w:szCs w:val="19"/>
+          <w:lang w:eastAsia="en-US"/>
+        </w:rPr>
+        <w:t>Максимальная_цена</w:t>
+      </w:r>
+      <w:proofErr w:type="spellEnd"/>
+      <w:r>
+        <w:rPr>
+          <w:rFonts w:ascii="Consolas" w:eastAsiaTheme="minorHAnsi" w:hAnsi="Consolas" w:cs="Consolas"/>
+          <w:color w:val="2E74B5" w:themeColor="accent1" w:themeShade="BF"/>
+          <w:sz w:val="19"/>
+          <w:szCs w:val="19"/>
+          <w:lang w:eastAsia="en-US"/>
+        </w:rPr>
+        <w:t>, AVG(</w:t>
+      </w:r>
+      <w:proofErr w:type="spellStart"/>
+      <w:r>
+        <w:rPr>
+          <w:rFonts w:ascii="Consolas" w:eastAsiaTheme="minorHAnsi" w:hAnsi="Consolas" w:cs="Consolas"/>
+          <w:color w:val="2E74B5" w:themeColor="accent1" w:themeShade="BF"/>
+          <w:sz w:val="19"/>
+          <w:szCs w:val="19"/>
+          <w:lang w:eastAsia="en-US"/>
+        </w:rPr>
+        <w:t>Стоимость_поставки</w:t>
+      </w:r>
+      <w:proofErr w:type="spellEnd"/>
+      <w:r>
+        <w:rPr>
+          <w:rFonts w:ascii="Consolas" w:eastAsiaTheme="minorHAnsi" w:hAnsi="Consolas" w:cs="Consolas"/>
+          <w:color w:val="2E74B5" w:themeColor="accent1" w:themeShade="BF"/>
+          <w:sz w:val="19"/>
+          <w:szCs w:val="19"/>
+          <w:lang w:eastAsia="en-US"/>
+        </w:rPr>
+        <w:t xml:space="preserve">) </w:t>
+      </w:r>
+      <w:proofErr w:type="spellStart"/>
+      <w:r>
+        <w:rPr>
+          <w:rFonts w:ascii="Consolas" w:eastAsiaTheme="minorHAnsi" w:hAnsi="Consolas" w:cs="Consolas"/>
+          <w:color w:val="2E74B5" w:themeColor="accent1" w:themeShade="BF"/>
+          <w:sz w:val="19"/>
+          <w:szCs w:val="19"/>
+          <w:lang w:eastAsia="en-US"/>
+        </w:rPr>
+        <w:t>As</w:t>
+      </w:r>
+      <w:proofErr w:type="spellEnd"/>
+      <w:r>
+        <w:rPr>
+          <w:rFonts w:ascii="Consolas" w:eastAsiaTheme="minorHAnsi" w:hAnsi="Consolas" w:cs="Consolas"/>
+          <w:color w:val="2E74B5" w:themeColor="accent1" w:themeShade="BF"/>
+          <w:sz w:val="19"/>
+          <w:szCs w:val="19"/>
+          <w:lang w:eastAsia="en-US"/>
+        </w:rPr>
+        <w:t xml:space="preserve"> </w:t>
+      </w:r>
+      <w:proofErr w:type="spellStart"/>
+      <w:r>
+        <w:rPr>
+          <w:rFonts w:ascii="Consolas" w:eastAsiaTheme="minorHAnsi" w:hAnsi="Consolas" w:cs="Consolas"/>
+          <w:color w:val="2E74B5" w:themeColor="accent1" w:themeShade="BF"/>
+          <w:sz w:val="19"/>
+          <w:szCs w:val="19"/>
+          <w:lang w:eastAsia="en-US"/>
+        </w:rPr>
+        <w:t>Средняя_цена</w:t>
+      </w:r>
+      <w:proofErr w:type="spellEnd"/>
+    </w:p>
+    <w:p>
+      <w:pPr>
+        <w:autoSpaceDE w:val="0"/>
+        <w:autoSpaceDN w:val="0"/>
+        <w:adjustRightInd w:val="0"/>
+        <w:rPr>
+          <w:rFonts w:ascii="Consolas" w:eastAsiaTheme="minorHAnsi" w:hAnsi="Consolas" w:cs="Consolas"/>
+          <w:color w:val="2E74B5" w:themeColor="accent1" w:themeShade="BF"/>
+          <w:sz w:val="19"/>
+          <w:szCs w:val="19"/>
+          <w:lang w:eastAsia="en-US"/>
+        </w:rPr>
+      </w:pPr>
+      <w:r>
+        <w:rPr>
+          <w:rFonts w:ascii="Consolas" w:eastAsiaTheme="minorHAnsi" w:hAnsi="Consolas" w:cs="Consolas"/>
+          <w:color w:val="2E74B5" w:themeColor="accent1" w:themeShade="BF"/>
+          <w:sz w:val="19"/>
+          <w:szCs w:val="19"/>
+          <w:lang w:eastAsia="en-US"/>
+        </w:rPr>
+        <w:t xml:space="preserve">FROM </w:t>
+      </w:r>
+      <w:proofErr w:type="spellStart"/>
+      <w:r>
+        <w:rPr>
+          <w:rFonts w:ascii="Consolas" w:eastAsiaTheme="minorHAnsi" w:hAnsi="Consolas" w:cs="Consolas"/>
+          <w:color w:val="2E74B5" w:themeColor="accent1" w:themeShade="BF"/>
+          <w:sz w:val="19"/>
+          <w:szCs w:val="19"/>
+          <w:lang w:eastAsia="en-US"/>
+        </w:rPr>
+        <w:t>Delivery</w:t>
+      </w:r>
+      <w:proofErr w:type="spellEnd"/>
+    </w:p>
+    <w:p>
+      <w:pPr>
+        <w:autoSpaceDE w:val="0"/>
+        <w:autoSpaceDN w:val="0"/>
+        <w:adjustRightInd w:val="0"/>
+        <w:rPr>
+          <w:rFonts w:ascii="Consolas" w:eastAsiaTheme="minorHAnsi" w:hAnsi="Consolas" w:cs="Consolas"/>
+          <w:color w:val="2E74B5" w:themeColor="accent1" w:themeShade="BF"/>
+          <w:sz w:val="19"/>
+          <w:szCs w:val="19"/>
+          <w:lang w:eastAsia="en-US"/>
+        </w:rPr>
+      </w:pPr>
+      <w:r>
+        <w:rPr>
+          <w:rFonts w:ascii="Consolas" w:eastAsiaTheme="minorHAnsi" w:hAnsi="Consolas" w:cs="Consolas"/>
+          <w:color w:val="2E74B5" w:themeColor="accent1" w:themeShade="BF"/>
+          <w:sz w:val="19"/>
+          <w:szCs w:val="19"/>
+          <w:lang w:eastAsia="en-US"/>
+        </w:rPr>
+        <w:t xml:space="preserve">GROUP BY </w:t>
+      </w:r>
+      <w:proofErr w:type="spellStart"/>
+      <w:proofErr w:type="gramStart"/>
+      <w:r>
+        <w:rPr>
+          <w:rFonts w:ascii="Consolas" w:eastAsiaTheme="minorHAnsi" w:hAnsi="Consolas" w:cs="Consolas"/>
+          <w:color w:val="2E74B5" w:themeColor="accent1" w:themeShade="BF"/>
+          <w:sz w:val="19"/>
+          <w:szCs w:val="19"/>
+          <w:lang w:eastAsia="en-US"/>
+        </w:rPr>
+        <w:t>Для</w:t>
+      </w:r>
+      <w:proofErr w:type="gramEnd"/>
+      <w:r>
+        <w:rPr>
+          <w:rFonts w:ascii="Consolas" w:eastAsiaTheme="minorHAnsi" w:hAnsi="Consolas" w:cs="Consolas"/>
+          <w:color w:val="2E74B5" w:themeColor="accent1" w:themeShade="BF"/>
+          <w:sz w:val="19"/>
+          <w:szCs w:val="19"/>
+          <w:lang w:eastAsia="en-US"/>
+        </w:rPr>
+        <w:t>_какой_техники_детали</w:t>
+      </w:r>
+      <w:proofErr w:type="spellEnd"/>
+    </w:p>
+    <w:p>
+      <w:pPr>
+        <w:autoSpaceDE w:val="0"/>
+        <w:autoSpaceDN w:val="0"/>
+        <w:adjustRightInd w:val="0"/>
+        <w:rPr>
+          <w:rFonts w:ascii="Consolas" w:eastAsiaTheme="minorHAnsi" w:hAnsi="Consolas" w:cs="Consolas"/>
+          <w:color w:val="2E74B5" w:themeColor="accent1" w:themeShade="BF"/>
+          <w:sz w:val="19"/>
+          <w:szCs w:val="19"/>
+          <w:lang w:eastAsia="en-US"/>
+        </w:rPr>
+      </w:pPr>
+      <w:r>
+        <w:rPr>
+          <w:rFonts w:ascii="Consolas" w:eastAsiaTheme="minorHAnsi" w:hAnsi="Consolas" w:cs="Consolas"/>
+          <w:color w:val="2E74B5" w:themeColor="accent1" w:themeShade="BF"/>
+          <w:sz w:val="19"/>
+          <w:szCs w:val="19"/>
+          <w:lang w:eastAsia="en-US"/>
+        </w:rPr>
+        <w:t>HAVING AVG(</w:t>
+      </w:r>
+      <w:proofErr w:type="spellStart"/>
+      <w:r>
+        <w:rPr>
+          <w:rFonts w:ascii="Consolas" w:eastAsiaTheme="minorHAnsi" w:hAnsi="Consolas" w:cs="Consolas"/>
+          <w:color w:val="2E74B5" w:themeColor="accent1" w:themeShade="BF"/>
+          <w:sz w:val="19"/>
+          <w:szCs w:val="19"/>
+          <w:lang w:eastAsia="en-US"/>
+        </w:rPr>
+        <w:t>Стоимость_поставки</w:t>
+      </w:r>
+      <w:proofErr w:type="spellEnd"/>
+      <w:r>
+        <w:rPr>
+          <w:rFonts w:ascii="Consolas" w:eastAsiaTheme="minorHAnsi" w:hAnsi="Consolas" w:cs="Consolas"/>
+          <w:color w:val="2E74B5" w:themeColor="accent1" w:themeShade="BF"/>
+          <w:sz w:val="19"/>
+          <w:szCs w:val="19"/>
+          <w:lang w:eastAsia="en-US"/>
+        </w:rPr>
+        <w:t>) % 10 = 0</w:t>
+      </w:r>
+    </w:p>
+    <w:p>
+      <w:pPr>
+        <w:spacing w:line="360" w:lineRule="auto"/>
+        <w:jc w:val="both"/>
+        <w:rPr>
+          <w:rFonts w:ascii="Consolas" w:eastAsiaTheme="minorHAnsi" w:hAnsi="Consolas" w:cs="Consolas"/>
+          <w:color w:val="2E74B5" w:themeColor="accent1" w:themeShade="BF"/>
+          <w:sz w:val="19"/>
+          <w:szCs w:val="19"/>
+          <w:lang w:val="en-US" w:eastAsia="en-US"/>
+        </w:rPr>
+      </w:pPr>
+      <w:r>
+        <w:rPr>
+          <w:rFonts w:ascii="Consolas" w:eastAsiaTheme="minorHAnsi" w:hAnsi="Consolas" w:cs="Consolas"/>
+          <w:color w:val="2E74B5" w:themeColor="accent1" w:themeShade="BF"/>
+          <w:sz w:val="19"/>
+          <w:szCs w:val="19"/>
+          <w:lang w:val="en-US" w:eastAsia="en-US"/>
+        </w:rPr>
+        <w:t xml:space="preserve">ORDER BY </w:t>
+      </w:r>
+      <w:r>
+        <w:rPr>
+          <w:rFonts w:ascii="Consolas" w:eastAsiaTheme="minorHAnsi" w:hAnsi="Consolas" w:cs="Consolas"/>
+          <w:color w:val="2E74B5" w:themeColor="accent1" w:themeShade="BF"/>
+          <w:sz w:val="19"/>
+          <w:szCs w:val="19"/>
+          <w:lang w:eastAsia="en-US"/>
+        </w:rPr>
+        <w:t>Средняя</w:t>
+      </w:r>
+      <w:r>
+        <w:rPr>
+          <w:rFonts w:ascii="Consolas" w:eastAsiaTheme="minorHAnsi" w:hAnsi="Consolas" w:cs="Consolas"/>
+          <w:color w:val="2E74B5" w:themeColor="accent1" w:themeShade="BF"/>
+          <w:sz w:val="19"/>
+          <w:szCs w:val="19"/>
+          <w:lang w:val="en-US" w:eastAsia="en-US"/>
+        </w:rPr>
+        <w:t>_</w:t>
+      </w:r>
+      <w:r>
+        <w:rPr>
+          <w:rFonts w:ascii="Consolas" w:eastAsiaTheme="minorHAnsi" w:hAnsi="Consolas" w:cs="Consolas"/>
+          <w:color w:val="2E74B5" w:themeColor="accent1" w:themeShade="BF"/>
+          <w:sz w:val="19"/>
+          <w:szCs w:val="19"/>
+          <w:lang w:eastAsia="en-US"/>
+        </w:rPr>
+        <w:t>цена</w:t>
+      </w:r>
+      <w:r>
+        <w:rPr>
+          <w:rFonts w:ascii="Consolas" w:eastAsiaTheme="minorHAnsi" w:hAnsi="Consolas" w:cs="Consolas"/>
+          <w:color w:val="2E74B5" w:themeColor="accent1" w:themeShade="BF"/>
+          <w:sz w:val="19"/>
+          <w:szCs w:val="19"/>
+          <w:lang w:val="en-US" w:eastAsia="en-US"/>
+        </w:rPr>
+        <w:t xml:space="preserve"> DESC;</w:t>
+      </w:r>
+    </w:p>
+    <w:p>
+      <w:pPr>
+        <w:spacing w:line="360" w:lineRule="auto"/>
+        <w:ind w:firstLine="709"/>
+        <w:jc w:val="both"/>
+        <w:rPr>
+          <w:rFonts w:ascii="Times New Roman" w:eastAsiaTheme="minorHAnsi" w:hAnsi="Times New Roman"/>
+          <w:sz w:val="28"/>
+          <w:szCs w:val="28"/>
+          <w:lang w:eastAsia="en-US"/>
+        </w:rPr>
+      </w:pPr>
+      <w:r>
+        <w:rPr>
+          <w:rFonts w:ascii="Times New Roman" w:eastAsiaTheme="minorHAnsi" w:hAnsi="Times New Roman"/>
+          <w:sz w:val="28"/>
+          <w:szCs w:val="28"/>
+          <w:lang w:eastAsia="en-US"/>
+        </w:rPr>
+        <w:t>На рисунке 1 изображена выборка из таблицы при использовании описанного запроса.</w:t>
+      </w:r>
+    </w:p>
+    <w:p>
+      <w:pPr>
+        <w:spacing w:line="360" w:lineRule="auto"/>
+        <w:jc w:val="center"/>
+        <w:rPr>
+          <w:rFonts w:ascii="Times New Roman" w:eastAsiaTheme="minorHAnsi" w:hAnsi="Times New Roman"/>
+          <w:sz w:val="28"/>
+          <w:szCs w:val="28"/>
+          <w:lang w:eastAsia="en-US"/>
+        </w:rPr>
+      </w:pPr>
+      <w:r>
+        <w:rPr>
+          <w:noProof/>
+        </w:rPr>
+        <w:drawing>
+          <wp:inline distT="0" distB="0" distL="0" distR="0" wp14:anchorId="5CB582A4" wp14:editId="54206ED6">
+            <wp:extent cx="5297618" cy="1228725"/>
+            <wp:effectExtent l="0" t="0" r="0" b="0"/>
+            <wp:docPr id="7" name="Рисунок 7"/>
+            <wp:cNvGraphicFramePr>
+              <a:graphicFrameLocks xmlns:a="http://schemas.openxmlformats.org/drawingml/2006/main" noChangeAspect="1"/>
+            </wp:cNvGraphicFramePr>
+            <a:graphic xmlns:a="http://schemas.openxmlformats.org/drawingml/2006/main">
+              <a:graphicData uri="http://schemas.openxmlformats.org/drawingml/2006/picture">
+                <pic:pic xmlns:pic="http://schemas.openxmlformats.org/drawingml/2006/picture">
+                  <pic:nvPicPr>
+                    <pic:cNvPr id="1" name=""/>
+                    <pic:cNvPicPr/>
+                  </pic:nvPicPr>
+                  <pic:blipFill>
+                    <a:blip r:embed="rId27"/>
+                    <a:stretch>
+                      <a:fillRect/>
+                    </a:stretch>
+                  </pic:blipFill>
+                  <pic:spPr>
+                    <a:xfrm>
+                      <a:off x="0" y="0"/>
+                      <a:ext cx="5301491" cy="1229623"/>
+                    </a:xfrm>
+                    <a:prstGeom prst="rect">
+                      <a:avLst/>
+                    </a:prstGeom>
+                  </pic:spPr>
+                </pic:pic>
+              </a:graphicData>
+            </a:graphic>
+          </wp:inline>
+        </w:drawing>
+      </w:r>
+    </w:p>
+    <w:p>
+      <w:pPr>
+        <w:spacing w:line="360" w:lineRule="auto"/>
+        <w:jc w:val="center"/>
+        <w:rPr>
+          <w:rFonts w:ascii="Times New Roman" w:eastAsiaTheme="minorHAnsi" w:hAnsi="Times New Roman"/>
+          <w:sz w:val="28"/>
+          <w:szCs w:val="28"/>
+          <w:lang w:eastAsia="en-US"/>
+        </w:rPr>
+      </w:pPr>
+      <w:r>
+        <w:rPr>
+          <w:rFonts w:ascii="Times New Roman" w:eastAsiaTheme="minorHAnsi" w:hAnsi="Times New Roman"/>
+          <w:sz w:val="28"/>
+          <w:szCs w:val="28"/>
+          <w:lang w:eastAsia="en-US"/>
+        </w:rPr>
+        <w:t xml:space="preserve">Рисунок 1 – результат запроса </w:t>
+      </w:r>
+      <w:r>
+        <w:rPr>
+          <w:rFonts w:ascii="Times New Roman" w:eastAsiaTheme="minorHAnsi" w:hAnsi="Times New Roman"/>
+          <w:sz w:val="28"/>
+          <w:szCs w:val="28"/>
+          <w:lang w:val="en-US" w:eastAsia="en-US"/>
+        </w:rPr>
+        <w:t>T</w:t>
+      </w:r>
+      <w:r>
+        <w:rPr>
+          <w:rFonts w:ascii="Times New Roman" w:eastAsiaTheme="minorHAnsi" w:hAnsi="Times New Roman"/>
+          <w:sz w:val="28"/>
+          <w:szCs w:val="28"/>
+          <w:lang w:eastAsia="en-US"/>
+        </w:rPr>
+        <w:t>-</w:t>
+      </w:r>
+      <w:r>
+        <w:rPr>
+          <w:rFonts w:ascii="Times New Roman" w:eastAsiaTheme="minorHAnsi" w:hAnsi="Times New Roman"/>
+          <w:sz w:val="28"/>
+          <w:szCs w:val="28"/>
+          <w:lang w:val="en-US" w:eastAsia="en-US"/>
+        </w:rPr>
+        <w:t>SQL</w:t>
+      </w:r>
+    </w:p>
+    <w:p>
+      <w:pPr>
+        <w:spacing w:line="360" w:lineRule="auto"/>
+        <w:ind w:firstLine="709"/>
+        <w:jc w:val="both"/>
+        <w:rPr>
+          <w:rFonts w:ascii="Times New Roman" w:eastAsiaTheme="minorHAnsi" w:hAnsi="Times New Roman"/>
+          <w:sz w:val="28"/>
+          <w:szCs w:val="28"/>
+          <w:lang w:eastAsia="en-US"/>
+        </w:rPr>
+      </w:pPr>
+      <w:r>
+        <w:rPr>
+          <w:rFonts w:ascii="Times New Roman" w:eastAsiaTheme="minorHAnsi" w:hAnsi="Times New Roman"/>
+          <w:sz w:val="28"/>
+          <w:szCs w:val="28"/>
+          <w:lang w:eastAsia="en-US"/>
+        </w:rPr>
+        <w:t xml:space="preserve">Запрос № 8. </w:t>
+      </w:r>
+      <w:r>
+        <w:rPr>
+          <w:rFonts w:ascii="Times New Roman" w:eastAsiaTheme="minorHAnsi" w:hAnsi="Times New Roman"/>
+          <w:sz w:val="28"/>
+          <w:szCs w:val="28"/>
+          <w:lang w:eastAsia="en-US"/>
+        </w:rPr>
+        <w:t xml:space="preserve">Из таблицы </w:t>
+      </w:r>
+      <w:r>
+        <w:rPr>
+          <w:rFonts w:ascii="Times New Roman" w:eastAsiaTheme="minorHAnsi" w:hAnsi="Times New Roman"/>
+          <w:sz w:val="28"/>
+          <w:szCs w:val="28"/>
+          <w:lang w:val="en-US" w:eastAsia="en-US"/>
+        </w:rPr>
+        <w:t>Delivery</w:t>
+      </w:r>
+      <w:r>
+        <w:rPr>
+          <w:rFonts w:ascii="Times New Roman" w:eastAsiaTheme="minorHAnsi" w:hAnsi="Times New Roman"/>
+          <w:sz w:val="28"/>
+          <w:szCs w:val="28"/>
+          <w:lang w:eastAsia="en-US"/>
+        </w:rPr>
+        <w:t xml:space="preserve"> </w:t>
+      </w:r>
+      <w:r>
+        <w:rPr>
+          <w:rFonts w:ascii="Times New Roman" w:eastAsiaTheme="minorHAnsi" w:hAnsi="Times New Roman"/>
+          <w:sz w:val="28"/>
+          <w:szCs w:val="28"/>
+          <w:lang w:eastAsia="en-US"/>
+        </w:rPr>
+        <w:t>выбрать сотрудников сервисного центра, которые приняли более одной поставки деталей. Сделать это можно следующим запросом:</w:t>
+      </w:r>
+    </w:p>
+    <w:p>
+      <w:pPr>
+        <w:autoSpaceDE w:val="0"/>
+        <w:autoSpaceDN w:val="0"/>
+        <w:adjustRightInd w:val="0"/>
+        <w:rPr>
+          <w:rFonts w:ascii="Consolas" w:eastAsiaTheme="minorHAnsi" w:hAnsi="Consolas" w:cs="Consolas"/>
+          <w:color w:val="2E74B5" w:themeColor="accent1" w:themeShade="BF"/>
+          <w:sz w:val="19"/>
+          <w:szCs w:val="19"/>
+          <w:lang w:eastAsia="en-US"/>
+        </w:rPr>
+      </w:pPr>
+      <w:r>
+        <w:rPr>
+          <w:rFonts w:ascii="Consolas" w:eastAsiaTheme="minorHAnsi" w:hAnsi="Consolas" w:cs="Consolas"/>
+          <w:color w:val="2E74B5" w:themeColor="accent1" w:themeShade="BF"/>
+          <w:sz w:val="19"/>
+          <w:szCs w:val="19"/>
+          <w:lang w:eastAsia="en-US"/>
+        </w:rPr>
+        <w:t xml:space="preserve">SELECT </w:t>
+      </w:r>
+      <w:proofErr w:type="spellStart"/>
+      <w:r>
+        <w:rPr>
+          <w:rFonts w:ascii="Consolas" w:eastAsiaTheme="minorHAnsi" w:hAnsi="Consolas" w:cs="Consolas"/>
+          <w:color w:val="2E74B5" w:themeColor="accent1" w:themeShade="BF"/>
+          <w:sz w:val="19"/>
+          <w:szCs w:val="19"/>
+          <w:lang w:eastAsia="en-US"/>
+        </w:rPr>
+        <w:t>ФИО_приемщика</w:t>
+      </w:r>
+      <w:proofErr w:type="spellEnd"/>
+      <w:r>
+        <w:rPr>
+          <w:rFonts w:ascii="Consolas" w:eastAsiaTheme="minorHAnsi" w:hAnsi="Consolas" w:cs="Consolas"/>
+          <w:color w:val="2E74B5" w:themeColor="accent1" w:themeShade="BF"/>
+          <w:sz w:val="19"/>
+          <w:szCs w:val="19"/>
+          <w:lang w:eastAsia="en-US"/>
+        </w:rPr>
+        <w:t>, COUNT(</w:t>
+      </w:r>
+      <w:proofErr w:type="spellStart"/>
+      <w:r>
+        <w:rPr>
+          <w:rFonts w:ascii="Consolas" w:eastAsiaTheme="minorHAnsi" w:hAnsi="Consolas" w:cs="Consolas"/>
+          <w:color w:val="2E74B5" w:themeColor="accent1" w:themeShade="BF"/>
+          <w:sz w:val="19"/>
+          <w:szCs w:val="19"/>
+          <w:lang w:eastAsia="en-US"/>
+        </w:rPr>
+        <w:t>Название_поставки</w:t>
+      </w:r>
+      <w:proofErr w:type="spellEnd"/>
+      <w:r>
+        <w:rPr>
+          <w:rFonts w:ascii="Consolas" w:eastAsiaTheme="minorHAnsi" w:hAnsi="Consolas" w:cs="Consolas"/>
+          <w:color w:val="2E74B5" w:themeColor="accent1" w:themeShade="BF"/>
+          <w:sz w:val="19"/>
+          <w:szCs w:val="19"/>
+          <w:lang w:eastAsia="en-US"/>
+        </w:rPr>
+        <w:t xml:space="preserve">) </w:t>
+      </w:r>
+      <w:proofErr w:type="spellStart"/>
+      <w:r>
+        <w:rPr>
+          <w:rFonts w:ascii="Consolas" w:eastAsiaTheme="minorHAnsi" w:hAnsi="Consolas" w:cs="Consolas"/>
+          <w:color w:val="2E74B5" w:themeColor="accent1" w:themeShade="BF"/>
+          <w:sz w:val="19"/>
+          <w:szCs w:val="19"/>
+          <w:lang w:eastAsia="en-US"/>
+        </w:rPr>
+        <w:t>As</w:t>
+      </w:r>
+      <w:proofErr w:type="spellEnd"/>
+      <w:r>
+        <w:rPr>
+          <w:rFonts w:ascii="Consolas" w:eastAsiaTheme="minorHAnsi" w:hAnsi="Consolas" w:cs="Consolas"/>
+          <w:color w:val="2E74B5" w:themeColor="accent1" w:themeShade="BF"/>
+          <w:sz w:val="19"/>
+          <w:szCs w:val="19"/>
+          <w:lang w:eastAsia="en-US"/>
+        </w:rPr>
+        <w:t xml:space="preserve"> </w:t>
+      </w:r>
+      <w:proofErr w:type="spellStart"/>
+      <w:r>
+        <w:rPr>
+          <w:rFonts w:ascii="Consolas" w:eastAsiaTheme="minorHAnsi" w:hAnsi="Consolas" w:cs="Consolas"/>
+          <w:color w:val="2E74B5" w:themeColor="accent1" w:themeShade="BF"/>
+          <w:sz w:val="19"/>
+          <w:szCs w:val="19"/>
+          <w:lang w:eastAsia="en-US"/>
+        </w:rPr>
+        <w:t>Количество_принятых_поставок</w:t>
+      </w:r>
+      <w:proofErr w:type="spellEnd"/>
+    </w:p>
+    <w:p>
+      <w:pPr>
+        <w:autoSpaceDE w:val="0"/>
+        <w:autoSpaceDN w:val="0"/>
+        <w:adjustRightInd w:val="0"/>
+        <w:rPr>
+          <w:rFonts w:ascii="Consolas" w:eastAsiaTheme="minorHAnsi" w:hAnsi="Consolas" w:cs="Consolas"/>
+          <w:color w:val="2E74B5" w:themeColor="accent1" w:themeShade="BF"/>
+          <w:sz w:val="19"/>
+          <w:szCs w:val="19"/>
+          <w:lang w:val="en-US" w:eastAsia="en-US"/>
+        </w:rPr>
+      </w:pPr>
+      <w:r>
+        <w:rPr>
+          <w:rFonts w:ascii="Consolas" w:eastAsiaTheme="minorHAnsi" w:hAnsi="Consolas" w:cs="Consolas"/>
+          <w:color w:val="2E74B5" w:themeColor="accent1" w:themeShade="BF"/>
+          <w:sz w:val="19"/>
+          <w:szCs w:val="19"/>
+          <w:lang w:val="en-US" w:eastAsia="en-US"/>
+        </w:rPr>
+        <w:t>FROM Delivery</w:t>
+      </w:r>
+    </w:p>
+    <w:p>
+      <w:pPr>
+        <w:autoSpaceDE w:val="0"/>
+        <w:autoSpaceDN w:val="0"/>
+        <w:adjustRightInd w:val="0"/>
+        <w:rPr>
+          <w:rFonts w:ascii="Consolas" w:eastAsiaTheme="minorHAnsi" w:hAnsi="Consolas" w:cs="Consolas"/>
+          <w:color w:val="2E74B5" w:themeColor="accent1" w:themeShade="BF"/>
+          <w:sz w:val="19"/>
+          <w:szCs w:val="19"/>
+          <w:lang w:val="en-US" w:eastAsia="en-US"/>
+        </w:rPr>
+      </w:pPr>
+      <w:r>
+        <w:rPr>
+          <w:rFonts w:ascii="Consolas" w:eastAsiaTheme="minorHAnsi" w:hAnsi="Consolas" w:cs="Consolas"/>
+          <w:color w:val="2E74B5" w:themeColor="accent1" w:themeShade="BF"/>
+          <w:sz w:val="19"/>
+          <w:szCs w:val="19"/>
+          <w:lang w:val="en-US" w:eastAsia="en-US"/>
+        </w:rPr>
+        <w:t xml:space="preserve">GROUP BY </w:t>
+      </w:r>
+      <w:r>
+        <w:rPr>
+          <w:rFonts w:ascii="Consolas" w:eastAsiaTheme="minorHAnsi" w:hAnsi="Consolas" w:cs="Consolas"/>
+          <w:color w:val="2E74B5" w:themeColor="accent1" w:themeShade="BF"/>
+          <w:sz w:val="19"/>
+          <w:szCs w:val="19"/>
+          <w:lang w:eastAsia="en-US"/>
+        </w:rPr>
+        <w:t>ФИО</w:t>
+      </w:r>
+      <w:r>
+        <w:rPr>
+          <w:rFonts w:ascii="Consolas" w:eastAsiaTheme="minorHAnsi" w:hAnsi="Consolas" w:cs="Consolas"/>
+          <w:color w:val="2E74B5" w:themeColor="accent1" w:themeShade="BF"/>
+          <w:sz w:val="19"/>
+          <w:szCs w:val="19"/>
+          <w:lang w:val="en-US" w:eastAsia="en-US"/>
+        </w:rPr>
+        <w:t>_</w:t>
+      </w:r>
+      <w:r>
+        <w:rPr>
+          <w:rFonts w:ascii="Consolas" w:eastAsiaTheme="minorHAnsi" w:hAnsi="Consolas" w:cs="Consolas"/>
+          <w:color w:val="2E74B5" w:themeColor="accent1" w:themeShade="BF"/>
+          <w:sz w:val="19"/>
+          <w:szCs w:val="19"/>
+          <w:lang w:eastAsia="en-US"/>
+        </w:rPr>
+        <w:t>приемщика</w:t>
+      </w:r>
+    </w:p>
+    <w:p>
+      <w:pPr>
+        <w:spacing w:line="360" w:lineRule="auto"/>
+        <w:jc w:val="both"/>
+        <w:rPr>
+          <w:rFonts w:ascii="Consolas" w:eastAsiaTheme="minorHAnsi" w:hAnsi="Consolas" w:cs="Consolas"/>
+          <w:color w:val="2E74B5" w:themeColor="accent1" w:themeShade="BF"/>
+          <w:sz w:val="19"/>
+          <w:szCs w:val="19"/>
+          <w:lang w:eastAsia="en-US"/>
+        </w:rPr>
+      </w:pPr>
+      <w:r>
+        <w:rPr>
+          <w:rFonts w:ascii="Consolas" w:eastAsiaTheme="minorHAnsi" w:hAnsi="Consolas" w:cs="Consolas"/>
+          <w:color w:val="2E74B5" w:themeColor="accent1" w:themeShade="BF"/>
+          <w:sz w:val="19"/>
+          <w:szCs w:val="19"/>
+          <w:lang w:eastAsia="en-US"/>
+        </w:rPr>
+        <w:t>HAVING COUNT(</w:t>
+      </w:r>
+      <w:proofErr w:type="spellStart"/>
+      <w:r>
+        <w:rPr>
+          <w:rFonts w:ascii="Consolas" w:eastAsiaTheme="minorHAnsi" w:hAnsi="Consolas" w:cs="Consolas"/>
+          <w:color w:val="2E74B5" w:themeColor="accent1" w:themeShade="BF"/>
+          <w:sz w:val="19"/>
+          <w:szCs w:val="19"/>
+          <w:lang w:eastAsia="en-US"/>
+        </w:rPr>
+        <w:t>Название_поставки</w:t>
+      </w:r>
+      <w:proofErr w:type="spellEnd"/>
+      <w:proofErr w:type="gramStart"/>
+      <w:r>
+        <w:rPr>
+          <w:rFonts w:ascii="Consolas" w:eastAsiaTheme="minorHAnsi" w:hAnsi="Consolas" w:cs="Consolas"/>
+          <w:color w:val="2E74B5" w:themeColor="accent1" w:themeShade="BF"/>
+          <w:sz w:val="19"/>
+          <w:szCs w:val="19"/>
+          <w:lang w:eastAsia="en-US"/>
+        </w:rPr>
+        <w:t>) &gt;</w:t>
+      </w:r>
+      <w:proofErr w:type="gramEnd"/>
+      <w:r>
+        <w:rPr>
+          <w:rFonts w:ascii="Consolas" w:eastAsiaTheme="minorHAnsi" w:hAnsi="Consolas" w:cs="Consolas"/>
+          <w:color w:val="2E74B5" w:themeColor="accent1" w:themeShade="BF"/>
+          <w:sz w:val="19"/>
+          <w:szCs w:val="19"/>
+          <w:lang w:eastAsia="en-US"/>
+        </w:rPr>
+        <w:t xml:space="preserve"> 1</w:t>
+      </w:r>
+      <w:r>
+        <w:rPr>
+          <w:rFonts w:ascii="Consolas" w:eastAsiaTheme="minorHAnsi" w:hAnsi="Consolas" w:cs="Consolas"/>
+          <w:color w:val="2E74B5" w:themeColor="accent1" w:themeShade="BF"/>
+          <w:sz w:val="19"/>
+          <w:szCs w:val="19"/>
+          <w:lang w:eastAsia="en-US"/>
+        </w:rPr>
+        <w:t>;</w:t>
+      </w:r>
+    </w:p>
+    <w:p>
+      <w:pPr>
+        <w:spacing w:line="360" w:lineRule="auto"/>
+        <w:ind w:firstLine="709"/>
+        <w:jc w:val="both"/>
+        <w:rPr>
+          <w:rFonts w:ascii="Times New Roman" w:eastAsiaTheme="minorHAnsi" w:hAnsi="Times New Roman"/>
+          <w:sz w:val="28"/>
+          <w:szCs w:val="28"/>
+          <w:lang w:eastAsia="en-US"/>
+        </w:rPr>
+      </w:pPr>
+      <w:r>
+        <w:rPr>
+          <w:rFonts w:ascii="Times New Roman" w:eastAsiaTheme="minorHAnsi" w:hAnsi="Times New Roman"/>
+          <w:sz w:val="28"/>
+          <w:szCs w:val="28"/>
+          <w:lang w:eastAsia="en-US"/>
+        </w:rPr>
+        <w:t>На рисунке 2 представлен результат запроса.</w:t>
+      </w:r>
+    </w:p>
+    <w:p>
+      <w:pPr>
+        <w:spacing w:line="360" w:lineRule="auto"/>
+        <w:jc w:val="center"/>
+        <w:rPr>
+          <w:rFonts w:ascii="Times New Roman" w:eastAsiaTheme="minorHAnsi" w:hAnsi="Times New Roman"/>
+          <w:sz w:val="28"/>
+          <w:szCs w:val="28"/>
+          <w:lang w:eastAsia="en-US"/>
+        </w:rPr>
+      </w:pPr>
+      <w:r>
+        <w:rPr>
+          <w:noProof/>
+        </w:rPr>
+        <w:drawing>
+          <wp:inline distT="0" distB="0" distL="0" distR="0" wp14:anchorId="1196115E" wp14:editId="1C8B722F">
+            <wp:extent cx="3911600" cy="1066800"/>
+            <wp:effectExtent l="0" t="0" r="0" b="0"/>
+            <wp:docPr id="11" name="Рисунок 11"/>
+            <wp:cNvGraphicFramePr>
+              <a:graphicFrameLocks xmlns:a="http://schemas.openxmlformats.org/drawingml/2006/main" noChangeAspect="1"/>
+            </wp:cNvGraphicFramePr>
+            <a:graphic xmlns:a="http://schemas.openxmlformats.org/drawingml/2006/main">
+              <a:graphicData uri="http://schemas.openxmlformats.org/drawingml/2006/picture">
+                <pic:pic xmlns:pic="http://schemas.openxmlformats.org/drawingml/2006/picture">
+                  <pic:nvPicPr>
+                    <pic:cNvPr id="1" name=""/>
+                    <pic:cNvPicPr/>
+                  </pic:nvPicPr>
+                  <pic:blipFill>
+                    <a:blip r:embed="rId28"/>
+                    <a:stretch>
+                      <a:fillRect/>
+                    </a:stretch>
+                  </pic:blipFill>
+                  <pic:spPr>
+                    <a:xfrm>
+                      <a:off x="0" y="0"/>
+                      <a:ext cx="3913859" cy="1067416"/>
+                    </a:xfrm>
+                    <a:prstGeom prst="rect">
+                      <a:avLst/>
+                    </a:prstGeom>
+                  </pic:spPr>
+                </pic:pic>
+              </a:graphicData>
+            </a:graphic>
+          </wp:inline>
+        </w:drawing>
+      </w:r>
+    </w:p>
+    <w:p>
+      <w:pPr>
+        <w:spacing w:line="360" w:lineRule="auto"/>
+        <w:jc w:val="center"/>
+        <w:rPr>
+          <w:rFonts w:ascii="Times New Roman" w:eastAsiaTheme="minorHAnsi" w:hAnsi="Times New Roman"/>
+          <w:sz w:val="28"/>
+          <w:szCs w:val="28"/>
+          <w:lang w:eastAsia="en-US"/>
+        </w:rPr>
+      </w:pPr>
+      <w:r>
+        <w:rPr>
+          <w:rFonts w:ascii="Times New Roman" w:eastAsiaTheme="minorHAnsi" w:hAnsi="Times New Roman"/>
+          <w:sz w:val="28"/>
+          <w:szCs w:val="28"/>
+          <w:lang w:eastAsia="en-US"/>
+        </w:rPr>
+        <w:t>Рисунок 2 – выборка приемщиков, принявших более одной поставки деталей</w:t>
+      </w:r>
+    </w:p>
+    <w:p>
+      <w:pPr>
+        <w:spacing w:line="360" w:lineRule="auto"/>
+        <w:ind w:firstLine="709"/>
+        <w:jc w:val="both"/>
+        <w:rPr>
+          <w:rFonts w:ascii="Times New Roman" w:hAnsi="Times New Roman"/>
+          <w:b/>
+          <w:color w:val="000000" w:themeColor="text1"/>
+          <w:sz w:val="28"/>
+          <w:szCs w:val="28"/>
+        </w:rPr>
+      </w:pPr>
+      <w:r>
+        <w:rPr>
+          <w:rFonts w:ascii="Times New Roman" w:hAnsi="Times New Roman"/>
+          <w:b/>
+          <w:color w:val="000000" w:themeColor="text1"/>
+          <w:sz w:val="28"/>
+          <w:szCs w:val="28"/>
+        </w:rPr>
+        <w:t>4.</w:t>
+      </w:r>
+      <w:r>
+        <w:rPr>
+          <w:rFonts w:ascii="Times New Roman" w:hAnsi="Times New Roman"/>
+          <w:b/>
+          <w:color w:val="000000" w:themeColor="text1"/>
+          <w:sz w:val="28"/>
+          <w:szCs w:val="28"/>
+        </w:rPr>
+        <w:t>4</w:t>
+      </w:r>
+      <w:r>
+        <w:rPr>
+          <w:rFonts w:ascii="Times New Roman" w:hAnsi="Times New Roman"/>
+          <w:b/>
+          <w:color w:val="000000" w:themeColor="text1"/>
+          <w:sz w:val="28"/>
+          <w:szCs w:val="28"/>
+        </w:rPr>
+        <w:t xml:space="preserve">. </w:t>
+      </w:r>
+      <w:r>
+        <w:rPr>
+          <w:rFonts w:ascii="Times New Roman" w:hAnsi="Times New Roman"/>
+          <w:b/>
+          <w:color w:val="000000" w:themeColor="text1"/>
+          <w:sz w:val="28"/>
+          <w:szCs w:val="28"/>
+        </w:rPr>
+        <w:t xml:space="preserve">Соединение таблиц </w:t>
+      </w:r>
+      <w:r>
+        <w:rPr>
+          <w:rFonts w:ascii="Times New Roman" w:hAnsi="Times New Roman"/>
+          <w:b/>
+          <w:color w:val="000000" w:themeColor="text1"/>
+          <w:sz w:val="28"/>
+          <w:szCs w:val="28"/>
+        </w:rPr>
+        <w:t>(</w:t>
+      </w:r>
+      <w:r>
+        <w:rPr>
+          <w:rFonts w:ascii="Times New Roman" w:hAnsi="Times New Roman"/>
+          <w:b/>
+          <w:color w:val="000000" w:themeColor="text1"/>
+          <w:sz w:val="28"/>
+          <w:szCs w:val="28"/>
+          <w:lang w:val="en-US"/>
+        </w:rPr>
+        <w:t>JOIN</w:t>
+      </w:r>
+      <w:r>
+        <w:rPr>
+          <w:rFonts w:ascii="Times New Roman" w:hAnsi="Times New Roman"/>
+          <w:b/>
+          <w:color w:val="000000" w:themeColor="text1"/>
+          <w:sz w:val="28"/>
+          <w:szCs w:val="28"/>
+        </w:rPr>
+        <w:t>)</w:t>
+      </w:r>
+    </w:p>
+    <w:p>
+      <w:pPr>
+        <w:spacing w:line="360" w:lineRule="auto"/>
+        <w:ind w:firstLine="709"/>
+        <w:jc w:val="both"/>
+        <w:rPr>
+          <w:rFonts w:ascii="Times New Roman" w:hAnsi="Times New Roman"/>
+          <w:color w:val="000000" w:themeColor="text1"/>
+          <w:sz w:val="28"/>
+          <w:szCs w:val="28"/>
+        </w:rPr>
+      </w:pPr>
+      <w:r>
+        <w:rPr>
+          <w:rFonts w:ascii="Times New Roman" w:hAnsi="Times New Roman"/>
+          <w:color w:val="000000" w:themeColor="text1"/>
+          <w:sz w:val="28"/>
+          <w:szCs w:val="28"/>
+        </w:rPr>
+        <w:t>4.4.1. Запрос</w:t>
+      </w:r>
+      <w:r>
+        <w:rPr>
+          <w:rFonts w:ascii="Times New Roman" w:hAnsi="Times New Roman"/>
+          <w:color w:val="000000" w:themeColor="text1"/>
+          <w:sz w:val="28"/>
+          <w:szCs w:val="28"/>
+        </w:rPr>
+        <w:t xml:space="preserve"> для типового пользователя «Работник сервисного центра»</w:t>
+      </w:r>
+    </w:p>
+    <w:p>
+      <w:pPr>
+        <w:spacing w:line="360" w:lineRule="auto"/>
+        <w:ind w:firstLine="709"/>
+        <w:jc w:val="both"/>
+        <w:rPr>
+          <w:rFonts w:ascii="Times New Roman" w:hAnsi="Times New Roman"/>
+          <w:color w:val="000000" w:themeColor="text1"/>
+          <w:sz w:val="28"/>
+          <w:szCs w:val="28"/>
+        </w:rPr>
+      </w:pPr>
+      <w:r>
+        <w:rPr>
+          <w:rFonts w:ascii="Times New Roman" w:hAnsi="Times New Roman"/>
+          <w:color w:val="000000" w:themeColor="text1"/>
+          <w:sz w:val="28"/>
+          <w:szCs w:val="28"/>
+        </w:rPr>
+        <w:lastRenderedPageBreak/>
+        <w:t>Запрос № 9. Представим, что работнику сервисного центра требуется посмотреть выполненные заказы по столбцам:</w:t>
+      </w:r>
+    </w:p>
+    <w:p>
+      <w:pPr>
+        <w:spacing w:line="360" w:lineRule="auto"/>
+        <w:ind w:firstLine="709"/>
+        <w:jc w:val="both"/>
+        <w:rPr>
+          <w:rFonts w:ascii="Times New Roman" w:hAnsi="Times New Roman"/>
+          <w:color w:val="000000" w:themeColor="text1"/>
+          <w:sz w:val="28"/>
+          <w:szCs w:val="28"/>
+        </w:rPr>
+      </w:pPr>
+      <w:r>
+        <w:rPr>
+          <w:rFonts w:ascii="Times New Roman" w:hAnsi="Times New Roman"/>
+          <w:color w:val="000000" w:themeColor="text1"/>
+          <w:sz w:val="28"/>
+          <w:szCs w:val="28"/>
+        </w:rPr>
+        <w:t>- тип устройства</w:t>
+      </w:r>
+      <w:r>
+        <w:rPr>
+          <w:rFonts w:ascii="Times New Roman" w:hAnsi="Times New Roman"/>
+          <w:color w:val="000000" w:themeColor="text1"/>
+          <w:sz w:val="28"/>
+          <w:szCs w:val="28"/>
+        </w:rPr>
+        <w:t>;</w:t>
+      </w:r>
+    </w:p>
+    <w:p>
+      <w:pPr>
+        <w:spacing w:line="360" w:lineRule="auto"/>
+        <w:ind w:firstLine="709"/>
+        <w:jc w:val="both"/>
+        <w:rPr>
+          <w:rFonts w:ascii="Times New Roman" w:hAnsi="Times New Roman"/>
+          <w:color w:val="000000" w:themeColor="text1"/>
+          <w:sz w:val="28"/>
+          <w:szCs w:val="28"/>
+        </w:rPr>
+      </w:pPr>
+      <w:r>
+        <w:rPr>
+          <w:rFonts w:ascii="Times New Roman" w:hAnsi="Times New Roman"/>
+          <w:color w:val="000000" w:themeColor="text1"/>
+          <w:sz w:val="28"/>
+          <w:szCs w:val="28"/>
+        </w:rPr>
+        <w:t>- год выпуска</w:t>
+      </w:r>
+      <w:r>
+        <w:rPr>
+          <w:rFonts w:ascii="Times New Roman" w:hAnsi="Times New Roman"/>
+          <w:color w:val="000000" w:themeColor="text1"/>
+          <w:sz w:val="28"/>
+          <w:szCs w:val="28"/>
+        </w:rPr>
+        <w:t>;</w:t>
+      </w:r>
+    </w:p>
+    <w:p>
+      <w:pPr>
+        <w:spacing w:line="360" w:lineRule="auto"/>
+        <w:ind w:firstLine="709"/>
+        <w:jc w:val="both"/>
+        <w:rPr>
+          <w:rFonts w:ascii="Times New Roman" w:hAnsi="Times New Roman"/>
+          <w:color w:val="000000" w:themeColor="text1"/>
+          <w:sz w:val="28"/>
+          <w:szCs w:val="28"/>
+        </w:rPr>
+      </w:pPr>
+      <w:r>
+        <w:rPr>
+          <w:rFonts w:ascii="Times New Roman" w:hAnsi="Times New Roman"/>
+          <w:color w:val="000000" w:themeColor="text1"/>
+          <w:sz w:val="28"/>
+          <w:szCs w:val="28"/>
+        </w:rPr>
+        <w:t>- производитель.</w:t>
+      </w:r>
+    </w:p>
+    <w:p>
+      <w:pPr>
+        <w:spacing w:line="360" w:lineRule="auto"/>
+        <w:ind w:firstLine="709"/>
+        <w:jc w:val="both"/>
+        <w:rPr>
+          <w:rFonts w:ascii="Times New Roman" w:hAnsi="Times New Roman"/>
+          <w:color w:val="000000" w:themeColor="text1"/>
+          <w:sz w:val="28"/>
+          <w:szCs w:val="28"/>
+        </w:rPr>
+      </w:pPr>
+      <w:r>
+        <w:rPr>
+          <w:rFonts w:ascii="Times New Roman" w:hAnsi="Times New Roman"/>
+          <w:color w:val="000000" w:themeColor="text1"/>
+          <w:sz w:val="28"/>
+          <w:szCs w:val="28"/>
+        </w:rPr>
+        <w:t xml:space="preserve">При этом необходимо учесть, что выборку нужно осуществить при условии того, что техника была отремонтирована по гарантии и отсортировать выборку по году выпуска в порядке убывания. Для такого запроса соединим таблицы </w:t>
+      </w:r>
+      <w:r>
+        <w:rPr>
+          <w:rFonts w:ascii="Times New Roman" w:hAnsi="Times New Roman"/>
+          <w:color w:val="000000" w:themeColor="text1"/>
+          <w:sz w:val="28"/>
+          <w:szCs w:val="28"/>
+          <w:lang w:val="en-US"/>
+        </w:rPr>
+        <w:t>Device</w:t>
+      </w:r>
+      <w:r>
+        <w:rPr>
+          <w:rFonts w:ascii="Times New Roman" w:hAnsi="Times New Roman"/>
+          <w:color w:val="000000" w:themeColor="text1"/>
+          <w:sz w:val="28"/>
+          <w:szCs w:val="28"/>
+        </w:rPr>
+        <w:t xml:space="preserve"> </w:t>
+      </w:r>
+      <w:r>
+        <w:rPr>
+          <w:rFonts w:ascii="Times New Roman" w:hAnsi="Times New Roman"/>
+          <w:color w:val="000000" w:themeColor="text1"/>
+          <w:sz w:val="28"/>
+          <w:szCs w:val="28"/>
+        </w:rPr>
+        <w:t xml:space="preserve">и </w:t>
+      </w:r>
+      <w:r>
+        <w:rPr>
+          <w:rFonts w:ascii="Times New Roman" w:hAnsi="Times New Roman"/>
+          <w:color w:val="000000" w:themeColor="text1"/>
+          <w:sz w:val="28"/>
+          <w:szCs w:val="28"/>
+          <w:lang w:val="en-US"/>
+        </w:rPr>
+        <w:t>Issue</w:t>
+      </w:r>
+      <w:r>
+        <w:rPr>
+          <w:rFonts w:ascii="Times New Roman" w:hAnsi="Times New Roman"/>
+          <w:color w:val="000000" w:themeColor="text1"/>
+          <w:sz w:val="28"/>
+          <w:szCs w:val="28"/>
+        </w:rPr>
+        <w:t xml:space="preserve"> </w:t>
+      </w:r>
+      <w:r>
+        <w:rPr>
+          <w:rFonts w:ascii="Times New Roman" w:hAnsi="Times New Roman"/>
+          <w:color w:val="000000" w:themeColor="text1"/>
+          <w:sz w:val="28"/>
+          <w:szCs w:val="28"/>
+        </w:rPr>
+        <w:t>следующим запросом:</w:t>
+      </w:r>
+    </w:p>
+    <w:p>
+      <w:pPr>
+        <w:autoSpaceDE w:val="0"/>
+        <w:autoSpaceDN w:val="0"/>
+        <w:adjustRightInd w:val="0"/>
+        <w:rPr>
+          <w:rFonts w:ascii="Consolas" w:eastAsiaTheme="minorHAnsi" w:hAnsi="Consolas" w:cs="Consolas"/>
+          <w:color w:val="2E74B5" w:themeColor="accent1" w:themeShade="BF"/>
+          <w:sz w:val="19"/>
+          <w:szCs w:val="19"/>
+          <w:lang w:eastAsia="en-US"/>
+        </w:rPr>
+      </w:pPr>
+      <w:r>
+        <w:rPr>
+          <w:rFonts w:ascii="Consolas" w:eastAsiaTheme="minorHAnsi" w:hAnsi="Consolas" w:cs="Consolas"/>
+          <w:color w:val="2E74B5" w:themeColor="accent1" w:themeShade="BF"/>
+          <w:sz w:val="19"/>
+          <w:szCs w:val="19"/>
+          <w:lang w:eastAsia="en-US"/>
+        </w:rPr>
+        <w:t xml:space="preserve">SELECT </w:t>
+      </w:r>
+      <w:proofErr w:type="spellStart"/>
+      <w:r>
+        <w:rPr>
+          <w:rFonts w:ascii="Consolas" w:eastAsiaTheme="minorHAnsi" w:hAnsi="Consolas" w:cs="Consolas"/>
+          <w:color w:val="2E74B5" w:themeColor="accent1" w:themeShade="BF"/>
+          <w:sz w:val="19"/>
+          <w:szCs w:val="19"/>
+          <w:lang w:eastAsia="en-US"/>
+        </w:rPr>
+        <w:t>D.Id</w:t>
+      </w:r>
+      <w:proofErr w:type="spellEnd"/>
+      <w:r>
+        <w:rPr>
+          <w:rFonts w:ascii="Consolas" w:eastAsiaTheme="minorHAnsi" w:hAnsi="Consolas" w:cs="Consolas"/>
+          <w:color w:val="2E74B5" w:themeColor="accent1" w:themeShade="BF"/>
+          <w:sz w:val="19"/>
+          <w:szCs w:val="19"/>
+          <w:lang w:eastAsia="en-US"/>
+        </w:rPr>
+        <w:t xml:space="preserve">, </w:t>
+      </w:r>
+      <w:proofErr w:type="spellStart"/>
+      <w:r>
+        <w:rPr>
+          <w:rFonts w:ascii="Consolas" w:eastAsiaTheme="minorHAnsi" w:hAnsi="Consolas" w:cs="Consolas"/>
+          <w:color w:val="2E74B5" w:themeColor="accent1" w:themeShade="BF"/>
+          <w:sz w:val="19"/>
+          <w:szCs w:val="19"/>
+          <w:lang w:eastAsia="en-US"/>
+        </w:rPr>
+        <w:t>D.Тип_устройства</w:t>
+      </w:r>
+      <w:proofErr w:type="spellEnd"/>
+      <w:r>
+        <w:rPr>
+          <w:rFonts w:ascii="Consolas" w:eastAsiaTheme="minorHAnsi" w:hAnsi="Consolas" w:cs="Consolas"/>
+          <w:color w:val="2E74B5" w:themeColor="accent1" w:themeShade="BF"/>
+          <w:sz w:val="19"/>
+          <w:szCs w:val="19"/>
+          <w:lang w:eastAsia="en-US"/>
+        </w:rPr>
+        <w:t xml:space="preserve">, </w:t>
+      </w:r>
+      <w:proofErr w:type="spellStart"/>
+      <w:r>
+        <w:rPr>
+          <w:rFonts w:ascii="Consolas" w:eastAsiaTheme="minorHAnsi" w:hAnsi="Consolas" w:cs="Consolas"/>
+          <w:color w:val="2E74B5" w:themeColor="accent1" w:themeShade="BF"/>
+          <w:sz w:val="19"/>
+          <w:szCs w:val="19"/>
+          <w:lang w:eastAsia="en-US"/>
+        </w:rPr>
+        <w:t>D.Год_выпуска</w:t>
+      </w:r>
+      <w:proofErr w:type="spellEnd"/>
+      <w:r>
+        <w:rPr>
+          <w:rFonts w:ascii="Consolas" w:eastAsiaTheme="minorHAnsi" w:hAnsi="Consolas" w:cs="Consolas"/>
+          <w:color w:val="2E74B5" w:themeColor="accent1" w:themeShade="BF"/>
+          <w:sz w:val="19"/>
+          <w:szCs w:val="19"/>
+          <w:lang w:eastAsia="en-US"/>
+        </w:rPr>
+        <w:t xml:space="preserve">, </w:t>
+      </w:r>
+      <w:proofErr w:type="spellStart"/>
+      <w:r>
+        <w:rPr>
+          <w:rFonts w:ascii="Consolas" w:eastAsiaTheme="minorHAnsi" w:hAnsi="Consolas" w:cs="Consolas"/>
+          <w:color w:val="2E74B5" w:themeColor="accent1" w:themeShade="BF"/>
+          <w:sz w:val="19"/>
+          <w:szCs w:val="19"/>
+          <w:lang w:eastAsia="en-US"/>
+        </w:rPr>
+        <w:t>D.Изготовитель</w:t>
+      </w:r>
+      <w:proofErr w:type="spellEnd"/>
+    </w:p>
+    <w:p>
+      <w:pPr>
+        <w:autoSpaceDE w:val="0"/>
+        <w:autoSpaceDN w:val="0"/>
+        <w:adjustRightInd w:val="0"/>
+        <w:rPr>
+          <w:rFonts w:ascii="Consolas" w:eastAsiaTheme="minorHAnsi" w:hAnsi="Consolas" w:cs="Consolas"/>
+          <w:color w:val="2E74B5" w:themeColor="accent1" w:themeShade="BF"/>
+          <w:sz w:val="19"/>
+          <w:szCs w:val="19"/>
+          <w:lang w:val="en-US" w:eastAsia="en-US"/>
+        </w:rPr>
+      </w:pPr>
+      <w:r>
+        <w:rPr>
+          <w:rFonts w:ascii="Consolas" w:eastAsiaTheme="minorHAnsi" w:hAnsi="Consolas" w:cs="Consolas"/>
+          <w:color w:val="2E74B5" w:themeColor="accent1" w:themeShade="BF"/>
+          <w:sz w:val="19"/>
+          <w:szCs w:val="19"/>
+          <w:lang w:val="en-US" w:eastAsia="en-US"/>
+        </w:rPr>
+        <w:t>FROM Device AS D</w:t>
+      </w:r>
+    </w:p>
+    <w:p>
+      <w:pPr>
+        <w:autoSpaceDE w:val="0"/>
+        <w:autoSpaceDN w:val="0"/>
+        <w:adjustRightInd w:val="0"/>
+        <w:rPr>
+          <w:rFonts w:ascii="Consolas" w:eastAsiaTheme="minorHAnsi" w:hAnsi="Consolas" w:cs="Consolas"/>
+          <w:color w:val="2E74B5" w:themeColor="accent1" w:themeShade="BF"/>
+          <w:sz w:val="19"/>
+          <w:szCs w:val="19"/>
+          <w:lang w:val="en-US" w:eastAsia="en-US"/>
+        </w:rPr>
+      </w:pPr>
+      <w:r>
+        <w:rPr>
+          <w:rFonts w:ascii="Consolas" w:eastAsiaTheme="minorHAnsi" w:hAnsi="Consolas" w:cs="Consolas"/>
+          <w:color w:val="2E74B5" w:themeColor="accent1" w:themeShade="BF"/>
+          <w:sz w:val="19"/>
+          <w:szCs w:val="19"/>
+          <w:lang w:val="en-US" w:eastAsia="en-US"/>
+        </w:rPr>
+        <w:t xml:space="preserve">JOIN Issue AS I ON </w:t>
+      </w:r>
+      <w:proofErr w:type="spellStart"/>
+      <w:r>
+        <w:rPr>
+          <w:rFonts w:ascii="Consolas" w:eastAsiaTheme="minorHAnsi" w:hAnsi="Consolas" w:cs="Consolas"/>
+          <w:color w:val="2E74B5" w:themeColor="accent1" w:themeShade="BF"/>
+          <w:sz w:val="19"/>
+          <w:szCs w:val="19"/>
+          <w:lang w:val="en-US" w:eastAsia="en-US"/>
+        </w:rPr>
+        <w:t>I.Id</w:t>
+      </w:r>
+      <w:proofErr w:type="spellEnd"/>
+      <w:r>
+        <w:rPr>
+          <w:rFonts w:ascii="Consolas" w:eastAsiaTheme="minorHAnsi" w:hAnsi="Consolas" w:cs="Consolas"/>
+          <w:color w:val="2E74B5" w:themeColor="accent1" w:themeShade="BF"/>
+          <w:sz w:val="19"/>
+          <w:szCs w:val="19"/>
+          <w:lang w:val="en-US" w:eastAsia="en-US"/>
+        </w:rPr>
+        <w:t xml:space="preserve"> = </w:t>
+      </w:r>
+      <w:proofErr w:type="spellStart"/>
+      <w:r>
+        <w:rPr>
+          <w:rFonts w:ascii="Consolas" w:eastAsiaTheme="minorHAnsi" w:hAnsi="Consolas" w:cs="Consolas"/>
+          <w:color w:val="2E74B5" w:themeColor="accent1" w:themeShade="BF"/>
+          <w:sz w:val="19"/>
+          <w:szCs w:val="19"/>
+          <w:lang w:val="en-US" w:eastAsia="en-US"/>
+        </w:rPr>
+        <w:t>D.Id</w:t>
+      </w:r>
+      <w:proofErr w:type="spellEnd"/>
+    </w:p>
+    <w:p>
+      <w:pPr>
+        <w:autoSpaceDE w:val="0"/>
+        <w:autoSpaceDN w:val="0"/>
+        <w:adjustRightInd w:val="0"/>
+        <w:rPr>
+          <w:rFonts w:ascii="Consolas" w:eastAsiaTheme="minorHAnsi" w:hAnsi="Consolas" w:cs="Consolas"/>
+          <w:color w:val="2E74B5" w:themeColor="accent1" w:themeShade="BF"/>
+          <w:sz w:val="19"/>
+          <w:szCs w:val="19"/>
+          <w:lang w:eastAsia="en-US"/>
+        </w:rPr>
+      </w:pPr>
+      <w:r>
+        <w:rPr>
+          <w:rFonts w:ascii="Consolas" w:eastAsiaTheme="minorHAnsi" w:hAnsi="Consolas" w:cs="Consolas"/>
+          <w:color w:val="2E74B5" w:themeColor="accent1" w:themeShade="BF"/>
+          <w:sz w:val="19"/>
+          <w:szCs w:val="19"/>
+          <w:lang w:eastAsia="en-US"/>
+        </w:rPr>
+        <w:t xml:space="preserve">WHERE </w:t>
+      </w:r>
+      <w:proofErr w:type="spellStart"/>
+      <w:r>
+        <w:rPr>
+          <w:rFonts w:ascii="Consolas" w:eastAsiaTheme="minorHAnsi" w:hAnsi="Consolas" w:cs="Consolas"/>
+          <w:color w:val="2E74B5" w:themeColor="accent1" w:themeShade="BF"/>
+          <w:sz w:val="19"/>
+          <w:szCs w:val="19"/>
+          <w:lang w:eastAsia="en-US"/>
+        </w:rPr>
+        <w:t>Гарантийный_ремонт</w:t>
+      </w:r>
+      <w:proofErr w:type="spellEnd"/>
+      <w:r>
+        <w:rPr>
+          <w:rFonts w:ascii="Consolas" w:eastAsiaTheme="minorHAnsi" w:hAnsi="Consolas" w:cs="Consolas"/>
+          <w:color w:val="2E74B5" w:themeColor="accent1" w:themeShade="BF"/>
+          <w:sz w:val="19"/>
+          <w:szCs w:val="19"/>
+          <w:lang w:eastAsia="en-US"/>
+        </w:rPr>
+        <w:t xml:space="preserve"> = '</w:t>
+      </w:r>
+      <w:proofErr w:type="spellStart"/>
+      <w:r>
+        <w:rPr>
+          <w:rFonts w:ascii="Consolas" w:eastAsiaTheme="minorHAnsi" w:hAnsi="Consolas" w:cs="Consolas"/>
+          <w:color w:val="2E74B5" w:themeColor="accent1" w:themeShade="BF"/>
+          <w:sz w:val="19"/>
+          <w:szCs w:val="19"/>
+          <w:lang w:eastAsia="en-US"/>
+        </w:rPr>
+        <w:t>Yes</w:t>
+      </w:r>
+      <w:proofErr w:type="spellEnd"/>
+      <w:r>
+        <w:rPr>
+          <w:rFonts w:ascii="Consolas" w:eastAsiaTheme="minorHAnsi" w:hAnsi="Consolas" w:cs="Consolas"/>
+          <w:color w:val="2E74B5" w:themeColor="accent1" w:themeShade="BF"/>
+          <w:sz w:val="19"/>
+          <w:szCs w:val="19"/>
+          <w:lang w:eastAsia="en-US"/>
+        </w:rPr>
+        <w:t>'</w:t>
+      </w:r>
+    </w:p>
+    <w:p>
+      <w:pPr>
+        <w:spacing w:line="360" w:lineRule="auto"/>
+        <w:jc w:val="both"/>
+        <w:rPr>
+          <w:rFonts w:ascii="Times New Roman" w:hAnsi="Times New Roman"/>
+          <w:color w:val="2E74B5" w:themeColor="accent1" w:themeShade="BF"/>
+          <w:sz w:val="28"/>
+          <w:szCs w:val="28"/>
+        </w:rPr>
+      </w:pPr>
+      <w:r>
+        <w:rPr>
+          <w:rFonts w:ascii="Consolas" w:eastAsiaTheme="minorHAnsi" w:hAnsi="Consolas" w:cs="Consolas"/>
+          <w:color w:val="2E74B5" w:themeColor="accent1" w:themeShade="BF"/>
+          <w:sz w:val="19"/>
+          <w:szCs w:val="19"/>
+          <w:lang w:eastAsia="en-US"/>
+        </w:rPr>
+        <w:t xml:space="preserve">ORDER BY </w:t>
+      </w:r>
+      <w:proofErr w:type="spellStart"/>
+      <w:r>
+        <w:rPr>
+          <w:rFonts w:ascii="Consolas" w:eastAsiaTheme="minorHAnsi" w:hAnsi="Consolas" w:cs="Consolas"/>
+          <w:color w:val="2E74B5" w:themeColor="accent1" w:themeShade="BF"/>
+          <w:sz w:val="19"/>
+          <w:szCs w:val="19"/>
+          <w:lang w:eastAsia="en-US"/>
+        </w:rPr>
+        <w:t>Год_выпуска</w:t>
+      </w:r>
+      <w:proofErr w:type="spellEnd"/>
+      <w:r>
+        <w:rPr>
+          <w:rFonts w:ascii="Consolas" w:eastAsiaTheme="minorHAnsi" w:hAnsi="Consolas" w:cs="Consolas"/>
+          <w:color w:val="2E74B5" w:themeColor="accent1" w:themeShade="BF"/>
+          <w:sz w:val="19"/>
+          <w:szCs w:val="19"/>
+          <w:lang w:eastAsia="en-US"/>
+        </w:rPr>
+        <w:t xml:space="preserve"> DESC;</w:t>
+      </w:r>
+    </w:p>
+    <w:p>
+      <w:pPr>
+        <w:spacing w:line="360" w:lineRule="auto"/>
+        <w:ind w:firstLine="709"/>
+        <w:jc w:val="both"/>
+        <w:rPr>
+          <w:rFonts w:ascii="Times New Roman" w:hAnsi="Times New Roman"/>
+          <w:color w:val="000000" w:themeColor="text1"/>
+          <w:sz w:val="28"/>
+          <w:szCs w:val="28"/>
+        </w:rPr>
+      </w:pPr>
+      <w:r>
+        <w:rPr>
+          <w:rFonts w:ascii="Times New Roman" w:hAnsi="Times New Roman"/>
+          <w:color w:val="000000" w:themeColor="text1"/>
+          <w:sz w:val="28"/>
+          <w:szCs w:val="28"/>
+        </w:rPr>
+        <w:t>На рисунке 1 представлен результат соединения двух таблиц по заданным критер</w:t>
+      </w:r>
+      <w:r>
+        <w:rPr>
+          <w:rFonts w:ascii="Times New Roman" w:hAnsi="Times New Roman"/>
+          <w:color w:val="000000" w:themeColor="text1"/>
+          <w:sz w:val="28"/>
+          <w:szCs w:val="28"/>
+        </w:rPr>
+        <w:t>и</w:t>
+      </w:r>
+      <w:r>
+        <w:rPr>
+          <w:rFonts w:ascii="Times New Roman" w:hAnsi="Times New Roman"/>
+          <w:color w:val="000000" w:themeColor="text1"/>
+          <w:sz w:val="28"/>
+          <w:szCs w:val="28"/>
+        </w:rPr>
+        <w:t>ям.</w:t>
+      </w:r>
+    </w:p>
+    <w:p>
+      <w:pPr>
+        <w:spacing w:line="360" w:lineRule="auto"/>
+        <w:jc w:val="center"/>
+        <w:rPr>
+          <w:rFonts w:ascii="Times New Roman" w:hAnsi="Times New Roman"/>
+          <w:color w:val="000000" w:themeColor="text1"/>
+          <w:sz w:val="28"/>
+          <w:szCs w:val="28"/>
+        </w:rPr>
+      </w:pPr>
+      <w:r>
+        <w:rPr>
+          <w:noProof/>
+        </w:rPr>
+        <w:drawing>
+          <wp:inline distT="0" distB="0" distL="0" distR="0" wp14:anchorId="2F81920F" wp14:editId="0FF80942">
+            <wp:extent cx="3281018" cy="2581275"/>
+            <wp:effectExtent l="0" t="0" r="0" b="0"/>
+            <wp:docPr id="15" name="Рисунок 15"/>
+            <wp:cNvGraphicFramePr>
+              <a:graphicFrameLocks xmlns:a="http://schemas.openxmlformats.org/drawingml/2006/main" noChangeAspect="1"/>
+            </wp:cNvGraphicFramePr>
+            <a:graphic xmlns:a="http://schemas.openxmlformats.org/drawingml/2006/main">
+              <a:graphicData uri="http://schemas.openxmlformats.org/drawingml/2006/picture">
+                <pic:pic xmlns:pic="http://schemas.openxmlformats.org/drawingml/2006/picture">
+                  <pic:nvPicPr>
+                    <pic:cNvPr id="1" name=""/>
+                    <pic:cNvPicPr/>
+                  </pic:nvPicPr>
+                  <pic:blipFill>
+                    <a:blip r:embed="rId29"/>
+                    <a:stretch>
+                      <a:fillRect/>
+                    </a:stretch>
+                  </pic:blipFill>
+                  <pic:spPr>
+                    <a:xfrm>
+                      <a:off x="0" y="0"/>
+                      <a:ext cx="3297639" cy="2594351"/>
+                    </a:xfrm>
+                    <a:prstGeom prst="rect">
+                      <a:avLst/>
+                    </a:prstGeom>
+                  </pic:spPr>
+                </pic:pic>
+              </a:graphicData>
+            </a:graphic>
+          </wp:inline>
+        </w:drawing>
+      </w:r>
+    </w:p>
+    <w:p>
+      <w:pPr>
+        <w:spacing w:line="360" w:lineRule="auto"/>
+        <w:jc w:val="center"/>
+        <w:rPr>
+          <w:rFonts w:ascii="Times New Roman" w:hAnsi="Times New Roman"/>
+          <w:color w:val="000000" w:themeColor="text1"/>
+          <w:sz w:val="28"/>
+          <w:szCs w:val="28"/>
+        </w:rPr>
+      </w:pPr>
+      <w:r>
+        <w:rPr>
+          <w:noProof/>
+        </w:rPr>
+        <w:drawing>
+          <wp:inline distT="0" distB="0" distL="0" distR="0" wp14:anchorId="09865E88" wp14:editId="32131F1E">
+            <wp:extent cx="4023360" cy="914400"/>
+            <wp:effectExtent l="0" t="0" r="0" b="0"/>
+            <wp:docPr id="16" name="Рисунок 16"/>
+            <wp:cNvGraphicFramePr>
+              <a:graphicFrameLocks xmlns:a="http://schemas.openxmlformats.org/drawingml/2006/main" noChangeAspect="1"/>
+            </wp:cNvGraphicFramePr>
+            <a:graphic xmlns:a="http://schemas.openxmlformats.org/drawingml/2006/main">
+              <a:graphicData uri="http://schemas.openxmlformats.org/drawingml/2006/picture">
+                <pic:pic xmlns:pic="http://schemas.openxmlformats.org/drawingml/2006/picture">
+                  <pic:nvPicPr>
+                    <pic:cNvPr id="1" name=""/>
+                    <pic:cNvPicPr/>
+                  </pic:nvPicPr>
+                  <pic:blipFill>
+                    <a:blip r:embed="rId30"/>
+                    <a:stretch>
+                      <a:fillRect/>
+                    </a:stretch>
+                  </pic:blipFill>
+                  <pic:spPr>
+                    <a:xfrm>
+                      <a:off x="0" y="0"/>
+                      <a:ext cx="4028671" cy="915607"/>
+                    </a:xfrm>
+                    <a:prstGeom prst="rect">
+                      <a:avLst/>
+                    </a:prstGeom>
+                  </pic:spPr>
+                </pic:pic>
+              </a:graphicData>
+            </a:graphic>
+          </wp:inline>
+        </w:drawing>
+      </w:r>
+    </w:p>
+    <w:p>
+      <w:pPr>
+        <w:spacing w:line="360" w:lineRule="auto"/>
+        <w:jc w:val="center"/>
+        <w:rPr>
+          <w:rFonts w:ascii="Times New Roman" w:hAnsi="Times New Roman"/>
+          <w:color w:val="000000" w:themeColor="text1"/>
+          <w:sz w:val="28"/>
+          <w:szCs w:val="28"/>
+        </w:rPr>
+      </w:pPr>
+      <w:r>
+        <w:rPr>
+          <w:rFonts w:ascii="Times New Roman" w:hAnsi="Times New Roman"/>
+          <w:color w:val="000000" w:themeColor="text1"/>
+          <w:sz w:val="28"/>
+          <w:szCs w:val="28"/>
+        </w:rPr>
+        <w:t xml:space="preserve">Рисунок 1 – соединение таблиц </w:t>
+      </w:r>
+      <w:r>
+        <w:rPr>
+          <w:rFonts w:ascii="Times New Roman" w:hAnsi="Times New Roman"/>
+          <w:color w:val="000000" w:themeColor="text1"/>
+          <w:sz w:val="28"/>
+          <w:szCs w:val="28"/>
+          <w:lang w:val="en-US"/>
+        </w:rPr>
+        <w:t>Device</w:t>
+      </w:r>
+      <w:r>
+        <w:rPr>
+          <w:rFonts w:ascii="Times New Roman" w:hAnsi="Times New Roman"/>
+          <w:color w:val="000000" w:themeColor="text1"/>
+          <w:sz w:val="28"/>
+          <w:szCs w:val="28"/>
+        </w:rPr>
+        <w:t xml:space="preserve"> </w:t>
+      </w:r>
+      <w:r>
+        <w:rPr>
+          <w:rFonts w:ascii="Times New Roman" w:hAnsi="Times New Roman"/>
+          <w:color w:val="000000" w:themeColor="text1"/>
+          <w:sz w:val="28"/>
+          <w:szCs w:val="28"/>
+        </w:rPr>
+        <w:t xml:space="preserve">и </w:t>
+      </w:r>
+      <w:r>
+        <w:rPr>
+          <w:rFonts w:ascii="Times New Roman" w:hAnsi="Times New Roman"/>
+          <w:color w:val="000000" w:themeColor="text1"/>
+          <w:sz w:val="28"/>
+          <w:szCs w:val="28"/>
+          <w:lang w:val="en-US"/>
+        </w:rPr>
+        <w:t>Issue</w:t>
+      </w:r>
+      <w:r>
+        <w:rPr>
+          <w:rFonts w:ascii="Times New Roman" w:hAnsi="Times New Roman"/>
+          <w:color w:val="000000" w:themeColor="text1"/>
+          <w:sz w:val="28"/>
+          <w:szCs w:val="28"/>
+        </w:rPr>
+        <w:t xml:space="preserve"> </w:t>
+      </w:r>
+      <w:r>
+        <w:rPr>
+          <w:rFonts w:ascii="Times New Roman" w:hAnsi="Times New Roman"/>
+          <w:color w:val="000000" w:themeColor="text1"/>
+          <w:sz w:val="28"/>
+          <w:szCs w:val="28"/>
+        </w:rPr>
+        <w:t xml:space="preserve">при помощи оператора </w:t>
+      </w:r>
+      <w:r>
+        <w:rPr>
+          <w:rFonts w:ascii="Times New Roman" w:hAnsi="Times New Roman"/>
+          <w:color w:val="000000" w:themeColor="text1"/>
+          <w:sz w:val="28"/>
+          <w:szCs w:val="28"/>
+          <w:lang w:val="en-US"/>
+        </w:rPr>
+        <w:t>JOIN</w:t>
+      </w:r>
+    </w:p>
+    <w:p>
+      <w:pPr>
+        <w:spacing w:line="360" w:lineRule="auto"/>
+        <w:ind w:firstLine="709"/>
+        <w:jc w:val="both"/>
+        <w:rPr>
+          <w:rFonts w:ascii="Times New Roman" w:hAnsi="Times New Roman"/>
+          <w:color w:val="000000" w:themeColor="text1"/>
+          <w:sz w:val="28"/>
+          <w:szCs w:val="28"/>
+        </w:rPr>
+      </w:pPr>
+      <w:r>
+        <w:rPr>
+          <w:rFonts w:ascii="Times New Roman" w:hAnsi="Times New Roman"/>
+          <w:color w:val="000000" w:themeColor="text1"/>
+          <w:sz w:val="28"/>
+          <w:szCs w:val="28"/>
+        </w:rPr>
+        <w:t>4.</w:t>
+      </w:r>
+      <w:r>
+        <w:rPr>
+          <w:rFonts w:ascii="Times New Roman" w:hAnsi="Times New Roman"/>
+          <w:color w:val="000000" w:themeColor="text1"/>
+          <w:sz w:val="28"/>
+          <w:szCs w:val="28"/>
+        </w:rPr>
+        <w:t>4.2. Запрос</w:t>
+      </w:r>
+      <w:r>
+        <w:rPr>
+          <w:rFonts w:ascii="Times New Roman" w:hAnsi="Times New Roman"/>
+          <w:color w:val="000000" w:themeColor="text1"/>
+          <w:sz w:val="28"/>
+          <w:szCs w:val="28"/>
+        </w:rPr>
+        <w:t xml:space="preserve"> для типового пользователя «Руководитель сервисного центра»</w:t>
+      </w:r>
+    </w:p>
+    <w:p>
+      <w:pPr>
+        <w:spacing w:line="360" w:lineRule="auto"/>
+        <w:ind w:firstLine="709"/>
+        <w:jc w:val="both"/>
+        <w:rPr>
+          <w:rFonts w:ascii="Times New Roman" w:hAnsi="Times New Roman"/>
+          <w:color w:val="000000" w:themeColor="text1"/>
+          <w:sz w:val="28"/>
+          <w:szCs w:val="28"/>
+        </w:rPr>
+      </w:pPr>
+      <w:r>
+        <w:rPr>
+          <w:rFonts w:ascii="Times New Roman" w:hAnsi="Times New Roman"/>
+          <w:color w:val="000000" w:themeColor="text1"/>
+          <w:sz w:val="28"/>
+          <w:szCs w:val="28"/>
+        </w:rPr>
+        <w:t xml:space="preserve">Запрос № 9. </w:t>
+      </w:r>
+      <w:r>
+        <w:rPr>
+          <w:rFonts w:ascii="Times New Roman" w:hAnsi="Times New Roman"/>
+          <w:color w:val="000000" w:themeColor="text1"/>
+          <w:sz w:val="28"/>
+          <w:szCs w:val="28"/>
+        </w:rPr>
+        <w:t xml:space="preserve">Руководителю сервисного центра требуется выяснить, какие поставщики оформили продажу деталей для сервисного центра на сумму </w:t>
+      </w:r>
+      <w:r>
+        <w:rPr>
+          <w:rFonts w:ascii="Times New Roman" w:hAnsi="Times New Roman"/>
+          <w:color w:val="000000" w:themeColor="text1"/>
+          <w:sz w:val="28"/>
+          <w:szCs w:val="28"/>
+        </w:rPr>
+        <w:lastRenderedPageBreak/>
+        <w:t xml:space="preserve">больше 250 000 рублей без НДС. Такой запрос пишется при помощи соединения таблиц </w:t>
+      </w:r>
+      <w:r>
+        <w:rPr>
+          <w:rFonts w:ascii="Times New Roman" w:hAnsi="Times New Roman"/>
+          <w:color w:val="000000" w:themeColor="text1"/>
+          <w:sz w:val="28"/>
+          <w:szCs w:val="28"/>
+          <w:lang w:val="en-US"/>
+        </w:rPr>
+        <w:t>Shipper</w:t>
+      </w:r>
+      <w:r>
+        <w:rPr>
+          <w:rFonts w:ascii="Times New Roman" w:hAnsi="Times New Roman"/>
+          <w:color w:val="000000" w:themeColor="text1"/>
+          <w:sz w:val="28"/>
+          <w:szCs w:val="28"/>
+        </w:rPr>
+        <w:t xml:space="preserve"> </w:t>
+      </w:r>
+      <w:r>
+        <w:rPr>
+          <w:rFonts w:ascii="Times New Roman" w:hAnsi="Times New Roman"/>
+          <w:color w:val="000000" w:themeColor="text1"/>
+          <w:sz w:val="28"/>
+          <w:szCs w:val="28"/>
+        </w:rPr>
+        <w:t xml:space="preserve">и </w:t>
+      </w:r>
+      <w:r>
+        <w:rPr>
+          <w:rFonts w:ascii="Times New Roman" w:hAnsi="Times New Roman"/>
+          <w:color w:val="000000" w:themeColor="text1"/>
+          <w:sz w:val="28"/>
+          <w:szCs w:val="28"/>
+          <w:lang w:val="en-US"/>
+        </w:rPr>
+        <w:t>Delivery</w:t>
+      </w:r>
+      <w:r>
+        <w:rPr>
+          <w:rFonts w:ascii="Times New Roman" w:hAnsi="Times New Roman"/>
+          <w:color w:val="000000" w:themeColor="text1"/>
+          <w:sz w:val="28"/>
+          <w:szCs w:val="28"/>
+        </w:rPr>
+        <w:t>. Отсортируем выборку по стоимости поставки в порядке убывания:</w:t>
+      </w:r>
+    </w:p>
+    <w:p>
+      <w:pPr>
+        <w:autoSpaceDE w:val="0"/>
+        <w:autoSpaceDN w:val="0"/>
+        <w:adjustRightInd w:val="0"/>
+        <w:rPr>
+          <w:rFonts w:ascii="Consolas" w:eastAsiaTheme="minorHAnsi" w:hAnsi="Consolas" w:cs="Consolas"/>
+          <w:color w:val="2E74B5" w:themeColor="accent1" w:themeShade="BF"/>
+          <w:sz w:val="19"/>
+          <w:szCs w:val="19"/>
+          <w:lang w:eastAsia="en-US"/>
+        </w:rPr>
+      </w:pPr>
+      <w:r>
+        <w:rPr>
+          <w:rFonts w:ascii="Consolas" w:eastAsiaTheme="minorHAnsi" w:hAnsi="Consolas" w:cs="Consolas"/>
+          <w:color w:val="2E74B5" w:themeColor="accent1" w:themeShade="BF"/>
+          <w:sz w:val="19"/>
+          <w:szCs w:val="19"/>
+          <w:lang w:eastAsia="en-US"/>
+        </w:rPr>
+        <w:t xml:space="preserve">SELECT </w:t>
+      </w:r>
+      <w:proofErr w:type="spellStart"/>
+      <w:r>
+        <w:rPr>
+          <w:rFonts w:ascii="Consolas" w:eastAsiaTheme="minorHAnsi" w:hAnsi="Consolas" w:cs="Consolas"/>
+          <w:color w:val="2E74B5" w:themeColor="accent1" w:themeShade="BF"/>
+          <w:sz w:val="19"/>
+          <w:szCs w:val="19"/>
+          <w:lang w:eastAsia="en-US"/>
+        </w:rPr>
+        <w:t>S.Название_фирмы</w:t>
+      </w:r>
+      <w:proofErr w:type="spellEnd"/>
+      <w:r>
+        <w:rPr>
+          <w:rFonts w:ascii="Consolas" w:eastAsiaTheme="minorHAnsi" w:hAnsi="Consolas" w:cs="Consolas"/>
+          <w:color w:val="2E74B5" w:themeColor="accent1" w:themeShade="BF"/>
+          <w:sz w:val="19"/>
+          <w:szCs w:val="19"/>
+          <w:lang w:eastAsia="en-US"/>
+        </w:rPr>
+        <w:t xml:space="preserve">, </w:t>
+      </w:r>
+      <w:proofErr w:type="spellStart"/>
+      <w:r>
+        <w:rPr>
+          <w:rFonts w:ascii="Consolas" w:eastAsiaTheme="minorHAnsi" w:hAnsi="Consolas" w:cs="Consolas"/>
+          <w:color w:val="2E74B5" w:themeColor="accent1" w:themeShade="BF"/>
+          <w:sz w:val="19"/>
+          <w:szCs w:val="19"/>
+          <w:lang w:eastAsia="en-US"/>
+        </w:rPr>
+        <w:t>Адрес_поставщика</w:t>
+      </w:r>
+      <w:proofErr w:type="spellEnd"/>
+      <w:r>
+        <w:rPr>
+          <w:rFonts w:ascii="Consolas" w:eastAsiaTheme="minorHAnsi" w:hAnsi="Consolas" w:cs="Consolas"/>
+          <w:color w:val="2E74B5" w:themeColor="accent1" w:themeShade="BF"/>
+          <w:sz w:val="19"/>
+          <w:szCs w:val="19"/>
+          <w:lang w:eastAsia="en-US"/>
+        </w:rPr>
+        <w:t>, [E-</w:t>
+      </w:r>
+      <w:proofErr w:type="spellStart"/>
+      <w:r>
+        <w:rPr>
+          <w:rFonts w:ascii="Consolas" w:eastAsiaTheme="minorHAnsi" w:hAnsi="Consolas" w:cs="Consolas"/>
+          <w:color w:val="2E74B5" w:themeColor="accent1" w:themeShade="BF"/>
+          <w:sz w:val="19"/>
+          <w:szCs w:val="19"/>
+          <w:lang w:eastAsia="en-US"/>
+        </w:rPr>
+        <w:t>mail</w:t>
+      </w:r>
+      <w:proofErr w:type="spellEnd"/>
+      <w:r>
+        <w:rPr>
+          <w:rFonts w:ascii="Consolas" w:eastAsiaTheme="minorHAnsi" w:hAnsi="Consolas" w:cs="Consolas"/>
+          <w:color w:val="2E74B5" w:themeColor="accent1" w:themeShade="BF"/>
+          <w:sz w:val="19"/>
+          <w:szCs w:val="19"/>
+          <w:lang w:eastAsia="en-US"/>
+        </w:rPr>
+        <w:t>]</w:t>
+      </w:r>
+    </w:p>
+    <w:p>
+      <w:pPr>
+        <w:autoSpaceDE w:val="0"/>
+        <w:autoSpaceDN w:val="0"/>
+        <w:adjustRightInd w:val="0"/>
+        <w:rPr>
+          <w:rFonts w:ascii="Consolas" w:eastAsiaTheme="minorHAnsi" w:hAnsi="Consolas" w:cs="Consolas"/>
+          <w:color w:val="2E74B5" w:themeColor="accent1" w:themeShade="BF"/>
+          <w:sz w:val="19"/>
+          <w:szCs w:val="19"/>
+          <w:lang w:val="en-US" w:eastAsia="en-US"/>
+        </w:rPr>
+      </w:pPr>
+      <w:r>
+        <w:rPr>
+          <w:rFonts w:ascii="Consolas" w:eastAsiaTheme="minorHAnsi" w:hAnsi="Consolas" w:cs="Consolas"/>
+          <w:color w:val="2E74B5" w:themeColor="accent1" w:themeShade="BF"/>
+          <w:sz w:val="19"/>
+          <w:szCs w:val="19"/>
+          <w:lang w:val="en-US" w:eastAsia="en-US"/>
+        </w:rPr>
+        <w:t>FROM Shipper AS S</w:t>
+      </w:r>
+    </w:p>
+    <w:p>
+      <w:pPr>
+        <w:autoSpaceDE w:val="0"/>
+        <w:autoSpaceDN w:val="0"/>
+        <w:adjustRightInd w:val="0"/>
+        <w:rPr>
+          <w:rFonts w:ascii="Consolas" w:eastAsiaTheme="minorHAnsi" w:hAnsi="Consolas" w:cs="Consolas"/>
+          <w:color w:val="2E74B5" w:themeColor="accent1" w:themeShade="BF"/>
+          <w:sz w:val="19"/>
+          <w:szCs w:val="19"/>
+          <w:lang w:val="en-US" w:eastAsia="en-US"/>
+        </w:rPr>
+      </w:pPr>
+      <w:r>
+        <w:rPr>
+          <w:rFonts w:ascii="Consolas" w:eastAsiaTheme="minorHAnsi" w:hAnsi="Consolas" w:cs="Consolas"/>
+          <w:color w:val="2E74B5" w:themeColor="accent1" w:themeShade="BF"/>
+          <w:sz w:val="19"/>
+          <w:szCs w:val="19"/>
+          <w:lang w:val="en-US" w:eastAsia="en-US"/>
+        </w:rPr>
+        <w:t xml:space="preserve">JOIN Delivery AS D ON </w:t>
+      </w:r>
+      <w:proofErr w:type="spellStart"/>
+      <w:r>
+        <w:rPr>
+          <w:rFonts w:ascii="Consolas" w:eastAsiaTheme="minorHAnsi" w:hAnsi="Consolas" w:cs="Consolas"/>
+          <w:color w:val="2E74B5" w:themeColor="accent1" w:themeShade="BF"/>
+          <w:sz w:val="19"/>
+          <w:szCs w:val="19"/>
+          <w:lang w:val="en-US" w:eastAsia="en-US"/>
+        </w:rPr>
+        <w:t>D.Id</w:t>
+      </w:r>
+      <w:proofErr w:type="spellEnd"/>
+      <w:r>
+        <w:rPr>
+          <w:rFonts w:ascii="Consolas" w:eastAsiaTheme="minorHAnsi" w:hAnsi="Consolas" w:cs="Consolas"/>
+          <w:color w:val="2E74B5" w:themeColor="accent1" w:themeShade="BF"/>
+          <w:sz w:val="19"/>
+          <w:szCs w:val="19"/>
+          <w:lang w:val="en-US" w:eastAsia="en-US"/>
+        </w:rPr>
+        <w:t xml:space="preserve"> = </w:t>
+      </w:r>
+      <w:proofErr w:type="spellStart"/>
+      <w:r>
+        <w:rPr>
+          <w:rFonts w:ascii="Consolas" w:eastAsiaTheme="minorHAnsi" w:hAnsi="Consolas" w:cs="Consolas"/>
+          <w:color w:val="2E74B5" w:themeColor="accent1" w:themeShade="BF"/>
+          <w:sz w:val="19"/>
+          <w:szCs w:val="19"/>
+          <w:lang w:val="en-US" w:eastAsia="en-US"/>
+        </w:rPr>
+        <w:t>S.Id</w:t>
+      </w:r>
+      <w:proofErr w:type="spellEnd"/>
+    </w:p>
+    <w:p>
+      <w:pPr>
+        <w:autoSpaceDE w:val="0"/>
+        <w:autoSpaceDN w:val="0"/>
+        <w:adjustRightInd w:val="0"/>
+        <w:rPr>
+          <w:rFonts w:ascii="Consolas" w:eastAsiaTheme="minorHAnsi" w:hAnsi="Consolas" w:cs="Consolas"/>
+          <w:color w:val="2E74B5" w:themeColor="accent1" w:themeShade="BF"/>
+          <w:sz w:val="19"/>
+          <w:szCs w:val="19"/>
+          <w:lang w:eastAsia="en-US"/>
+        </w:rPr>
+      </w:pPr>
+      <w:r>
+        <w:rPr>
+          <w:rFonts w:ascii="Consolas" w:eastAsiaTheme="minorHAnsi" w:hAnsi="Consolas" w:cs="Consolas"/>
+          <w:color w:val="2E74B5" w:themeColor="accent1" w:themeShade="BF"/>
+          <w:sz w:val="19"/>
+          <w:szCs w:val="19"/>
+          <w:lang w:eastAsia="en-US"/>
+        </w:rPr>
+        <w:t xml:space="preserve">WHERE </w:t>
+      </w:r>
+      <w:proofErr w:type="spellStart"/>
+      <w:r>
+        <w:rPr>
+          <w:rFonts w:ascii="Consolas" w:eastAsiaTheme="minorHAnsi" w:hAnsi="Consolas" w:cs="Consolas"/>
+          <w:color w:val="2E74B5" w:themeColor="accent1" w:themeShade="BF"/>
+          <w:sz w:val="19"/>
+          <w:szCs w:val="19"/>
+          <w:lang w:eastAsia="en-US"/>
+        </w:rPr>
+        <w:t>D.Стоимость_поставки_без_</w:t>
+      </w:r>
+      <w:proofErr w:type="gramStart"/>
+      <w:r>
+        <w:rPr>
+          <w:rFonts w:ascii="Consolas" w:eastAsiaTheme="minorHAnsi" w:hAnsi="Consolas" w:cs="Consolas"/>
+          <w:color w:val="2E74B5" w:themeColor="accent1" w:themeShade="BF"/>
+          <w:sz w:val="19"/>
+          <w:szCs w:val="19"/>
+          <w:lang w:eastAsia="en-US"/>
+        </w:rPr>
+        <w:t>НДС</w:t>
+      </w:r>
+      <w:proofErr w:type="spellEnd"/>
+      <w:r>
+        <w:rPr>
+          <w:rFonts w:ascii="Consolas" w:eastAsiaTheme="minorHAnsi" w:hAnsi="Consolas" w:cs="Consolas"/>
+          <w:color w:val="2E74B5" w:themeColor="accent1" w:themeShade="BF"/>
+          <w:sz w:val="19"/>
+          <w:szCs w:val="19"/>
+          <w:lang w:eastAsia="en-US"/>
+        </w:rPr>
+        <w:t xml:space="preserve"> &gt;</w:t>
+      </w:r>
+      <w:proofErr w:type="gramEnd"/>
+      <w:r>
+        <w:rPr>
+          <w:rFonts w:ascii="Consolas" w:eastAsiaTheme="minorHAnsi" w:hAnsi="Consolas" w:cs="Consolas"/>
+          <w:color w:val="2E74B5" w:themeColor="accent1" w:themeShade="BF"/>
+          <w:sz w:val="19"/>
+          <w:szCs w:val="19"/>
+          <w:lang w:eastAsia="en-US"/>
+        </w:rPr>
+        <w:t xml:space="preserve"> 250000</w:t>
+      </w:r>
+    </w:p>
+    <w:p>
+      <w:pPr>
+        <w:spacing w:line="360" w:lineRule="auto"/>
+        <w:jc w:val="both"/>
+        <w:rPr>
+          <w:rFonts w:ascii="Times New Roman" w:hAnsi="Times New Roman"/>
+          <w:color w:val="2E74B5" w:themeColor="accent1" w:themeShade="BF"/>
+          <w:sz w:val="28"/>
+          <w:szCs w:val="28"/>
+        </w:rPr>
+      </w:pPr>
+      <w:r>
+        <w:rPr>
+          <w:rFonts w:ascii="Consolas" w:eastAsiaTheme="minorHAnsi" w:hAnsi="Consolas" w:cs="Consolas"/>
+          <w:color w:val="2E74B5" w:themeColor="accent1" w:themeShade="BF"/>
+          <w:sz w:val="19"/>
+          <w:szCs w:val="19"/>
+          <w:lang w:eastAsia="en-US"/>
+        </w:rPr>
+        <w:t xml:space="preserve">ORDER BY </w:t>
+      </w:r>
+      <w:proofErr w:type="spellStart"/>
+      <w:r>
+        <w:rPr>
+          <w:rFonts w:ascii="Consolas" w:eastAsiaTheme="minorHAnsi" w:hAnsi="Consolas" w:cs="Consolas"/>
+          <w:color w:val="2E74B5" w:themeColor="accent1" w:themeShade="BF"/>
+          <w:sz w:val="19"/>
+          <w:szCs w:val="19"/>
+          <w:lang w:eastAsia="en-US"/>
+        </w:rPr>
+        <w:t>D.Стоимость_поставки</w:t>
+      </w:r>
+      <w:proofErr w:type="spellEnd"/>
+      <w:r>
+        <w:rPr>
+          <w:rFonts w:ascii="Consolas" w:eastAsiaTheme="minorHAnsi" w:hAnsi="Consolas" w:cs="Consolas"/>
+          <w:color w:val="2E74B5" w:themeColor="accent1" w:themeShade="BF"/>
+          <w:sz w:val="19"/>
+          <w:szCs w:val="19"/>
+          <w:lang w:eastAsia="en-US"/>
+        </w:rPr>
+        <w:t xml:space="preserve"> DESC;</w:t>
+      </w:r>
+    </w:p>
+    <w:p>
+      <w:pPr>
+        <w:spacing w:line="360" w:lineRule="auto"/>
+        <w:ind w:firstLine="709"/>
+        <w:jc w:val="both"/>
+        <w:rPr>
+          <w:rFonts w:ascii="Times New Roman" w:eastAsiaTheme="minorHAnsi" w:hAnsi="Times New Roman"/>
+          <w:sz w:val="28"/>
+          <w:szCs w:val="28"/>
+          <w:lang w:eastAsia="en-US"/>
+        </w:rPr>
+      </w:pPr>
+      <w:r>
+        <w:rPr>
+          <w:rFonts w:ascii="Times New Roman" w:eastAsiaTheme="minorHAnsi" w:hAnsi="Times New Roman"/>
+          <w:sz w:val="28"/>
+          <w:szCs w:val="28"/>
+          <w:lang w:eastAsia="en-US"/>
+        </w:rPr>
+        <w:t xml:space="preserve">На рисунке 1 изображено соединение таблиц при помощи написанного запроса </w:t>
+      </w:r>
+      <w:r>
+        <w:rPr>
+          <w:rFonts w:ascii="Times New Roman" w:eastAsiaTheme="minorHAnsi" w:hAnsi="Times New Roman"/>
+          <w:sz w:val="28"/>
+          <w:szCs w:val="28"/>
+          <w:lang w:val="en-US" w:eastAsia="en-US"/>
+        </w:rPr>
+        <w:t>T</w:t>
+      </w:r>
+      <w:r>
+        <w:rPr>
+          <w:rFonts w:ascii="Times New Roman" w:eastAsiaTheme="minorHAnsi" w:hAnsi="Times New Roman"/>
+          <w:sz w:val="28"/>
+          <w:szCs w:val="28"/>
+          <w:lang w:eastAsia="en-US"/>
+        </w:rPr>
+        <w:t>-</w:t>
+      </w:r>
+      <w:r>
+        <w:rPr>
+          <w:rFonts w:ascii="Times New Roman" w:eastAsiaTheme="minorHAnsi" w:hAnsi="Times New Roman"/>
+          <w:sz w:val="28"/>
+          <w:szCs w:val="28"/>
+          <w:lang w:val="en-US" w:eastAsia="en-US"/>
+        </w:rPr>
+        <w:t>SQL</w:t>
+      </w:r>
+      <w:r>
+        <w:rPr>
+          <w:rFonts w:ascii="Times New Roman" w:eastAsiaTheme="minorHAnsi" w:hAnsi="Times New Roman"/>
+          <w:sz w:val="28"/>
+          <w:szCs w:val="28"/>
+          <w:lang w:eastAsia="en-US"/>
+        </w:rPr>
+        <w:t>.</w:t>
+      </w:r>
+    </w:p>
+    <w:p>
+      <w:pPr>
+        <w:spacing w:line="360" w:lineRule="auto"/>
+        <w:jc w:val="center"/>
+        <w:rPr>
+          <w:rFonts w:ascii="Times New Roman" w:eastAsiaTheme="minorHAnsi" w:hAnsi="Times New Roman"/>
+          <w:sz w:val="28"/>
+          <w:szCs w:val="28"/>
+          <w:lang w:eastAsia="en-US"/>
+        </w:rPr>
+      </w:pPr>
+      <w:r>
+        <w:rPr>
+          <w:noProof/>
+        </w:rPr>
+        <w:drawing>
+          <wp:inline distT="0" distB="0" distL="0" distR="0" wp14:anchorId="7C46DC31" wp14:editId="1C2F89E7">
+            <wp:extent cx="3448722" cy="2905125"/>
+            <wp:effectExtent l="0" t="0" r="0" b="0"/>
+            <wp:docPr id="19" name="Рисунок 19"/>
+            <wp:cNvGraphicFramePr>
+              <a:graphicFrameLocks xmlns:a="http://schemas.openxmlformats.org/drawingml/2006/main" noChangeAspect="1"/>
+            </wp:cNvGraphicFramePr>
+            <a:graphic xmlns:a="http://schemas.openxmlformats.org/drawingml/2006/main">
+              <a:graphicData uri="http://schemas.openxmlformats.org/drawingml/2006/picture">
+                <pic:pic xmlns:pic="http://schemas.openxmlformats.org/drawingml/2006/picture">
+                  <pic:nvPicPr>
+                    <pic:cNvPr id="1" name=""/>
+                    <pic:cNvPicPr/>
+                  </pic:nvPicPr>
+                  <pic:blipFill>
+                    <a:blip r:embed="rId31"/>
+                    <a:stretch>
+                      <a:fillRect/>
+                    </a:stretch>
+                  </pic:blipFill>
+                  <pic:spPr>
+                    <a:xfrm>
+                      <a:off x="0" y="0"/>
+                      <a:ext cx="3459721" cy="2914390"/>
+                    </a:xfrm>
+                    <a:prstGeom prst="rect">
+                      <a:avLst/>
+                    </a:prstGeom>
+                  </pic:spPr>
+                </pic:pic>
+              </a:graphicData>
+            </a:graphic>
+          </wp:inline>
+        </w:drawing>
+      </w:r>
+    </w:p>
+    <w:p>
+      <w:pPr>
+        <w:spacing w:line="360" w:lineRule="auto"/>
+        <w:jc w:val="center"/>
+        <w:rPr>
+          <w:rFonts w:ascii="Times New Roman" w:eastAsiaTheme="minorHAnsi" w:hAnsi="Times New Roman"/>
+          <w:sz w:val="28"/>
+          <w:szCs w:val="28"/>
+          <w:lang w:eastAsia="en-US"/>
+        </w:rPr>
+      </w:pPr>
+      <w:r>
+        <w:rPr>
+          <w:noProof/>
+        </w:rPr>
+        <w:drawing>
+          <wp:inline distT="0" distB="0" distL="0" distR="0" wp14:anchorId="3B1A4FAB" wp14:editId="47CB2FEC">
+            <wp:extent cx="5358990" cy="981075"/>
+            <wp:effectExtent l="0" t="0" r="0" b="0"/>
+            <wp:docPr id="22" name="Рисунок 22"/>
+            <wp:cNvGraphicFramePr>
+              <a:graphicFrameLocks xmlns:a="http://schemas.openxmlformats.org/drawingml/2006/main" noChangeAspect="1"/>
+            </wp:cNvGraphicFramePr>
+            <a:graphic xmlns:a="http://schemas.openxmlformats.org/drawingml/2006/main">
+              <a:graphicData uri="http://schemas.openxmlformats.org/drawingml/2006/picture">
+                <pic:pic xmlns:pic="http://schemas.openxmlformats.org/drawingml/2006/picture">
+                  <pic:nvPicPr>
+                    <pic:cNvPr id="1" name=""/>
+                    <pic:cNvPicPr/>
+                  </pic:nvPicPr>
+                  <pic:blipFill>
+                    <a:blip r:embed="rId32"/>
+                    <a:stretch>
+                      <a:fillRect/>
+                    </a:stretch>
+                  </pic:blipFill>
+                  <pic:spPr>
+                    <a:xfrm>
+                      <a:off x="0" y="0"/>
+                      <a:ext cx="5365530" cy="982272"/>
+                    </a:xfrm>
+                    <a:prstGeom prst="rect">
+                      <a:avLst/>
+                    </a:prstGeom>
+                  </pic:spPr>
+                </pic:pic>
+              </a:graphicData>
+            </a:graphic>
+          </wp:inline>
+        </w:drawing>
+      </w:r>
+    </w:p>
+    <w:p>
+      <w:pPr>
+        <w:spacing w:line="360" w:lineRule="auto"/>
+        <w:jc w:val="center"/>
+        <w:rPr>
+          <w:rFonts w:ascii="Times New Roman" w:eastAsiaTheme="minorHAnsi" w:hAnsi="Times New Roman"/>
+          <w:sz w:val="28"/>
+          <w:szCs w:val="28"/>
+          <w:lang w:eastAsia="en-US"/>
+        </w:rPr>
+      </w:pPr>
+      <w:r>
+        <w:rPr>
+          <w:rFonts w:ascii="Times New Roman" w:eastAsiaTheme="minorHAnsi" w:hAnsi="Times New Roman"/>
+          <w:sz w:val="28"/>
+          <w:szCs w:val="28"/>
+          <w:lang w:eastAsia="en-US"/>
+        </w:rPr>
+        <w:t xml:space="preserve">Рисунок 1 – выборка посредством соединения таблиц </w:t>
+      </w:r>
+      <w:r>
+        <w:rPr>
+          <w:rFonts w:ascii="Times New Roman" w:eastAsiaTheme="minorHAnsi" w:hAnsi="Times New Roman"/>
+          <w:sz w:val="28"/>
+          <w:szCs w:val="28"/>
+          <w:lang w:val="en-US" w:eastAsia="en-US"/>
+        </w:rPr>
+        <w:t>Shipper</w:t>
+      </w:r>
+      <w:r>
+        <w:rPr>
+          <w:rFonts w:ascii="Times New Roman" w:eastAsiaTheme="minorHAnsi" w:hAnsi="Times New Roman"/>
+          <w:sz w:val="28"/>
+          <w:szCs w:val="28"/>
+          <w:lang w:eastAsia="en-US"/>
+        </w:rPr>
+        <w:t xml:space="preserve"> </w:t>
+      </w:r>
+      <w:r>
+        <w:rPr>
+          <w:rFonts w:ascii="Times New Roman" w:eastAsiaTheme="minorHAnsi" w:hAnsi="Times New Roman"/>
+          <w:sz w:val="28"/>
+          <w:szCs w:val="28"/>
+          <w:lang w:eastAsia="en-US"/>
+        </w:rPr>
+        <w:t xml:space="preserve">и </w:t>
+      </w:r>
+      <w:r>
+        <w:rPr>
+          <w:rFonts w:ascii="Times New Roman" w:eastAsiaTheme="minorHAnsi" w:hAnsi="Times New Roman"/>
+          <w:sz w:val="28"/>
+          <w:szCs w:val="28"/>
+          <w:lang w:val="en-US" w:eastAsia="en-US"/>
+        </w:rPr>
+        <w:t>Delivery</w:t>
+      </w:r>
+      <w:r>
+        <w:rPr>
+          <w:rFonts w:ascii="Times New Roman" w:eastAsiaTheme="minorHAnsi" w:hAnsi="Times New Roman"/>
+          <w:sz w:val="28"/>
+          <w:szCs w:val="28"/>
+          <w:lang w:eastAsia="en-US"/>
+        </w:rPr>
+        <w:t xml:space="preserve"> оператором </w:t>
+      </w:r>
+      <w:r>
+        <w:rPr>
+          <w:rFonts w:ascii="Times New Roman" w:eastAsiaTheme="minorHAnsi" w:hAnsi="Times New Roman"/>
+          <w:sz w:val="28"/>
+          <w:szCs w:val="28"/>
+          <w:lang w:val="en-US" w:eastAsia="en-US"/>
+        </w:rPr>
+        <w:t>JOIN</w:t>
+      </w:r>
+    </w:p>
+    <w:p>
+      <w:pPr>
+        <w:spacing w:line="360" w:lineRule="auto"/>
+        <w:jc w:val="both"/>
+        <w:rPr>
+          <w:rFonts w:ascii="Times New Roman" w:eastAsiaTheme="minorHAnsi" w:hAnsi="Times New Roman"/>
+          <w:sz w:val="28"/>
+          <w:szCs w:val="28"/>
+          <w:lang w:eastAsia="en-US"/>
+        </w:rPr>
+      </w:pPr>
+      <w:bookmarkStart w:id="0" w:name="_GoBack"/>
+      <w:bookmarkEnd w:id="0"/>
     </w:p>
     <w:sectPr>
       <w:pgSz w:w="11906" w:h="16838"/>
@@ -22013,7 +25540,7 @@
 </file>
 
 <file path=customXml/itemProps1.xml><?xml version="1.0" encoding="utf-8"?>
-<ds:datastoreItem xmlns:ds="http://schemas.openxmlformats.org/officeDocument/2006/customXml" ds:itemID="{2DC9431A-A858-4486-8287-38D0368E5666}">
+<ds:datastoreItem xmlns:ds="http://schemas.openxmlformats.org/officeDocument/2006/customXml" ds:itemID="{5C627022-8574-480B-9E01-4EB35930731D}">
   <ds:schemaRefs>
     <ds:schemaRef ds:uri="http://schemas.openxmlformats.org/officeDocument/2006/bibliography"/>
   </ds:schemaRefs>

</xml_diff>

<commit_message>
14.12. Change some text
</commit_message>
<xml_diff>
--- a/Рамазанов П.А., КР УД, вар. 3.docx
+++ b/Рамазанов П.А., КР УД, вар. 3.docx
@@ -20995,7 +20995,25 @@
           <w:sz w:val="28"/>
           <w:szCs w:val="28"/>
         </w:rPr>
-        <w:t>Рисунок 1 – расчет минимальной, общей и средней прибыли с выполненных заказов</w:t>
+        <w:t xml:space="preserve">Рисунок 1 – </w:t>
+      </w:r>
+      <w:r>
+        <w:rPr>
+          <w:rFonts w:ascii="Times New Roman" w:hAnsi="Times New Roman"/>
+          <w:color w:val="000000" w:themeColor="text1"/>
+          <w:sz w:val="28"/>
+          <w:szCs w:val="28"/>
+        </w:rPr>
+        <w:t>Р</w:t>
+      </w:r>
+      <w:r>
+        <w:rPr>
+          <w:rFonts w:ascii="Times New Roman" w:hAnsi="Times New Roman"/>
+          <w:color w:val="000000" w:themeColor="text1"/>
+          <w:sz w:val="28"/>
+          <w:szCs w:val="28"/>
+        </w:rPr>
+        <w:t>асчет минимальной, общей и средней прибыли с выполненных заказов</w:t>
       </w:r>
     </w:p>
     <w:p>
@@ -21387,7 +21405,7 @@
           <w:rFonts w:ascii="Times New Roman" w:eastAsiaTheme="minorHAnsi" w:hAnsi="Times New Roman"/>
           <w:sz w:val="28"/>
           <w:szCs w:val="28"/>
-          <w:lang w:val="en-US" w:eastAsia="en-US"/>
+          <w:lang w:eastAsia="en-US"/>
         </w:rPr>
       </w:pPr>
       <w:r>
@@ -21397,7 +21415,16 @@
           <w:szCs w:val="28"/>
           <w:lang w:eastAsia="en-US"/>
         </w:rPr>
-        <w:t xml:space="preserve">Рисунок 2 – запрос с использованием </w:t>
+        <w:t>Рисунок 2 – З</w:t>
+      </w:r>
+      <w:r>
+        <w:rPr>
+          <w:rFonts w:ascii="Times New Roman" w:eastAsiaTheme="minorHAnsi" w:hAnsi="Times New Roman"/>
+          <w:sz w:val="28"/>
+          <w:szCs w:val="28"/>
+          <w:lang w:eastAsia="en-US"/>
+        </w:rPr>
+        <w:t xml:space="preserve">апрос с использованием </w:t>
       </w:r>
       <w:r>
         <w:rPr>
@@ -21857,7 +21884,7 @@
           <w:color w:val="2E74B5" w:themeColor="accent1" w:themeShade="BF"/>
           <w:sz w:val="19"/>
           <w:szCs w:val="19"/>
-          <w:lang w:val="en-US" w:eastAsia="en-US"/>
+          <w:lang w:eastAsia="en-US"/>
         </w:rPr>
       </w:pPr>
       <w:r>
@@ -21868,7 +21895,7 @@
           <w:szCs w:val="19"/>
           <w:lang w:val="en-US" w:eastAsia="en-US"/>
         </w:rPr>
-        <w:t xml:space="preserve">ORDER BY </w:t>
+        <w:t>ORDER</w:t>
       </w:r>
       <w:r>
         <w:rPr>
@@ -21878,6 +21905,37 @@
           <w:szCs w:val="19"/>
           <w:lang w:eastAsia="en-US"/>
         </w:rPr>
+        <w:t xml:space="preserve"> </w:t>
+      </w:r>
+      <w:r>
+        <w:rPr>
+          <w:rFonts w:ascii="Consolas" w:eastAsiaTheme="minorHAnsi" w:hAnsi="Consolas" w:cs="Consolas"/>
+          <w:color w:val="2E74B5" w:themeColor="accent1" w:themeShade="BF"/>
+          <w:sz w:val="19"/>
+          <w:szCs w:val="19"/>
+          <w:lang w:val="en-US" w:eastAsia="en-US"/>
+        </w:rPr>
+        <w:t>BY</w:t>
+      </w:r>
+      <w:r>
+        <w:rPr>
+          <w:rFonts w:ascii="Consolas" w:eastAsiaTheme="minorHAnsi" w:hAnsi="Consolas" w:cs="Consolas"/>
+          <w:color w:val="2E74B5" w:themeColor="accent1" w:themeShade="BF"/>
+          <w:sz w:val="19"/>
+          <w:szCs w:val="19"/>
+          <w:lang w:eastAsia="en-US"/>
+        </w:rPr>
+        <w:t xml:space="preserve"> </w:t>
+      </w:r>
+      <w:proofErr w:type="spellStart"/>
+      <w:r>
+        <w:rPr>
+          <w:rFonts w:ascii="Consolas" w:eastAsiaTheme="minorHAnsi" w:hAnsi="Consolas" w:cs="Consolas"/>
+          <w:color w:val="2E74B5" w:themeColor="accent1" w:themeShade="BF"/>
+          <w:sz w:val="19"/>
+          <w:szCs w:val="19"/>
+          <w:lang w:eastAsia="en-US"/>
+        </w:rPr>
         <w:t>Средняя</w:t>
       </w:r>
       <w:r>
@@ -21886,7 +21944,7 @@
           <w:color w:val="2E74B5" w:themeColor="accent1" w:themeShade="BF"/>
           <w:sz w:val="19"/>
           <w:szCs w:val="19"/>
-          <w:lang w:val="en-US" w:eastAsia="en-US"/>
+          <w:lang w:eastAsia="en-US"/>
         </w:rPr>
         <w:t>_</w:t>
       </w:r>
@@ -21900,15 +21958,36 @@
         </w:rPr>
         <w:t>цена</w:t>
       </w:r>
+      <w:proofErr w:type="spellEnd"/>
       <w:r>
         <w:rPr>
           <w:rFonts w:ascii="Consolas" w:eastAsiaTheme="minorHAnsi" w:hAnsi="Consolas" w:cs="Consolas"/>
           <w:color w:val="2E74B5" w:themeColor="accent1" w:themeShade="BF"/>
           <w:sz w:val="19"/>
           <w:szCs w:val="19"/>
-          <w:lang w:val="en-US" w:eastAsia="en-US"/>
-        </w:rPr>
-        <w:t xml:space="preserve"> DESC;</w:t>
+          <w:lang w:eastAsia="en-US"/>
+        </w:rPr>
+        <w:t xml:space="preserve"> </w:t>
+      </w:r>
+      <w:r>
+        <w:rPr>
+          <w:rFonts w:ascii="Consolas" w:eastAsiaTheme="minorHAnsi" w:hAnsi="Consolas" w:cs="Consolas"/>
+          <w:color w:val="2E74B5" w:themeColor="accent1" w:themeShade="BF"/>
+          <w:sz w:val="19"/>
+          <w:szCs w:val="19"/>
+          <w:lang w:val="en-US" w:eastAsia="en-US"/>
+        </w:rPr>
+        <w:t>DESC</w:t>
+      </w:r>
+      <w:r>
+        <w:rPr>
+          <w:rFonts w:ascii="Consolas" w:eastAsiaTheme="minorHAnsi" w:hAnsi="Consolas" w:cs="Consolas"/>
+          <w:color w:val="2E74B5" w:themeColor="accent1" w:themeShade="BF"/>
+          <w:sz w:val="19"/>
+          <w:szCs w:val="19"/>
+          <w:lang w:eastAsia="en-US"/>
+        </w:rPr>
+        <w:t>;</w:t>
       </w:r>
     </w:p>
     <w:p>
@@ -22003,7 +22082,16 @@
           <w:szCs w:val="28"/>
           <w:lang w:eastAsia="en-US"/>
         </w:rPr>
-        <w:t xml:space="preserve">Рисунок 1 – результат запроса </w:t>
+        <w:t>Рисунок 1 – Р</w:t>
+      </w:r>
+      <w:r>
+        <w:rPr>
+          <w:rFonts w:ascii="Times New Roman" w:eastAsiaTheme="minorHAnsi" w:hAnsi="Times New Roman"/>
+          <w:sz w:val="28"/>
+          <w:szCs w:val="28"/>
+          <w:lang w:eastAsia="en-US"/>
+        </w:rPr>
+        <w:t xml:space="preserve">езультат запроса </w:t>
       </w:r>
       <w:r>
         <w:rPr>
@@ -22325,17 +22413,7 @@
           <w:szCs w:val="19"/>
           <w:lang w:eastAsia="en-US"/>
         </w:rPr>
-        <w:t xml:space="preserve"> 1</w:t>
-      </w:r>
-      <w:r>
-        <w:rPr>
-          <w:rFonts w:ascii="Consolas" w:eastAsiaTheme="minorHAnsi" w:hAnsi="Consolas" w:cs="Consolas"/>
-          <w:color w:val="2E74B5" w:themeColor="accent1" w:themeShade="BF"/>
-          <w:sz w:val="19"/>
-          <w:szCs w:val="19"/>
-          <w:lang w:eastAsia="en-US"/>
-        </w:rPr>
-        <w:t>;</w:t>
+        <w:t xml:space="preserve"> 1;</w:t>
       </w:r>
     </w:p>
     <w:p>
@@ -22430,7 +22508,16 @@
           <w:szCs w:val="28"/>
           <w:lang w:eastAsia="en-US"/>
         </w:rPr>
-        <w:t>Рисунок 2 – выборка приемщиков, принявших более одной поставки деталей</w:t>
+        <w:t>Рисунок 2 – В</w:t>
+      </w:r>
+      <w:r>
+        <w:rPr>
+          <w:rFonts w:ascii="Times New Roman" w:eastAsiaTheme="minorHAnsi" w:hAnsi="Times New Roman"/>
+          <w:sz w:val="28"/>
+          <w:szCs w:val="28"/>
+          <w:lang w:eastAsia="en-US"/>
+        </w:rPr>
+        <w:t>ыборка приемщиков, принявших более одной поставки деталей</w:t>
       </w:r>
     </w:p>
     <w:p>
@@ -22454,17 +22541,7 @@
           <w:sz w:val="28"/>
           <w:szCs w:val="28"/>
         </w:rPr>
-        <w:t>4.</w:t>
-      </w:r>
-      <w:r>
-        <w:rPr>
-          <w:rFonts w:ascii="Times New Roman" w:hAnsi="Times New Roman"/>
-          <w:b/>
-          <w:color w:val="000000" w:themeColor="text1"/>
-          <w:sz w:val="28"/>
-          <w:szCs w:val="28"/>
-        </w:rPr>
-        <w:t>4</w:t>
+        <w:t>4.4</w:t>
       </w:r>
       <w:r>
         <w:rPr>
@@ -22537,16 +22614,7 @@
           <w:sz w:val="28"/>
           <w:szCs w:val="28"/>
         </w:rPr>
-        <w:t>4.4.1. Запрос</w:t>
-      </w:r>
-      <w:r>
-        <w:rPr>
-          <w:rFonts w:ascii="Times New Roman" w:hAnsi="Times New Roman"/>
-          <w:color w:val="000000" w:themeColor="text1"/>
-          <w:sz w:val="28"/>
-          <w:szCs w:val="28"/>
-        </w:rPr>
-        <w:t xml:space="preserve"> для типового пользователя «Работник сервисного центра»</w:t>
+        <w:t>4.4.1. Запрос для типового пользователя «Работник сервисного центра»</w:t>
       </w:r>
     </w:p>
     <w:p>
@@ -23192,7 +23260,16 @@
           <w:sz w:val="28"/>
           <w:szCs w:val="28"/>
         </w:rPr>
-        <w:t xml:space="preserve">Рисунок 1 – соединение таблиц </w:t>
+        <w:t>Рисунок 1 – С</w:t>
+      </w:r>
+      <w:r>
+        <w:rPr>
+          <w:rFonts w:ascii="Times New Roman" w:hAnsi="Times New Roman"/>
+          <w:color w:val="000000" w:themeColor="text1"/>
+          <w:sz w:val="28"/>
+          <w:szCs w:val="28"/>
+        </w:rPr>
+        <w:t xml:space="preserve">оединение таблиц </w:t>
       </w:r>
       <w:r>
         <w:rPr>
@@ -23280,25 +23357,7 @@
           <w:sz w:val="28"/>
           <w:szCs w:val="28"/>
         </w:rPr>
-        <w:t>4.</w:t>
-      </w:r>
-      <w:r>
-        <w:rPr>
-          <w:rFonts w:ascii="Times New Roman" w:hAnsi="Times New Roman"/>
-          <w:color w:val="000000" w:themeColor="text1"/>
-          <w:sz w:val="28"/>
-          <w:szCs w:val="28"/>
-        </w:rPr>
-        <w:t>4.2. Запрос</w:t>
-      </w:r>
-      <w:r>
-        <w:rPr>
-          <w:rFonts w:ascii="Times New Roman" w:hAnsi="Times New Roman"/>
-          <w:color w:val="000000" w:themeColor="text1"/>
-          <w:sz w:val="28"/>
-          <w:szCs w:val="28"/>
-        </w:rPr>
-        <w:t xml:space="preserve"> для типового пользователя «Руководитель сервисного центра»</w:t>
+        <w:t>4.4.2. Запрос для типового пользователя «Руководитель сервисного центра»</w:t>
       </w:r>
     </w:p>
     <w:p>
@@ -23853,7 +23912,18 @@
           <w:szCs w:val="28"/>
           <w:lang w:eastAsia="en-US"/>
         </w:rPr>
-        <w:t xml:space="preserve">Рисунок 1 – выборка посредством соединения таблиц </w:t>
+        <w:t>Рисунок 1 – В</w:t>
+      </w:r>
+      <w:bookmarkStart w:id="0" w:name="_GoBack"/>
+      <w:bookmarkEnd w:id="0"/>
+      <w:r>
+        <w:rPr>
+          <w:rFonts w:ascii="Times New Roman" w:eastAsiaTheme="minorHAnsi" w:hAnsi="Times New Roman"/>
+          <w:sz w:val="28"/>
+          <w:szCs w:val="28"/>
+          <w:lang w:eastAsia="en-US"/>
+        </w:rPr>
+        <w:t xml:space="preserve">ыборка посредством соединения таблиц </w:t>
       </w:r>
       <w:r>
         <w:rPr>
@@ -23921,8 +23991,6 @@
           <w:lang w:eastAsia="en-US"/>
         </w:rPr>
       </w:pPr>
-      <w:bookmarkStart w:id="0" w:name="_GoBack"/>
-      <w:bookmarkEnd w:id="0"/>
     </w:p>
     <w:sectPr>
       <w:pgSz w:w="11906" w:h="16838"/>
@@ -25540,7 +25608,7 @@
 </file>
 
 <file path=customXml/itemProps1.xml><?xml version="1.0" encoding="utf-8"?>
-<ds:datastoreItem xmlns:ds="http://schemas.openxmlformats.org/officeDocument/2006/customXml" ds:itemID="{5C627022-8574-480B-9E01-4EB35930731D}">
+<ds:datastoreItem xmlns:ds="http://schemas.openxmlformats.org/officeDocument/2006/customXml" ds:itemID="{89DF28A4-6957-4E49-BB1D-57727F65D021}">
   <ds:schemaRefs>
     <ds:schemaRef ds:uri="http://schemas.openxmlformats.org/officeDocument/2006/bibliography"/>
   </ds:schemaRefs>

</xml_diff>